<commit_message>
Product Architecture, Constraints, Assumptions and Dependencies added
</commit_message>
<xml_diff>
--- a/documentation/SRS Enrollment Group 3.docx
+++ b/documentation/SRS Enrollment Group 3.docx
@@ -1464,6 +1464,13 @@
             </w:pPr>
             <w:r>
               <w:rPr>
+                <w:u w:val="single"/>
+                <w:rtl w:val="0"/>
+              </w:rPr>
+              <w:t xml:space="preserve">9/29/2025</w:t>
+            </w:r>
+            <w:r>
+              <w:rPr>
                 <w:rtl w:val="0"/>
               </w:rPr>
             </w:r>
@@ -1513,6 +1520,12 @@
               <w:rPr>
                 <w:rtl w:val="0"/>
               </w:rPr>
+              <w:t xml:space="preserve">1.0</w:t>
+            </w:r>
+            <w:r>
+              <w:rPr>
+                <w:rtl w:val="0"/>
+              </w:rPr>
             </w:r>
           </w:p>
         </w:tc>
@@ -1556,6 +1569,12 @@
                 <w:vertAlign w:val="baseline"/>
               </w:rPr>
             </w:pPr>
+            <w:r>
+              <w:rPr>
+                <w:rtl w:val="0"/>
+              </w:rPr>
+              <w:t xml:space="preserve">Product Architecture, Constraints, Assumptions and Dependencies</w:t>
+            </w:r>
             <w:r>
               <w:rPr>
                 <w:rtl w:val="0"/>
@@ -1604,6 +1623,12 @@
                 <w:vertAlign w:val="baseline"/>
               </w:rPr>
             </w:pPr>
+            <w:r>
+              <w:rPr>
+                <w:rtl w:val="0"/>
+              </w:rPr>
+              <w:t xml:space="preserve">Harry</w:t>
+            </w:r>
             <w:r>
               <w:rPr>
                 <w:rtl w:val="0"/>
@@ -4228,7 +4253,7 @@
     </w:p>
     <w:sdt>
       <w:sdtPr>
-        <w:id w:val="1562740652"/>
+        <w:id w:val="2018976638"/>
         <w:docPartObj>
           <w:docPartGallery w:val="Table of Contents"/>
           <w:docPartUnique w:val="1"/>
@@ -6528,7 +6553,7 @@
         <w:pStyle w:val="Heading1"/>
         <w:numPr>
           <w:ilvl w:val="0"/>
-          <w:numId w:val="1"/>
+          <w:numId w:val="3"/>
         </w:numPr>
         <w:ind w:left="720" w:hanging="720"/>
         <w:rPr/>
@@ -6607,7 +6632,7 @@
         <w:pStyle w:val="Heading2"/>
         <w:numPr>
           <w:ilvl w:val="1"/>
-          <w:numId w:val="1"/>
+          <w:numId w:val="3"/>
         </w:numPr>
         <w:ind w:left="1440" w:hanging="720"/>
         <w:rPr/>
@@ -6698,7 +6723,7 @@
         <w:pStyle w:val="Heading2"/>
         <w:numPr>
           <w:ilvl w:val="1"/>
-          <w:numId w:val="1"/>
+          <w:numId w:val="3"/>
         </w:numPr>
         <w:ind w:left="1440" w:hanging="720"/>
         <w:rPr/>
@@ -6755,7 +6780,7 @@
         <w:pStyle w:val="Heading2"/>
         <w:numPr>
           <w:ilvl w:val="1"/>
-          <w:numId w:val="1"/>
+          <w:numId w:val="3"/>
         </w:numPr>
         <w:ind w:left="1440" w:hanging="720"/>
         <w:rPr/>
@@ -7019,7 +7044,7 @@
         <w:pStyle w:val="Heading2"/>
         <w:numPr>
           <w:ilvl w:val="1"/>
-          <w:numId w:val="1"/>
+          <w:numId w:val="3"/>
         </w:numPr>
         <w:ind w:left="1440" w:hanging="720"/>
         <w:rPr/>
@@ -7050,7 +7075,7 @@
         <w:pStyle w:val="Heading1"/>
         <w:numPr>
           <w:ilvl w:val="0"/>
-          <w:numId w:val="1"/>
+          <w:numId w:val="3"/>
         </w:numPr>
         <w:ind w:left="720" w:hanging="720"/>
         <w:rPr/>
@@ -7069,7 +7094,7 @@
         <w:pStyle w:val="Heading2"/>
         <w:numPr>
           <w:ilvl w:val="1"/>
-          <w:numId w:val="1"/>
+          <w:numId w:val="3"/>
         </w:numPr>
         <w:ind w:left="1440" w:hanging="720"/>
         <w:rPr/>
@@ -7105,7 +7130,7 @@
         <w:pStyle w:val="Heading2"/>
         <w:numPr>
           <w:ilvl w:val="1"/>
-          <w:numId w:val="1"/>
+          <w:numId w:val="3"/>
         </w:numPr>
         <w:ind w:left="1440" w:hanging="720"/>
         <w:rPr/>
@@ -7142,7 +7167,6 @@
           <w:i w:val="0"/>
           <w:smallCaps w:val="0"/>
           <w:strike w:val="0"/>
-          <w:color w:val="7030a0"/>
           <w:sz w:val="20"/>
           <w:szCs w:val="20"/>
           <w:u w:val="none"/>
@@ -7157,7 +7181,6 @@
           <w:i w:val="0"/>
           <w:smallCaps w:val="0"/>
           <w:strike w:val="0"/>
-          <w:color w:val="7030a0"/>
           <w:sz w:val="20"/>
           <w:szCs w:val="20"/>
           <w:u w:val="none"/>
@@ -7165,7 +7188,95 @@
           <w:vertAlign w:val="baseline"/>
           <w:rtl w:val="0"/>
         </w:rPr>
-        <w:t xml:space="preserve">The system will be organized into ___ major modules: the ___ module, the ___ module, and the _____ module.</w:t>
+        <w:t xml:space="preserve">The system will be organized into </w:t>
+      </w:r>
+      <w:r>
+        <w:rPr>
+          <w:rtl w:val="0"/>
+        </w:rPr>
+        <w:t xml:space="preserve">three</w:t>
+      </w:r>
+      <w:r>
+        <w:rPr>
+          <w:rFonts w:ascii="Times New Roman" w:cs="Times New Roman" w:eastAsia="Times New Roman" w:hAnsi="Times New Roman"/>
+          <w:b w:val="0"/>
+          <w:i w:val="0"/>
+          <w:smallCaps w:val="0"/>
+          <w:strike w:val="0"/>
+          <w:sz w:val="20"/>
+          <w:szCs w:val="20"/>
+          <w:u w:val="none"/>
+          <w:shd w:fill="auto" w:val="clear"/>
+          <w:vertAlign w:val="baseline"/>
+          <w:rtl w:val="0"/>
+        </w:rPr>
+        <w:t xml:space="preserve"> major modules: the </w:t>
+      </w:r>
+      <w:r>
+        <w:rPr>
+          <w:rtl w:val="0"/>
+        </w:rPr>
+        <w:t xml:space="preserve">Client</w:t>
+      </w:r>
+      <w:r>
+        <w:rPr>
+          <w:rFonts w:ascii="Times New Roman" w:cs="Times New Roman" w:eastAsia="Times New Roman" w:hAnsi="Times New Roman"/>
+          <w:b w:val="0"/>
+          <w:i w:val="0"/>
+          <w:smallCaps w:val="0"/>
+          <w:strike w:val="0"/>
+          <w:sz w:val="20"/>
+          <w:szCs w:val="20"/>
+          <w:u w:val="none"/>
+          <w:shd w:fill="auto" w:val="clear"/>
+          <w:vertAlign w:val="baseline"/>
+          <w:rtl w:val="0"/>
+        </w:rPr>
+        <w:t xml:space="preserve"> module, the </w:t>
+      </w:r>
+      <w:r>
+        <w:rPr>
+          <w:rtl w:val="0"/>
+        </w:rPr>
+        <w:t xml:space="preserve">Server</w:t>
+      </w:r>
+      <w:r>
+        <w:rPr>
+          <w:rFonts w:ascii="Times New Roman" w:cs="Times New Roman" w:eastAsia="Times New Roman" w:hAnsi="Times New Roman"/>
+          <w:b w:val="0"/>
+          <w:i w:val="0"/>
+          <w:smallCaps w:val="0"/>
+          <w:strike w:val="0"/>
+          <w:sz w:val="20"/>
+          <w:szCs w:val="20"/>
+          <w:u w:val="none"/>
+          <w:shd w:fill="auto" w:val="clear"/>
+          <w:vertAlign w:val="baseline"/>
+          <w:rtl w:val="0"/>
+        </w:rPr>
+        <w:t xml:space="preserve"> module, and the </w:t>
+      </w:r>
+      <w:r>
+        <w:rPr>
+          <w:rtl w:val="0"/>
+        </w:rPr>
+        <w:t xml:space="preserve">Database</w:t>
+      </w:r>
+      <w:r>
+        <w:rPr>
+          <w:rFonts w:ascii="Times New Roman" w:cs="Times New Roman" w:eastAsia="Times New Roman" w:hAnsi="Times New Roman"/>
+          <w:b w:val="0"/>
+          <w:i w:val="0"/>
+          <w:smallCaps w:val="0"/>
+          <w:strike w:val="0"/>
+          <w:sz w:val="20"/>
+          <w:szCs w:val="20"/>
+          <w:u w:val="none"/>
+          <w:shd w:fill="auto" w:val="clear"/>
+          <w:vertAlign w:val="baseline"/>
+          <w:rtl w:val="0"/>
+        </w:rPr>
+        <w:t xml:space="preserve"> module.</w:t>
       </w:r>
     </w:p>
     <w:p>
@@ -7191,7 +7302,6 @@
           <w:i w:val="0"/>
           <w:smallCaps w:val="0"/>
           <w:strike w:val="0"/>
-          <w:color w:val="000000"/>
           <w:sz w:val="20"/>
           <w:szCs w:val="20"/>
           <w:u w:val="none"/>
@@ -7206,7 +7316,6 @@
           <w:i w:val="0"/>
           <w:smallCaps w:val="0"/>
           <w:strike w:val="0"/>
-          <w:color w:val="7030a0"/>
           <w:sz w:val="20"/>
           <w:szCs w:val="20"/>
           <w:u w:val="none"/>
@@ -7227,7 +7336,7 @@
         <w:pStyle w:val="Heading2"/>
         <w:numPr>
           <w:ilvl w:val="1"/>
-          <w:numId w:val="1"/>
+          <w:numId w:val="3"/>
         </w:numPr>
         <w:ind w:left="1440" w:hanging="720"/>
         <w:rPr/>
@@ -7258,7 +7367,7 @@
         <w:pStyle w:val="Heading2"/>
         <w:numPr>
           <w:ilvl w:val="1"/>
-          <w:numId w:val="1"/>
+          <w:numId w:val="3"/>
         </w:numPr>
         <w:ind w:left="1440" w:hanging="720"/>
         <w:rPr/>
@@ -7297,7 +7406,6 @@
           <w:i w:val="0"/>
           <w:smallCaps w:val="0"/>
           <w:strike w:val="0"/>
-          <w:color w:val="000000"/>
           <w:sz w:val="20"/>
           <w:szCs w:val="20"/>
           <w:u w:val="none"/>
@@ -7312,7 +7420,6 @@
           <w:i w:val="0"/>
           <w:smallCaps w:val="0"/>
           <w:strike w:val="0"/>
-          <w:color w:val="7030a0"/>
           <w:sz w:val="20"/>
           <w:szCs w:val="20"/>
           <w:u w:val="none"/>
@@ -7326,6 +7433,190 @@
         <w:rPr>
           <w:rtl w:val="0"/>
         </w:rPr>
+      </w:r>
+    </w:p>
+    <w:p>
+      <w:pPr>
+        <w:keepNext w:val="0"/>
+        <w:keepLines w:val="0"/>
+        <w:pageBreakBefore w:val="0"/>
+        <w:widowControl w:val="1"/>
+        <w:numPr>
+          <w:ilvl w:val="0"/>
+          <w:numId w:val="2"/>
+        </w:numPr>
+        <w:pBdr>
+          <w:top w:space="0" w:sz="0" w:val="nil"/>
+          <w:left w:space="0" w:sz="0" w:val="nil"/>
+          <w:bottom w:space="0" w:sz="0" w:val="nil"/>
+          <w:right w:space="0" w:sz="0" w:val="nil"/>
+          <w:between w:space="0" w:sz="0" w:val="nil"/>
+        </w:pBdr>
+        <w:shd w:fill="auto" w:val="clear"/>
+        <w:spacing w:after="0" w:afterAutospacing="0" w:before="80" w:line="240" w:lineRule="auto"/>
+        <w:ind w:left="2160" w:right="0" w:hanging="360"/>
+        <w:jc w:val="both"/>
+        <w:rPr>
+          <w:rFonts w:ascii="Times New Roman" w:cs="Times New Roman" w:eastAsia="Times New Roman" w:hAnsi="Times New Roman"/>
+          <w:b w:val="0"/>
+          <w:i w:val="0"/>
+          <w:smallCaps w:val="0"/>
+          <w:strike w:val="0"/>
+          <w:sz w:val="20"/>
+          <w:szCs w:val="20"/>
+          <w:shd w:fill="auto" w:val="clear"/>
+          <w:vertAlign w:val="baseline"/>
+        </w:rPr>
+      </w:pPr>
+      <w:r>
+        <w:rPr>
+          <w:rtl w:val="0"/>
+        </w:rPr>
+        <w:t xml:space="preserve">The system must use Java as the primary implementation language</w:t>
+      </w:r>
+    </w:p>
+    <w:p>
+      <w:pPr>
+        <w:keepNext w:val="0"/>
+        <w:keepLines w:val="0"/>
+        <w:pageBreakBefore w:val="0"/>
+        <w:widowControl w:val="1"/>
+        <w:numPr>
+          <w:ilvl w:val="0"/>
+          <w:numId w:val="2"/>
+        </w:numPr>
+        <w:pBdr>
+          <w:top w:space="0" w:sz="0" w:val="nil"/>
+          <w:left w:space="0" w:sz="0" w:val="nil"/>
+          <w:bottom w:space="0" w:sz="0" w:val="nil"/>
+          <w:right w:space="0" w:sz="0" w:val="nil"/>
+          <w:between w:space="0" w:sz="0" w:val="nil"/>
+        </w:pBdr>
+        <w:shd w:fill="auto" w:val="clear"/>
+        <w:spacing w:after="0" w:afterAutospacing="0" w:before="0" w:beforeAutospacing="0" w:line="240" w:lineRule="auto"/>
+        <w:ind w:left="2160" w:right="0" w:hanging="360"/>
+        <w:jc w:val="both"/>
+        <w:rPr/>
+      </w:pPr>
+      <w:r>
+        <w:rPr>
+          <w:rtl w:val="0"/>
+        </w:rPr>
+        <w:t xml:space="preserve">The client and server must communicate using TCP/IP socket</w:t>
+      </w:r>
+    </w:p>
+    <w:p>
+      <w:pPr>
+        <w:keepNext w:val="0"/>
+        <w:keepLines w:val="0"/>
+        <w:pageBreakBefore w:val="0"/>
+        <w:widowControl w:val="1"/>
+        <w:numPr>
+          <w:ilvl w:val="0"/>
+          <w:numId w:val="2"/>
+        </w:numPr>
+        <w:pBdr>
+          <w:top w:space="0" w:sz="0" w:val="nil"/>
+          <w:left w:space="0" w:sz="0" w:val="nil"/>
+          <w:bottom w:space="0" w:sz="0" w:val="nil"/>
+          <w:right w:space="0" w:sz="0" w:val="nil"/>
+          <w:between w:space="0" w:sz="0" w:val="nil"/>
+        </w:pBdr>
+        <w:shd w:fill="auto" w:val="clear"/>
+        <w:spacing w:after="0" w:afterAutospacing="0" w:before="0" w:beforeAutospacing="0" w:line="240" w:lineRule="auto"/>
+        <w:ind w:left="2160" w:right="0" w:hanging="360"/>
+        <w:jc w:val="both"/>
+        <w:rPr/>
+      </w:pPr>
+      <w:r>
+        <w:rPr>
+          <w:rtl w:val="0"/>
+        </w:rPr>
+        <w:t xml:space="preserve">All course and user data must be stored in a relational database</w:t>
+      </w:r>
+    </w:p>
+    <w:p>
+      <w:pPr>
+        <w:keepNext w:val="0"/>
+        <w:keepLines w:val="0"/>
+        <w:pageBreakBefore w:val="0"/>
+        <w:widowControl w:val="1"/>
+        <w:numPr>
+          <w:ilvl w:val="0"/>
+          <w:numId w:val="2"/>
+        </w:numPr>
+        <w:pBdr>
+          <w:top w:space="0" w:sz="0" w:val="nil"/>
+          <w:left w:space="0" w:sz="0" w:val="nil"/>
+          <w:bottom w:space="0" w:sz="0" w:val="nil"/>
+          <w:right w:space="0" w:sz="0" w:val="nil"/>
+          <w:between w:space="0" w:sz="0" w:val="nil"/>
+        </w:pBdr>
+        <w:shd w:fill="auto" w:val="clear"/>
+        <w:spacing w:after="0" w:afterAutospacing="0" w:before="0" w:beforeAutospacing="0" w:line="240" w:lineRule="auto"/>
+        <w:ind w:left="2160" w:right="0" w:hanging="360"/>
+        <w:jc w:val="both"/>
+        <w:rPr/>
+      </w:pPr>
+      <w:r>
+        <w:rPr>
+          <w:rtl w:val="0"/>
+        </w:rPr>
+        <w:t xml:space="preserve">The system should be compatible across Windows, macOS, and Linux environments</w:t>
+      </w:r>
+    </w:p>
+    <w:p>
+      <w:pPr>
+        <w:keepNext w:val="0"/>
+        <w:keepLines w:val="0"/>
+        <w:pageBreakBefore w:val="0"/>
+        <w:widowControl w:val="1"/>
+        <w:numPr>
+          <w:ilvl w:val="0"/>
+          <w:numId w:val="2"/>
+        </w:numPr>
+        <w:pBdr>
+          <w:top w:space="0" w:sz="0" w:val="nil"/>
+          <w:left w:space="0" w:sz="0" w:val="nil"/>
+          <w:bottom w:space="0" w:sz="0" w:val="nil"/>
+          <w:right w:space="0" w:sz="0" w:val="nil"/>
+          <w:between w:space="0" w:sz="0" w:val="nil"/>
+        </w:pBdr>
+        <w:shd w:fill="auto" w:val="clear"/>
+        <w:spacing w:after="0" w:before="0" w:beforeAutospacing="0" w:line="240" w:lineRule="auto"/>
+        <w:ind w:left="2160" w:right="0" w:hanging="360"/>
+        <w:jc w:val="both"/>
+        <w:rPr/>
+      </w:pPr>
+      <w:r>
+        <w:rPr>
+          <w:rtl w:val="0"/>
+        </w:rPr>
+        <w:t xml:space="preserve">Only authorized users may perform administrative actions such as adding or removing courses</w:t>
+      </w:r>
+      <w:r>
+        <w:rPr>
+          <w:rtl w:val="0"/>
+        </w:rPr>
+      </w:r>
+    </w:p>
+    <w:p>
+      <w:pPr>
+        <w:pStyle w:val="Heading2"/>
+        <w:numPr>
+          <w:ilvl w:val="1"/>
+          <w:numId w:val="3"/>
+        </w:numPr>
+        <w:ind w:left="1440" w:hanging="720"/>
+        <w:rPr/>
+      </w:pPr>
+      <w:bookmarkStart w:colFirst="0" w:colLast="0" w:name="_a0f1khdnphpw" w:id="12"/>
+      <w:bookmarkEnd w:id="12"/>
+      <w:r>
+        <w:rPr>
+          <w:rtl w:val="0"/>
+        </w:rPr>
+        <w:t xml:space="preserve">Assumptions and Dependencies</w:t>
       </w:r>
     </w:p>
     <w:p>
@@ -7351,10 +7642,9 @@
           <w:i w:val="0"/>
           <w:smallCaps w:val="0"/>
           <w:strike w:val="0"/>
-          <w:color w:val="7030a0"/>
           <w:sz w:val="20"/>
           <w:szCs w:val="20"/>
-          <w:u w:val="single"/>
+          <w:u w:val="none"/>
           <w:shd w:fill="auto" w:val="clear"/>
           <w:vertAlign w:val="baseline"/>
         </w:rPr>
@@ -7366,7 +7656,6 @@
           <w:i w:val="0"/>
           <w:smallCaps w:val="0"/>
           <w:strike w:val="0"/>
-          <w:color w:val="7030a0"/>
           <w:sz w:val="20"/>
           <w:szCs w:val="20"/>
           <w:u w:val="none"/>
@@ -7374,31 +7663,7 @@
           <w:vertAlign w:val="baseline"/>
           <w:rtl w:val="0"/>
         </w:rPr>
-        <w:t xml:space="preserve">Constraint example: Since users may use any web browser to access the system, no browser-specific code is to be used in the system. </w:t>
-      </w:r>
-      <w:r>
-        <w:rPr>
-          <w:rtl w:val="0"/>
-        </w:rPr>
-      </w:r>
-    </w:p>
-    <w:p>
-      <w:pPr>
-        <w:pStyle w:val="Heading2"/>
-        <w:numPr>
-          <w:ilvl w:val="1"/>
-          <w:numId w:val="1"/>
-        </w:numPr>
-        <w:ind w:left="1440" w:hanging="720"/>
-        <w:rPr/>
-      </w:pPr>
-      <w:bookmarkStart w:colFirst="0" w:colLast="0" w:name="_a0f1khdnphpw" w:id="12"/>
-      <w:bookmarkEnd w:id="12"/>
-      <w:r>
-        <w:rPr>
-          <w:rtl w:val="0"/>
-        </w:rPr>
-        <w:t xml:space="preserve">Assumptions and Dependencies</w:t>
+        <w:t xml:space="preserve">List appropriate assumptions</w:t>
       </w:r>
     </w:p>
     <w:p>
@@ -7407,6 +7672,10 @@
         <w:keepLines w:val="0"/>
         <w:pageBreakBefore w:val="0"/>
         <w:widowControl w:val="1"/>
+        <w:numPr>
+          <w:ilvl w:val="0"/>
+          <w:numId w:val="1"/>
+        </w:numPr>
         <w:pBdr>
           <w:top w:space="0" w:sz="0" w:val="nil"/>
           <w:left w:space="0" w:sz="0" w:val="nil"/>
@@ -7415,8 +7684,8 @@
           <w:between w:space="0" w:sz="0" w:val="nil"/>
         </w:pBdr>
         <w:shd w:fill="auto" w:val="clear"/>
-        <w:spacing w:after="0" w:before="80" w:line="240" w:lineRule="auto"/>
-        <w:ind w:left="1440" w:right="0" w:firstLine="0"/>
+        <w:spacing w:after="0" w:afterAutospacing="0" w:before="80" w:line="240" w:lineRule="auto"/>
+        <w:ind w:left="2160" w:right="0" w:hanging="360"/>
         <w:jc w:val="both"/>
         <w:rPr>
           <w:rFonts w:ascii="Times New Roman" w:cs="Times New Roman" w:eastAsia="Times New Roman" w:hAnsi="Times New Roman"/>
@@ -7424,30 +7693,17 @@
           <w:i w:val="0"/>
           <w:smallCaps w:val="0"/>
           <w:strike w:val="0"/>
-          <w:color w:val="7030a0"/>
           <w:sz w:val="20"/>
           <w:szCs w:val="20"/>
-          <w:u w:val="none"/>
           <w:shd w:fill="auto" w:val="clear"/>
           <w:vertAlign w:val="baseline"/>
         </w:rPr>
       </w:pPr>
       <w:r>
         <w:rPr>
-          <w:rFonts w:ascii="Times New Roman" w:cs="Times New Roman" w:eastAsia="Times New Roman" w:hAnsi="Times New Roman"/>
-          <w:b w:val="0"/>
-          <w:i w:val="0"/>
-          <w:smallCaps w:val="0"/>
-          <w:strike w:val="0"/>
-          <w:color w:val="7030a0"/>
-          <w:sz w:val="20"/>
-          <w:szCs w:val="20"/>
-          <w:u w:val="none"/>
-          <w:shd w:fill="auto" w:val="clear"/>
-          <w:vertAlign w:val="baseline"/>
-          <w:rtl w:val="0"/>
-        </w:rPr>
-        <w:t xml:space="preserve">List appropriate assumptions</w:t>
+          <w:rtl w:val="0"/>
+        </w:rPr>
+        <w:t xml:space="preserve">It is assumed that all users have access to a reliable network connection for client-server communication</w:t>
       </w:r>
     </w:p>
     <w:p>
@@ -7456,6 +7712,10 @@
         <w:keepLines w:val="0"/>
         <w:pageBreakBefore w:val="0"/>
         <w:widowControl w:val="1"/>
+        <w:numPr>
+          <w:ilvl w:val="0"/>
+          <w:numId w:val="1"/>
+        </w:numPr>
         <w:pBdr>
           <w:top w:space="0" w:sz="0" w:val="nil"/>
           <w:left w:space="0" w:sz="0" w:val="nil"/>
@@ -7464,53 +7724,145 @@
           <w:between w:space="0" w:sz="0" w:val="nil"/>
         </w:pBdr>
         <w:shd w:fill="auto" w:val="clear"/>
-        <w:spacing w:after="0" w:before="80" w:line="240" w:lineRule="auto"/>
-        <w:ind w:left="1440" w:right="0" w:firstLine="0"/>
+        <w:spacing w:after="0" w:afterAutospacing="0" w:before="0" w:beforeAutospacing="0" w:line="240" w:lineRule="auto"/>
+        <w:ind w:left="2160" w:right="0" w:hanging="360"/>
         <w:jc w:val="both"/>
-        <w:rPr>
-          <w:rFonts w:ascii="Times New Roman" w:cs="Times New Roman" w:eastAsia="Times New Roman" w:hAnsi="Times New Roman"/>
-          <w:b w:val="0"/>
-          <w:i w:val="0"/>
-          <w:smallCaps w:val="0"/>
-          <w:strike w:val="0"/>
-          <w:color w:val="000000"/>
-          <w:sz w:val="20"/>
-          <w:szCs w:val="20"/>
-          <w:u w:val="none"/>
-          <w:shd w:fill="auto" w:val="clear"/>
-          <w:vertAlign w:val="baseline"/>
-        </w:rPr>
-      </w:pPr>
-      <w:r>
-        <w:rPr>
-          <w:rFonts w:ascii="Times New Roman" w:cs="Times New Roman" w:eastAsia="Times New Roman" w:hAnsi="Times New Roman"/>
-          <w:b w:val="0"/>
-          <w:i w:val="0"/>
-          <w:smallCaps w:val="0"/>
-          <w:strike w:val="0"/>
-          <w:color w:val="7030a0"/>
-          <w:sz w:val="20"/>
-          <w:szCs w:val="20"/>
-          <w:u w:val="none"/>
-          <w:shd w:fill="auto" w:val="clear"/>
-          <w:vertAlign w:val="baseline"/>
-          <w:rtl w:val="0"/>
-        </w:rPr>
-        <w:t xml:space="preserve">Assumption Example: It is assumed that the maximum number of users at a given time is 15,000.</w:t>
-      </w:r>
-      <w:r>
-        <w:rPr>
-          <w:rtl w:val="0"/>
-        </w:rPr>
-      </w:r>
-    </w:p>
-    <w:p>
-      <w:pPr>
-        <w:pStyle w:val="Heading1"/>
+        <w:rPr/>
+      </w:pPr>
+      <w:r>
+        <w:rPr>
+          <w:rtl w:val="0"/>
+        </w:rPr>
+        <w:t xml:space="preserve">It is assumed that all users will have valid login credentials provided by the system administrator</w:t>
+      </w:r>
+    </w:p>
+    <w:p>
+      <w:pPr>
+        <w:keepNext w:val="0"/>
+        <w:keepLines w:val="0"/>
+        <w:pageBreakBefore w:val="0"/>
+        <w:widowControl w:val="1"/>
         <w:numPr>
           <w:ilvl w:val="0"/>
           <w:numId w:val="1"/>
         </w:numPr>
+        <w:pBdr>
+          <w:top w:space="0" w:sz="0" w:val="nil"/>
+          <w:left w:space="0" w:sz="0" w:val="nil"/>
+          <w:bottom w:space="0" w:sz="0" w:val="nil"/>
+          <w:right w:space="0" w:sz="0" w:val="nil"/>
+          <w:between w:space="0" w:sz="0" w:val="nil"/>
+        </w:pBdr>
+        <w:shd w:fill="auto" w:val="clear"/>
+        <w:spacing w:after="0" w:afterAutospacing="0" w:before="0" w:beforeAutospacing="0" w:line="240" w:lineRule="auto"/>
+        <w:ind w:left="2160" w:right="0" w:hanging="360"/>
+        <w:jc w:val="both"/>
+        <w:rPr/>
+      </w:pPr>
+      <w:r>
+        <w:rPr>
+          <w:rtl w:val="0"/>
+        </w:rPr>
+        <w:t xml:space="preserve">It is assumed that students are to understand basic course information when enrolling</w:t>
+      </w:r>
+    </w:p>
+    <w:p>
+      <w:pPr>
+        <w:keepNext w:val="0"/>
+        <w:keepLines w:val="0"/>
+        <w:pageBreakBefore w:val="0"/>
+        <w:widowControl w:val="1"/>
+        <w:numPr>
+          <w:ilvl w:val="0"/>
+          <w:numId w:val="1"/>
+        </w:numPr>
+        <w:pBdr>
+          <w:top w:space="0" w:sz="0" w:val="nil"/>
+          <w:left w:space="0" w:sz="0" w:val="nil"/>
+          <w:bottom w:space="0" w:sz="0" w:val="nil"/>
+          <w:right w:space="0" w:sz="0" w:val="nil"/>
+          <w:between w:space="0" w:sz="0" w:val="nil"/>
+        </w:pBdr>
+        <w:shd w:fill="auto" w:val="clear"/>
+        <w:spacing w:after="0" w:afterAutospacing="0" w:before="0" w:beforeAutospacing="0" w:line="240" w:lineRule="auto"/>
+        <w:ind w:left="2160" w:right="0" w:hanging="360"/>
+        <w:jc w:val="both"/>
+        <w:rPr/>
+      </w:pPr>
+      <w:r>
+        <w:rPr>
+          <w:rtl w:val="0"/>
+        </w:rPr>
+        <w:t xml:space="preserve">The system depends on a functioning Java runtime environment for both client and server</w:t>
+      </w:r>
+    </w:p>
+    <w:p>
+      <w:pPr>
+        <w:keepNext w:val="0"/>
+        <w:keepLines w:val="0"/>
+        <w:pageBreakBefore w:val="0"/>
+        <w:widowControl w:val="1"/>
+        <w:numPr>
+          <w:ilvl w:val="0"/>
+          <w:numId w:val="1"/>
+        </w:numPr>
+        <w:pBdr>
+          <w:top w:space="0" w:sz="0" w:val="nil"/>
+          <w:left w:space="0" w:sz="0" w:val="nil"/>
+          <w:bottom w:space="0" w:sz="0" w:val="nil"/>
+          <w:right w:space="0" w:sz="0" w:val="nil"/>
+          <w:between w:space="0" w:sz="0" w:val="nil"/>
+        </w:pBdr>
+        <w:shd w:fill="auto" w:val="clear"/>
+        <w:spacing w:after="0" w:afterAutospacing="0" w:before="0" w:beforeAutospacing="0" w:line="240" w:lineRule="auto"/>
+        <w:ind w:left="2160" w:right="0" w:hanging="360"/>
+        <w:jc w:val="both"/>
+        <w:rPr/>
+      </w:pPr>
+      <w:r>
+        <w:rPr>
+          <w:rtl w:val="0"/>
+        </w:rPr>
+        <w:t xml:space="preserve">The system depends on a relational database for persistent data storage and retrieval</w:t>
+      </w:r>
+    </w:p>
+    <w:p>
+      <w:pPr>
+        <w:keepNext w:val="0"/>
+        <w:keepLines w:val="0"/>
+        <w:pageBreakBefore w:val="0"/>
+        <w:widowControl w:val="1"/>
+        <w:numPr>
+          <w:ilvl w:val="0"/>
+          <w:numId w:val="1"/>
+        </w:numPr>
+        <w:pBdr>
+          <w:top w:space="0" w:sz="0" w:val="nil"/>
+          <w:left w:space="0" w:sz="0" w:val="nil"/>
+          <w:bottom w:space="0" w:sz="0" w:val="nil"/>
+          <w:right w:space="0" w:sz="0" w:val="nil"/>
+          <w:between w:space="0" w:sz="0" w:val="nil"/>
+        </w:pBdr>
+        <w:shd w:fill="auto" w:val="clear"/>
+        <w:spacing w:after="0" w:before="0" w:beforeAutospacing="0" w:line="240" w:lineRule="auto"/>
+        <w:ind w:left="2160" w:right="0" w:hanging="360"/>
+        <w:jc w:val="both"/>
+        <w:rPr/>
+      </w:pPr>
+      <w:r>
+        <w:rPr>
+          <w:rtl w:val="0"/>
+        </w:rPr>
+        <w:t xml:space="preserve">The system depends on TCP/IP communication between client and server</w:t>
+      </w:r>
+    </w:p>
+    <w:p>
+      <w:pPr>
+        <w:pStyle w:val="Heading1"/>
+        <w:numPr>
+          <w:ilvl w:val="0"/>
+          <w:numId w:val="3"/>
+        </w:numPr>
         <w:ind w:left="720" w:hanging="720"/>
         <w:rPr/>
       </w:pPr>
@@ -7528,7 +7880,7 @@
         <w:pStyle w:val="Heading2"/>
         <w:numPr>
           <w:ilvl w:val="1"/>
-          <w:numId w:val="1"/>
+          <w:numId w:val="3"/>
         </w:numPr>
         <w:ind w:left="1440" w:hanging="720"/>
         <w:rPr/>
@@ -9171,7 +9523,7 @@
         <w:pStyle w:val="Heading2"/>
         <w:numPr>
           <w:ilvl w:val="1"/>
-          <w:numId w:val="1"/>
+          <w:numId w:val="3"/>
         </w:numPr>
         <w:ind w:left="1440" w:hanging="720"/>
         <w:rPr/>
@@ -9351,7 +9703,7 @@
         <w:pStyle w:val="Heading2"/>
         <w:numPr>
           <w:ilvl w:val="1"/>
-          <w:numId w:val="1"/>
+          <w:numId w:val="3"/>
         </w:numPr>
         <w:ind w:left="1440" w:hanging="720"/>
         <w:rPr/>
@@ -9449,7 +9801,7 @@
         <w:pStyle w:val="Heading1"/>
         <w:numPr>
           <w:ilvl w:val="0"/>
-          <w:numId w:val="1"/>
+          <w:numId w:val="3"/>
         </w:numPr>
         <w:ind w:left="720" w:hanging="720"/>
         <w:rPr/>
@@ -9468,7 +9820,7 @@
         <w:pStyle w:val="Heading2"/>
         <w:numPr>
           <w:ilvl w:val="1"/>
-          <w:numId w:val="1"/>
+          <w:numId w:val="3"/>
         </w:numPr>
         <w:ind w:left="1440" w:hanging="720"/>
         <w:rPr/>
@@ -9522,7 +9874,7 @@
         <w:pStyle w:val="Heading2"/>
         <w:numPr>
           <w:ilvl w:val="1"/>
-          <w:numId w:val="1"/>
+          <w:numId w:val="3"/>
         </w:numPr>
         <w:ind w:left="1440" w:hanging="720"/>
         <w:rPr/>
@@ -9607,7 +9959,7 @@
         <w:pStyle w:val="Heading2"/>
         <w:numPr>
           <w:ilvl w:val="1"/>
-          <w:numId w:val="1"/>
+          <w:numId w:val="3"/>
         </w:numPr>
         <w:ind w:left="1440" w:hanging="720"/>
         <w:rPr/>
@@ -10392,6 +10744,226 @@
   <w:abstractNum w:abstractNumId="1">
     <w:lvl w:ilvl="0">
       <w:start w:val="1"/>
+      <w:numFmt w:val="bullet"/>
+      <w:lvlText w:val="-"/>
+      <w:lvlJc w:val="left"/>
+      <w:pPr>
+        <w:ind w:left="2160" w:hanging="360"/>
+      </w:pPr>
+      <w:rPr>
+        <w:u w:val="none"/>
+      </w:rPr>
+    </w:lvl>
+    <w:lvl w:ilvl="1">
+      <w:start w:val="1"/>
+      <w:numFmt w:val="bullet"/>
+      <w:lvlText w:val="-"/>
+      <w:lvlJc w:val="left"/>
+      <w:pPr>
+        <w:ind w:left="2880" w:hanging="360"/>
+      </w:pPr>
+      <w:rPr>
+        <w:u w:val="none"/>
+      </w:rPr>
+    </w:lvl>
+    <w:lvl w:ilvl="2">
+      <w:start w:val="1"/>
+      <w:numFmt w:val="bullet"/>
+      <w:lvlText w:val="-"/>
+      <w:lvlJc w:val="left"/>
+      <w:pPr>
+        <w:ind w:left="3600" w:hanging="360"/>
+      </w:pPr>
+      <w:rPr>
+        <w:u w:val="none"/>
+      </w:rPr>
+    </w:lvl>
+    <w:lvl w:ilvl="3">
+      <w:start w:val="1"/>
+      <w:numFmt w:val="bullet"/>
+      <w:lvlText w:val="-"/>
+      <w:lvlJc w:val="left"/>
+      <w:pPr>
+        <w:ind w:left="4320" w:hanging="360"/>
+      </w:pPr>
+      <w:rPr>
+        <w:u w:val="none"/>
+      </w:rPr>
+    </w:lvl>
+    <w:lvl w:ilvl="4">
+      <w:start w:val="1"/>
+      <w:numFmt w:val="bullet"/>
+      <w:lvlText w:val="-"/>
+      <w:lvlJc w:val="left"/>
+      <w:pPr>
+        <w:ind w:left="5040" w:hanging="360"/>
+      </w:pPr>
+      <w:rPr>
+        <w:u w:val="none"/>
+      </w:rPr>
+    </w:lvl>
+    <w:lvl w:ilvl="5">
+      <w:start w:val="1"/>
+      <w:numFmt w:val="bullet"/>
+      <w:lvlText w:val="-"/>
+      <w:lvlJc w:val="left"/>
+      <w:pPr>
+        <w:ind w:left="5760" w:hanging="360"/>
+      </w:pPr>
+      <w:rPr>
+        <w:u w:val="none"/>
+      </w:rPr>
+    </w:lvl>
+    <w:lvl w:ilvl="6">
+      <w:start w:val="1"/>
+      <w:numFmt w:val="bullet"/>
+      <w:lvlText w:val="-"/>
+      <w:lvlJc w:val="left"/>
+      <w:pPr>
+        <w:ind w:left="6480" w:hanging="360"/>
+      </w:pPr>
+      <w:rPr>
+        <w:u w:val="none"/>
+      </w:rPr>
+    </w:lvl>
+    <w:lvl w:ilvl="7">
+      <w:start w:val="1"/>
+      <w:numFmt w:val="bullet"/>
+      <w:lvlText w:val="-"/>
+      <w:lvlJc w:val="left"/>
+      <w:pPr>
+        <w:ind w:left="7200" w:hanging="360"/>
+      </w:pPr>
+      <w:rPr>
+        <w:u w:val="none"/>
+      </w:rPr>
+    </w:lvl>
+    <w:lvl w:ilvl="8">
+      <w:start w:val="1"/>
+      <w:numFmt w:val="bullet"/>
+      <w:lvlText w:val="-"/>
+      <w:lvlJc w:val="left"/>
+      <w:pPr>
+        <w:ind w:left="7920" w:hanging="360"/>
+      </w:pPr>
+      <w:rPr>
+        <w:u w:val="none"/>
+      </w:rPr>
+    </w:lvl>
+  </w:abstractNum>
+  <w:abstractNum w:abstractNumId="2">
+    <w:lvl w:ilvl="0">
+      <w:start w:val="1"/>
+      <w:numFmt w:val="bullet"/>
+      <w:lvlText w:val="-"/>
+      <w:lvlJc w:val="left"/>
+      <w:pPr>
+        <w:ind w:left="2160" w:hanging="360"/>
+      </w:pPr>
+      <w:rPr>
+        <w:u w:val="none"/>
+      </w:rPr>
+    </w:lvl>
+    <w:lvl w:ilvl="1">
+      <w:start w:val="1"/>
+      <w:numFmt w:val="bullet"/>
+      <w:lvlText w:val="-"/>
+      <w:lvlJc w:val="left"/>
+      <w:pPr>
+        <w:ind w:left="2880" w:hanging="360"/>
+      </w:pPr>
+      <w:rPr>
+        <w:u w:val="none"/>
+      </w:rPr>
+    </w:lvl>
+    <w:lvl w:ilvl="2">
+      <w:start w:val="1"/>
+      <w:numFmt w:val="bullet"/>
+      <w:lvlText w:val="-"/>
+      <w:lvlJc w:val="left"/>
+      <w:pPr>
+        <w:ind w:left="3600" w:hanging="360"/>
+      </w:pPr>
+      <w:rPr>
+        <w:u w:val="none"/>
+      </w:rPr>
+    </w:lvl>
+    <w:lvl w:ilvl="3">
+      <w:start w:val="1"/>
+      <w:numFmt w:val="bullet"/>
+      <w:lvlText w:val="-"/>
+      <w:lvlJc w:val="left"/>
+      <w:pPr>
+        <w:ind w:left="4320" w:hanging="360"/>
+      </w:pPr>
+      <w:rPr>
+        <w:u w:val="none"/>
+      </w:rPr>
+    </w:lvl>
+    <w:lvl w:ilvl="4">
+      <w:start w:val="1"/>
+      <w:numFmt w:val="bullet"/>
+      <w:lvlText w:val="-"/>
+      <w:lvlJc w:val="left"/>
+      <w:pPr>
+        <w:ind w:left="5040" w:hanging="360"/>
+      </w:pPr>
+      <w:rPr>
+        <w:u w:val="none"/>
+      </w:rPr>
+    </w:lvl>
+    <w:lvl w:ilvl="5">
+      <w:start w:val="1"/>
+      <w:numFmt w:val="bullet"/>
+      <w:lvlText w:val="-"/>
+      <w:lvlJc w:val="left"/>
+      <w:pPr>
+        <w:ind w:left="5760" w:hanging="360"/>
+      </w:pPr>
+      <w:rPr>
+        <w:u w:val="none"/>
+      </w:rPr>
+    </w:lvl>
+    <w:lvl w:ilvl="6">
+      <w:start w:val="1"/>
+      <w:numFmt w:val="bullet"/>
+      <w:lvlText w:val="-"/>
+      <w:lvlJc w:val="left"/>
+      <w:pPr>
+        <w:ind w:left="6480" w:hanging="360"/>
+      </w:pPr>
+      <w:rPr>
+        <w:u w:val="none"/>
+      </w:rPr>
+    </w:lvl>
+    <w:lvl w:ilvl="7">
+      <w:start w:val="1"/>
+      <w:numFmt w:val="bullet"/>
+      <w:lvlText w:val="-"/>
+      <w:lvlJc w:val="left"/>
+      <w:pPr>
+        <w:ind w:left="7200" w:hanging="360"/>
+      </w:pPr>
+      <w:rPr>
+        <w:u w:val="none"/>
+      </w:rPr>
+    </w:lvl>
+    <w:lvl w:ilvl="8">
+      <w:start w:val="1"/>
+      <w:numFmt w:val="bullet"/>
+      <w:lvlText w:val="-"/>
+      <w:lvlJc w:val="left"/>
+      <w:pPr>
+        <w:ind w:left="7920" w:hanging="360"/>
+      </w:pPr>
+      <w:rPr>
+        <w:u w:val="none"/>
+      </w:rPr>
+    </w:lvl>
+  </w:abstractNum>
+  <w:abstractNum w:abstractNumId="3">
+    <w:lvl w:ilvl="0">
+      <w:start w:val="1"/>
       <w:numFmt w:val="decimal"/>
       <w:lvlText w:val="%1."/>
       <w:lvlJc w:val="left"/>
@@ -10487,6 +11059,12 @@
   </w:abstractNum>
   <w:num w:numId="1">
     <w:abstractNumId w:val="1"/>
+  </w:num>
+  <w:num w:numId="2">
+    <w:abstractNumId w:val="2"/>
+  </w:num>
+  <w:num w:numId="3">
+    <w:abstractNumId w:val="3"/>
   </w:num>
 </w:numbering>
 </file>

</xml_diff>

<commit_message>
added sequence diagram links to SRS
</commit_message>
<xml_diff>
--- a/documentation/SRS Enrollment Group 3.docx
+++ b/documentation/SRS Enrollment Group 3.docx
@@ -4,21 +4,20 @@
   <w:body>
     <w:p>
       <w:pPr>
-        <w:pStyle w:val="Normal1"/>
-        <w:rPr/>
-      </w:pPr>
-      <w:r>
-        <w:rPr/>
-      </w:r>
-    </w:p>
-    <w:p>
-      <w:pPr>
-        <w:pStyle w:val="Normal1"/>
+        <w:pStyle w:val="LOnormal"/>
+        <w:rPr/>
+      </w:pPr>
+      <w:r>
+        <w:rPr/>
+      </w:r>
+    </w:p>
+    <w:p>
+      <w:pPr>
+        <w:pStyle w:val="LOnormal"/>
         <w:keepNext w:val="true"/>
         <w:keepLines/>
         <w:pageBreakBefore w:val="false"/>
         <w:widowControl/>
-        <w:pBdr/>
         <w:shd w:val="clear" w:fill="auto"/>
         <w:spacing w:lineRule="auto" w:line="240" w:before="2640" w:after="720"/>
         <w:ind w:left="0" w:right="0" w:hanging="0"/>
@@ -121,11 +120,10 @@
     </w:p>
     <w:p>
       <w:pPr>
-        <w:pStyle w:val="Normal1"/>
+        <w:pStyle w:val="LOnormal"/>
         <w:keepNext w:val="false"/>
         <w:keepLines/>
         <w:widowControl/>
-        <w:pBdr/>
         <w:shd w:val="clear" w:fill="auto"/>
         <w:spacing w:lineRule="auto" w:line="240" w:before="1280" w:after="0"/>
         <w:ind w:left="0" w:right="0" w:hanging="0"/>
@@ -174,12 +172,11 @@
     </w:p>
     <w:p>
       <w:pPr>
-        <w:pStyle w:val="Normal1"/>
+        <w:pStyle w:val="LOnormal"/>
         <w:keepNext w:val="false"/>
         <w:keepLines w:val="false"/>
         <w:pageBreakBefore w:val="false"/>
         <w:widowControl/>
-        <w:pBdr/>
         <w:shd w:val="clear" w:fill="auto"/>
         <w:spacing w:lineRule="auto" w:line="240" w:before="80" w:after="0"/>
         <w:ind w:left="0" w:right="0" w:hanging="0"/>
@@ -240,16 +237,16 @@
         <w:tblLook w:val="0000"/>
       </w:tblPr>
       <w:tblGrid>
-        <w:gridCol w:w="1274"/>
+        <w:gridCol w:w="1273"/>
         <w:gridCol w:w="1083"/>
-        <w:gridCol w:w="3814"/>
+        <w:gridCol w:w="3815"/>
         <w:gridCol w:w="2590"/>
       </w:tblGrid>
       <w:tr>
         <w:trPr/>
         <w:tc>
           <w:tcPr>
-            <w:tcW w:w="1274" w:type="dxa"/>
+            <w:tcW w:w="1273" w:type="dxa"/>
             <w:tcBorders>
               <w:top w:val="single" w:sz="6" w:space="0" w:color="000000"/>
               <w:left w:val="single" w:sz="6" w:space="0" w:color="000000"/>
@@ -259,11 +256,10 @@
           </w:tcPr>
           <w:p>
             <w:pPr>
-              <w:pStyle w:val="Normal1"/>
+              <w:pStyle w:val="LOnormal"/>
               <w:keepNext w:val="false"/>
               <w:keepLines w:val="false"/>
               <w:widowControl w:val="false"/>
-              <w:pBdr/>
               <w:shd w:val="clear" w:fill="auto"/>
               <w:spacing w:lineRule="auto" w:line="240" w:before="40" w:after="40"/>
               <w:ind w:left="0" w:right="0" w:hanging="0"/>
@@ -322,11 +318,10 @@
           </w:tcPr>
           <w:p>
             <w:pPr>
-              <w:pStyle w:val="Normal1"/>
+              <w:pStyle w:val="LOnormal"/>
               <w:keepNext w:val="false"/>
               <w:keepLines w:val="false"/>
               <w:widowControl w:val="false"/>
-              <w:pBdr/>
               <w:shd w:val="clear" w:fill="auto"/>
               <w:spacing w:lineRule="auto" w:line="240" w:before="40" w:after="40"/>
               <w:ind w:left="0" w:right="0" w:hanging="0"/>
@@ -375,7 +370,7 @@
         </w:tc>
         <w:tc>
           <w:tcPr>
-            <w:tcW w:w="3814" w:type="dxa"/>
+            <w:tcW w:w="3815" w:type="dxa"/>
             <w:tcBorders>
               <w:top w:val="single" w:sz="6" w:space="0" w:color="000000"/>
               <w:left w:val="single" w:sz="6" w:space="0" w:color="000000"/>
@@ -385,11 +380,10 @@
           </w:tcPr>
           <w:p>
             <w:pPr>
-              <w:pStyle w:val="Normal1"/>
+              <w:pStyle w:val="LOnormal"/>
               <w:keepNext w:val="false"/>
               <w:keepLines w:val="false"/>
               <w:widowControl w:val="false"/>
-              <w:pBdr/>
               <w:shd w:val="clear" w:fill="auto"/>
               <w:spacing w:lineRule="auto" w:line="240" w:before="40" w:after="40"/>
               <w:ind w:left="0" w:right="0" w:hanging="0"/>
@@ -449,11 +443,10 @@
           </w:tcPr>
           <w:p>
             <w:pPr>
-              <w:pStyle w:val="Normal1"/>
+              <w:pStyle w:val="LOnormal"/>
               <w:keepNext w:val="false"/>
               <w:keepLines w:val="false"/>
               <w:widowControl w:val="false"/>
-              <w:pBdr/>
               <w:shd w:val="clear" w:fill="auto"/>
               <w:spacing w:lineRule="auto" w:line="240" w:before="40" w:after="40"/>
               <w:ind w:left="0" w:right="0" w:hanging="0"/>
@@ -505,7 +498,7 @@
         <w:trPr/>
         <w:tc>
           <w:tcPr>
-            <w:tcW w:w="1274" w:type="dxa"/>
+            <w:tcW w:w="1273" w:type="dxa"/>
             <w:tcBorders>
               <w:top w:val="single" w:sz="6" w:space="0" w:color="000000"/>
               <w:left w:val="single" w:sz="6" w:space="0" w:color="000000"/>
@@ -515,11 +508,10 @@
           </w:tcPr>
           <w:p>
             <w:pPr>
-              <w:pStyle w:val="Normal1"/>
+              <w:pStyle w:val="LOnormal"/>
               <w:keepNext w:val="false"/>
               <w:keepLines w:val="false"/>
               <w:widowControl w:val="false"/>
-              <w:pBdr/>
               <w:shd w:val="clear" w:fill="auto"/>
               <w:spacing w:lineRule="auto" w:line="240" w:before="40" w:after="40"/>
               <w:ind w:left="0" w:right="0" w:hanging="0"/>
@@ -562,11 +554,10 @@
           </w:tcPr>
           <w:p>
             <w:pPr>
-              <w:pStyle w:val="Normal1"/>
+              <w:pStyle w:val="LOnormal"/>
               <w:keepNext w:val="false"/>
               <w:keepLines w:val="false"/>
               <w:widowControl w:val="false"/>
-              <w:pBdr/>
               <w:shd w:val="clear" w:fill="auto"/>
               <w:spacing w:lineRule="auto" w:line="240" w:before="40" w:after="40"/>
               <w:ind w:left="0" w:right="0" w:hanging="0"/>
@@ -615,7 +606,7 @@
         </w:tc>
         <w:tc>
           <w:tcPr>
-            <w:tcW w:w="3814" w:type="dxa"/>
+            <w:tcW w:w="3815" w:type="dxa"/>
             <w:tcBorders>
               <w:top w:val="single" w:sz="6" w:space="0" w:color="000000"/>
               <w:left w:val="single" w:sz="6" w:space="0" w:color="000000"/>
@@ -625,11 +616,10 @@
           </w:tcPr>
           <w:p>
             <w:pPr>
-              <w:pStyle w:val="Normal1"/>
+              <w:pStyle w:val="LOnormal"/>
               <w:keepNext w:val="false"/>
               <w:keepLines w:val="false"/>
               <w:widowControl w:val="false"/>
-              <w:pBdr/>
               <w:shd w:val="clear" w:fill="auto"/>
               <w:spacing w:lineRule="auto" w:line="240" w:before="40" w:after="40"/>
               <w:ind w:left="0" w:right="0" w:hanging="0"/>
@@ -717,11 +707,10 @@
           </w:tcPr>
           <w:p>
             <w:pPr>
-              <w:pStyle w:val="Normal1"/>
+              <w:pStyle w:val="LOnormal"/>
               <w:keepNext w:val="false"/>
               <w:keepLines w:val="false"/>
               <w:widowControl w:val="false"/>
-              <w:pBdr/>
               <w:shd w:val="clear" w:fill="auto"/>
               <w:spacing w:lineRule="auto" w:line="240" w:before="40" w:after="40"/>
               <w:ind w:left="0" w:right="0" w:hanging="0"/>
@@ -757,7 +746,7 @@
         <w:trPr/>
         <w:tc>
           <w:tcPr>
-            <w:tcW w:w="1274" w:type="dxa"/>
+            <w:tcW w:w="1273" w:type="dxa"/>
             <w:tcBorders>
               <w:top w:val="single" w:sz="6" w:space="0" w:color="000000"/>
               <w:left w:val="single" w:sz="6" w:space="0" w:color="000000"/>
@@ -767,11 +756,10 @@
           </w:tcPr>
           <w:p>
             <w:pPr>
-              <w:pStyle w:val="Normal1"/>
+              <w:pStyle w:val="LOnormal"/>
               <w:keepNext w:val="false"/>
               <w:keepLines w:val="false"/>
               <w:widowControl w:val="false"/>
-              <w:pBdr/>
               <w:shd w:val="clear" w:fill="auto"/>
               <w:spacing w:lineRule="auto" w:line="240" w:before="40" w:after="40"/>
               <w:ind w:left="0" w:right="0" w:hanging="0"/>
@@ -813,11 +801,10 @@
           </w:tcPr>
           <w:p>
             <w:pPr>
-              <w:pStyle w:val="Normal1"/>
+              <w:pStyle w:val="LOnormal"/>
               <w:keepNext w:val="false"/>
               <w:keepLines w:val="false"/>
               <w:widowControl w:val="false"/>
-              <w:pBdr/>
               <w:shd w:val="clear" w:fill="auto"/>
               <w:spacing w:lineRule="auto" w:line="240" w:before="40" w:after="40"/>
               <w:ind w:left="0" w:right="0" w:hanging="0"/>
@@ -850,7 +837,7 @@
         </w:tc>
         <w:tc>
           <w:tcPr>
-            <w:tcW w:w="3814" w:type="dxa"/>
+            <w:tcW w:w="3815" w:type="dxa"/>
             <w:tcBorders>
               <w:top w:val="single" w:sz="6" w:space="0" w:color="000000"/>
               <w:left w:val="single" w:sz="6" w:space="0" w:color="000000"/>
@@ -860,11 +847,10 @@
           </w:tcPr>
           <w:p>
             <w:pPr>
-              <w:pStyle w:val="Normal1"/>
+              <w:pStyle w:val="LOnormal"/>
               <w:keepNext w:val="false"/>
               <w:keepLines w:val="false"/>
               <w:widowControl w:val="false"/>
-              <w:pBdr/>
               <w:shd w:val="clear" w:fill="auto"/>
               <w:spacing w:lineRule="auto" w:line="240" w:before="40" w:after="40"/>
               <w:ind w:left="0" w:right="0" w:hanging="0"/>
@@ -908,11 +894,10 @@
           </w:tcPr>
           <w:p>
             <w:pPr>
-              <w:pStyle w:val="Normal1"/>
+              <w:pStyle w:val="LOnormal"/>
               <w:keepNext w:val="false"/>
               <w:keepLines w:val="false"/>
               <w:widowControl w:val="false"/>
-              <w:pBdr/>
               <w:shd w:val="clear" w:fill="auto"/>
               <w:spacing w:lineRule="auto" w:line="240" w:before="40" w:after="40"/>
               <w:ind w:left="0" w:right="0" w:hanging="0"/>
@@ -948,7 +933,7 @@
         <w:trPr/>
         <w:tc>
           <w:tcPr>
-            <w:tcW w:w="1274" w:type="dxa"/>
+            <w:tcW w:w="1273" w:type="dxa"/>
             <w:tcBorders>
               <w:top w:val="single" w:sz="6" w:space="0" w:color="000000"/>
               <w:left w:val="single" w:sz="6" w:space="0" w:color="000000"/>
@@ -958,11 +943,10 @@
           </w:tcPr>
           <w:p>
             <w:pPr>
-              <w:pStyle w:val="Normal1"/>
+              <w:pStyle w:val="LOnormal"/>
               <w:keepNext w:val="false"/>
               <w:keepLines w:val="false"/>
               <w:widowControl w:val="false"/>
-              <w:pBdr/>
               <w:shd w:val="clear" w:fill="auto"/>
               <w:spacing w:lineRule="auto" w:line="240" w:before="40" w:after="40"/>
               <w:ind w:left="0" w:right="0" w:hanging="0"/>
@@ -1007,11 +991,10 @@
           </w:tcPr>
           <w:p>
             <w:pPr>
-              <w:pStyle w:val="Normal1"/>
+              <w:pStyle w:val="LOnormal"/>
               <w:keepNext w:val="false"/>
               <w:keepLines w:val="false"/>
               <w:widowControl w:val="false"/>
-              <w:pBdr/>
               <w:shd w:val="clear" w:fill="auto"/>
               <w:spacing w:lineRule="auto" w:line="240" w:before="40" w:after="40"/>
               <w:ind w:left="0" w:right="0" w:hanging="0"/>
@@ -1044,7 +1027,7 @@
         </w:tc>
         <w:tc>
           <w:tcPr>
-            <w:tcW w:w="3814" w:type="dxa"/>
+            <w:tcW w:w="3815" w:type="dxa"/>
             <w:tcBorders>
               <w:top w:val="single" w:sz="6" w:space="0" w:color="000000"/>
               <w:left w:val="single" w:sz="6" w:space="0" w:color="000000"/>
@@ -1054,11 +1037,10 @@
           </w:tcPr>
           <w:p>
             <w:pPr>
-              <w:pStyle w:val="Normal1"/>
+              <w:pStyle w:val="LOnormal"/>
               <w:keepNext w:val="false"/>
               <w:keepLines w:val="false"/>
               <w:widowControl w:val="false"/>
-              <w:pBdr/>
               <w:shd w:val="clear" w:fill="auto"/>
               <w:spacing w:lineRule="auto" w:line="240" w:before="40" w:after="40"/>
               <w:ind w:left="0" w:right="0" w:hanging="0"/>
@@ -1102,11 +1084,10 @@
           </w:tcPr>
           <w:p>
             <w:pPr>
-              <w:pStyle w:val="Normal1"/>
+              <w:pStyle w:val="LOnormal"/>
               <w:keepNext w:val="false"/>
               <w:keepLines w:val="false"/>
               <w:widowControl w:val="false"/>
-              <w:pBdr/>
               <w:shd w:val="clear" w:fill="auto"/>
               <w:spacing w:lineRule="auto" w:line="240" w:before="40" w:after="40"/>
               <w:ind w:left="0" w:right="0" w:hanging="0"/>
@@ -1142,7 +1123,7 @@
         <w:trPr/>
         <w:tc>
           <w:tcPr>
-            <w:tcW w:w="1274" w:type="dxa"/>
+            <w:tcW w:w="1273" w:type="dxa"/>
             <w:tcBorders>
               <w:top w:val="single" w:sz="6" w:space="0" w:color="000000"/>
               <w:left w:val="single" w:sz="6" w:space="0" w:color="000000"/>
@@ -1152,11 +1133,10 @@
           </w:tcPr>
           <w:p>
             <w:pPr>
-              <w:pStyle w:val="Normal1"/>
+              <w:pStyle w:val="LOnormal"/>
               <w:keepNext w:val="false"/>
               <w:keepLines w:val="false"/>
               <w:widowControl w:val="false"/>
-              <w:pBdr/>
               <w:shd w:val="clear" w:fill="auto"/>
               <w:spacing w:lineRule="auto" w:line="240" w:before="40" w:after="40"/>
               <w:ind w:left="0" w:right="0" w:hanging="0"/>
@@ -1201,11 +1181,10 @@
           </w:tcPr>
           <w:p>
             <w:pPr>
-              <w:pStyle w:val="Normal1"/>
+              <w:pStyle w:val="LOnormal"/>
               <w:keepNext w:val="false"/>
               <w:keepLines w:val="false"/>
               <w:widowControl w:val="false"/>
-              <w:pBdr/>
               <w:shd w:val="clear" w:fill="auto"/>
               <w:spacing w:lineRule="auto" w:line="240" w:before="40" w:after="40"/>
               <w:ind w:left="0" w:right="0" w:hanging="0"/>
@@ -1238,7 +1217,7 @@
         </w:tc>
         <w:tc>
           <w:tcPr>
-            <w:tcW w:w="3814" w:type="dxa"/>
+            <w:tcW w:w="3815" w:type="dxa"/>
             <w:tcBorders>
               <w:top w:val="single" w:sz="6" w:space="0" w:color="000000"/>
               <w:left w:val="single" w:sz="6" w:space="0" w:color="000000"/>
@@ -1248,11 +1227,10 @@
           </w:tcPr>
           <w:p>
             <w:pPr>
-              <w:pStyle w:val="Normal1"/>
+              <w:pStyle w:val="LOnormal"/>
               <w:keepNext w:val="false"/>
               <w:keepLines w:val="false"/>
               <w:widowControl w:val="false"/>
-              <w:pBdr/>
               <w:shd w:val="clear" w:fill="auto"/>
               <w:spacing w:lineRule="auto" w:line="240" w:before="40" w:after="40"/>
               <w:ind w:left="0" w:right="0" w:hanging="0"/>
@@ -1296,11 +1274,10 @@
           </w:tcPr>
           <w:p>
             <w:pPr>
-              <w:pStyle w:val="Normal1"/>
+              <w:pStyle w:val="LOnormal"/>
               <w:keepNext w:val="false"/>
               <w:keepLines w:val="false"/>
               <w:widowControl w:val="false"/>
-              <w:pBdr/>
               <w:shd w:val="clear" w:fill="auto"/>
               <w:spacing w:lineRule="auto" w:line="240" w:before="40" w:after="40"/>
               <w:ind w:left="0" w:right="0" w:hanging="0"/>
@@ -1336,7 +1313,7 @@
         <w:trPr/>
         <w:tc>
           <w:tcPr>
-            <w:tcW w:w="1274" w:type="dxa"/>
+            <w:tcW w:w="1273" w:type="dxa"/>
             <w:tcBorders>
               <w:top w:val="single" w:sz="6" w:space="0" w:color="000000"/>
               <w:left w:val="single" w:sz="6" w:space="0" w:color="000000"/>
@@ -1346,11 +1323,10 @@
           </w:tcPr>
           <w:p>
             <w:pPr>
-              <w:pStyle w:val="Normal1"/>
+              <w:pStyle w:val="LOnormal"/>
               <w:keepNext w:val="false"/>
               <w:keepLines w:val="false"/>
               <w:widowControl w:val="false"/>
-              <w:pBdr/>
               <w:shd w:val="clear" w:fill="auto"/>
               <w:spacing w:lineRule="auto" w:line="240" w:before="40" w:after="40"/>
               <w:ind w:left="0" w:right="0" w:hanging="0"/>
@@ -1395,11 +1371,10 @@
           </w:tcPr>
           <w:p>
             <w:pPr>
-              <w:pStyle w:val="Normal1"/>
+              <w:pStyle w:val="LOnormal"/>
               <w:keepNext w:val="false"/>
               <w:keepLines w:val="false"/>
               <w:widowControl w:val="false"/>
-              <w:pBdr/>
               <w:shd w:val="clear" w:fill="auto"/>
               <w:spacing w:lineRule="auto" w:line="240" w:before="40" w:after="40"/>
               <w:ind w:left="0" w:right="0" w:hanging="0"/>
@@ -1432,7 +1407,7 @@
         </w:tc>
         <w:tc>
           <w:tcPr>
-            <w:tcW w:w="3814" w:type="dxa"/>
+            <w:tcW w:w="3815" w:type="dxa"/>
             <w:tcBorders>
               <w:top w:val="single" w:sz="6" w:space="0" w:color="000000"/>
               <w:left w:val="single" w:sz="6" w:space="0" w:color="000000"/>
@@ -1442,11 +1417,10 @@
           </w:tcPr>
           <w:p>
             <w:pPr>
-              <w:pStyle w:val="Normal1"/>
+              <w:pStyle w:val="LOnormal"/>
               <w:keepNext w:val="false"/>
               <w:keepLines w:val="false"/>
               <w:widowControl w:val="false"/>
-              <w:pBdr/>
               <w:shd w:val="clear" w:fill="auto"/>
               <w:spacing w:lineRule="auto" w:line="240" w:before="40" w:after="40"/>
               <w:ind w:left="0" w:right="0" w:hanging="0"/>
@@ -1490,11 +1464,10 @@
           </w:tcPr>
           <w:p>
             <w:pPr>
-              <w:pStyle w:val="Normal1"/>
+              <w:pStyle w:val="LOnormal"/>
               <w:keepNext w:val="false"/>
               <w:keepLines w:val="false"/>
               <w:widowControl w:val="false"/>
-              <w:pBdr/>
               <w:shd w:val="clear" w:fill="auto"/>
               <w:spacing w:lineRule="auto" w:line="240" w:before="40" w:after="40"/>
               <w:ind w:left="0" w:right="0" w:hanging="0"/>
@@ -1530,7 +1503,7 @@
         <w:trPr/>
         <w:tc>
           <w:tcPr>
-            <w:tcW w:w="1274" w:type="dxa"/>
+            <w:tcW w:w="1273" w:type="dxa"/>
             <w:tcBorders>
               <w:top w:val="single" w:sz="6" w:space="0" w:color="000000"/>
               <w:left w:val="single" w:sz="6" w:space="0" w:color="000000"/>
@@ -1540,11 +1513,10 @@
           </w:tcPr>
           <w:p>
             <w:pPr>
-              <w:pStyle w:val="Normal1"/>
+              <w:pStyle w:val="LOnormal"/>
               <w:keepNext w:val="false"/>
               <w:keepLines w:val="false"/>
               <w:widowControl w:val="false"/>
-              <w:pBdr/>
               <w:shd w:val="clear" w:fill="auto"/>
               <w:spacing w:lineRule="auto" w:line="240" w:before="40" w:after="40"/>
               <w:ind w:left="0" w:right="0" w:hanging="0"/>
@@ -1589,11 +1561,10 @@
           </w:tcPr>
           <w:p>
             <w:pPr>
-              <w:pStyle w:val="Normal1"/>
+              <w:pStyle w:val="LOnormal"/>
               <w:keepNext w:val="false"/>
               <w:keepLines w:val="false"/>
               <w:widowControl w:val="false"/>
-              <w:pBdr/>
               <w:shd w:val="clear" w:fill="auto"/>
               <w:spacing w:lineRule="auto" w:line="240" w:before="40" w:after="40"/>
               <w:ind w:left="0" w:right="0" w:hanging="0"/>
@@ -1626,7 +1597,7 @@
         </w:tc>
         <w:tc>
           <w:tcPr>
-            <w:tcW w:w="3814" w:type="dxa"/>
+            <w:tcW w:w="3815" w:type="dxa"/>
             <w:tcBorders>
               <w:top w:val="single" w:sz="6" w:space="0" w:color="000000"/>
               <w:left w:val="single" w:sz="6" w:space="0" w:color="000000"/>
@@ -1636,11 +1607,10 @@
           </w:tcPr>
           <w:p>
             <w:pPr>
-              <w:pStyle w:val="Normal1"/>
+              <w:pStyle w:val="LOnormal"/>
               <w:keepNext w:val="false"/>
               <w:keepLines w:val="false"/>
               <w:widowControl w:val="false"/>
-              <w:pBdr/>
               <w:shd w:val="clear" w:fill="auto"/>
               <w:spacing w:lineRule="auto" w:line="240" w:before="40" w:after="40"/>
               <w:ind w:left="0" w:right="0" w:hanging="0"/>
@@ -1684,11 +1654,10 @@
           </w:tcPr>
           <w:p>
             <w:pPr>
-              <w:pStyle w:val="Normal1"/>
+              <w:pStyle w:val="LOnormal"/>
               <w:keepNext w:val="false"/>
               <w:keepLines w:val="false"/>
               <w:widowControl w:val="false"/>
-              <w:pBdr/>
               <w:shd w:val="clear" w:fill="auto"/>
               <w:spacing w:lineRule="auto" w:line="240" w:before="40" w:after="40"/>
               <w:ind w:left="0" w:right="0" w:hanging="0"/>
@@ -1724,7 +1693,7 @@
         <w:trPr/>
         <w:tc>
           <w:tcPr>
-            <w:tcW w:w="1274" w:type="dxa"/>
+            <w:tcW w:w="1273" w:type="dxa"/>
             <w:tcBorders>
               <w:top w:val="single" w:sz="6" w:space="0" w:color="000000"/>
               <w:left w:val="single" w:sz="6" w:space="0" w:color="000000"/>
@@ -1734,11 +1703,10 @@
           </w:tcPr>
           <w:p>
             <w:pPr>
-              <w:pStyle w:val="Normal1"/>
+              <w:pStyle w:val="LOnormal"/>
               <w:keepNext w:val="false"/>
               <w:keepLines w:val="false"/>
               <w:widowControl w:val="false"/>
-              <w:pBdr/>
               <w:shd w:val="clear" w:fill="auto"/>
               <w:spacing w:lineRule="auto" w:line="240" w:before="40" w:after="40"/>
               <w:ind w:left="0" w:right="0" w:hanging="0"/>
@@ -1783,11 +1751,10 @@
           </w:tcPr>
           <w:p>
             <w:pPr>
-              <w:pStyle w:val="Normal1"/>
+              <w:pStyle w:val="LOnormal"/>
               <w:keepNext w:val="false"/>
               <w:keepLines w:val="false"/>
               <w:widowControl w:val="false"/>
-              <w:pBdr/>
               <w:shd w:val="clear" w:fill="auto"/>
               <w:spacing w:lineRule="auto" w:line="240" w:before="40" w:after="40"/>
               <w:ind w:left="0" w:right="0" w:hanging="0"/>
@@ -1820,7 +1787,7 @@
         </w:tc>
         <w:tc>
           <w:tcPr>
-            <w:tcW w:w="3814" w:type="dxa"/>
+            <w:tcW w:w="3815" w:type="dxa"/>
             <w:tcBorders>
               <w:top w:val="single" w:sz="6" w:space="0" w:color="000000"/>
               <w:left w:val="single" w:sz="6" w:space="0" w:color="000000"/>
@@ -1830,11 +1797,10 @@
           </w:tcPr>
           <w:p>
             <w:pPr>
-              <w:pStyle w:val="Normal1"/>
+              <w:pStyle w:val="LOnormal"/>
               <w:keepNext w:val="false"/>
               <w:keepLines w:val="false"/>
               <w:widowControl w:val="false"/>
-              <w:pBdr/>
               <w:shd w:val="clear" w:fill="auto"/>
               <w:spacing w:lineRule="auto" w:line="240" w:before="40" w:after="40"/>
               <w:ind w:left="0" w:right="0" w:hanging="0"/>
@@ -1878,11 +1844,10 @@
           </w:tcPr>
           <w:p>
             <w:pPr>
-              <w:pStyle w:val="Normal1"/>
+              <w:pStyle w:val="LOnormal"/>
               <w:keepNext w:val="false"/>
               <w:keepLines w:val="false"/>
               <w:widowControl w:val="false"/>
-              <w:pBdr/>
               <w:shd w:val="clear" w:fill="auto"/>
               <w:spacing w:lineRule="auto" w:line="240" w:before="40" w:after="40"/>
               <w:ind w:left="0" w:right="0" w:hanging="0"/>
@@ -1918,7 +1883,7 @@
         <w:trPr/>
         <w:tc>
           <w:tcPr>
-            <w:tcW w:w="1274" w:type="dxa"/>
+            <w:tcW w:w="1273" w:type="dxa"/>
             <w:tcBorders>
               <w:top w:val="single" w:sz="6" w:space="0" w:color="000000"/>
               <w:left w:val="single" w:sz="6" w:space="0" w:color="000000"/>
@@ -1928,11 +1893,10 @@
           </w:tcPr>
           <w:p>
             <w:pPr>
-              <w:pStyle w:val="Normal1"/>
+              <w:pStyle w:val="LOnormal"/>
               <w:keepNext w:val="false"/>
               <w:keepLines w:val="false"/>
               <w:widowControl w:val="false"/>
-              <w:pBdr/>
               <w:shd w:val="clear" w:fill="auto"/>
               <w:spacing w:lineRule="auto" w:line="240" w:before="40" w:after="40"/>
               <w:ind w:left="0" w:right="0" w:hanging="0"/>
@@ -1991,11 +1955,10 @@
           </w:tcPr>
           <w:p>
             <w:pPr>
-              <w:pStyle w:val="Normal1"/>
+              <w:pStyle w:val="LOnormal"/>
               <w:keepNext w:val="false"/>
               <w:keepLines w:val="false"/>
               <w:widowControl w:val="false"/>
-              <w:pBdr/>
               <w:shd w:val="clear" w:fill="auto"/>
               <w:spacing w:lineRule="auto" w:line="240" w:before="40" w:after="40"/>
               <w:ind w:left="0" w:right="0" w:hanging="0"/>
@@ -2044,7 +2007,7 @@
         </w:tc>
         <w:tc>
           <w:tcPr>
-            <w:tcW w:w="3814" w:type="dxa"/>
+            <w:tcW w:w="3815" w:type="dxa"/>
             <w:tcBorders>
               <w:top w:val="single" w:sz="6" w:space="0" w:color="000000"/>
               <w:left w:val="single" w:sz="6" w:space="0" w:color="000000"/>
@@ -2054,11 +2017,10 @@
           </w:tcPr>
           <w:p>
             <w:pPr>
-              <w:pStyle w:val="Normal1"/>
+              <w:pStyle w:val="LOnormal"/>
               <w:keepNext w:val="false"/>
               <w:keepLines w:val="false"/>
               <w:widowControl w:val="false"/>
-              <w:pBdr/>
               <w:shd w:val="clear" w:fill="auto"/>
               <w:spacing w:lineRule="auto" w:line="240" w:before="40" w:after="40"/>
               <w:ind w:left="0" w:right="0" w:hanging="0"/>
@@ -2101,7 +2063,7 @@
                 <w:shd w:fill="auto" w:val="clear"/>
                 <w:vertAlign w:val="baseline"/>
               </w:rPr>
-              <w:t>Fixed Use</w:t>
+              <w:t xml:space="preserve">Fixed Usecases link, Fixed UML link, Fixed UML Diagrams Link, </w:t>
             </w:r>
             <w:r>
               <w:rPr>
@@ -2121,7 +2083,27 @@
                 <w:shd w:fill="auto" w:val="clear"/>
                 <w:vertAlign w:val="baseline"/>
               </w:rPr>
-              <w:t>cases link, Fixed UML link, Fixed UML Diagrams Link.</w:t>
+              <w:t>added sequence diagram links</w:t>
+            </w:r>
+            <w:r>
+              <w:rPr>
+                <w:rFonts w:eastAsia="Times New Roman" w:cs="Times New Roman"/>
+                <w:b w:val="false"/>
+                <w:i w:val="false"/>
+                <w:caps w:val="false"/>
+                <w:smallCaps w:val="false"/>
+                <w:strike w:val="false"/>
+                <w:dstrike w:val="false"/>
+                <w:color w:val="000000"/>
+                <w:position w:val="0"/>
+                <w:sz w:val="20"/>
+                <w:sz w:val="20"/>
+                <w:szCs w:val="20"/>
+                <w:u w:val="none"/>
+                <w:shd w:fill="auto" w:val="clear"/>
+                <w:vertAlign w:val="baseline"/>
+              </w:rPr>
+              <w:t>.</w:t>
             </w:r>
           </w:p>
         </w:tc>
@@ -2138,11 +2120,10 @@
           </w:tcPr>
           <w:p>
             <w:pPr>
-              <w:pStyle w:val="Normal1"/>
+              <w:pStyle w:val="LOnormal"/>
               <w:keepNext w:val="false"/>
               <w:keepLines w:val="false"/>
               <w:widowControl w:val="false"/>
-              <w:pBdr/>
               <w:shd w:val="clear" w:fill="auto"/>
               <w:spacing w:lineRule="auto" w:line="240" w:before="40" w:after="40"/>
               <w:ind w:left="0" w:right="0" w:hanging="0"/>
@@ -2194,7 +2175,7 @@
         <w:trPr/>
         <w:tc>
           <w:tcPr>
-            <w:tcW w:w="1274" w:type="dxa"/>
+            <w:tcW w:w="1273" w:type="dxa"/>
             <w:tcBorders>
               <w:top w:val="single" w:sz="6" w:space="0" w:color="000000"/>
               <w:left w:val="single" w:sz="6" w:space="0" w:color="000000"/>
@@ -2204,11 +2185,10 @@
           </w:tcPr>
           <w:p>
             <w:pPr>
-              <w:pStyle w:val="Normal1"/>
+              <w:pStyle w:val="LOnormal"/>
               <w:keepNext w:val="false"/>
               <w:keepLines w:val="false"/>
               <w:widowControl w:val="false"/>
-              <w:pBdr/>
               <w:shd w:val="clear" w:fill="auto"/>
               <w:spacing w:lineRule="auto" w:line="240" w:before="40" w:after="40"/>
               <w:ind w:left="0" w:right="0" w:hanging="0"/>
@@ -2266,11 +2246,10 @@
           </w:tcPr>
           <w:p>
             <w:pPr>
-              <w:pStyle w:val="Normal1"/>
+              <w:pStyle w:val="LOnormal"/>
               <w:keepNext w:val="false"/>
               <w:keepLines w:val="false"/>
               <w:widowControl w:val="false"/>
-              <w:pBdr/>
               <w:shd w:val="clear" w:fill="auto"/>
               <w:spacing w:lineRule="auto" w:line="240" w:before="40" w:after="40"/>
               <w:ind w:left="0" w:right="0" w:hanging="0"/>
@@ -2318,7 +2297,7 @@
         </w:tc>
         <w:tc>
           <w:tcPr>
-            <w:tcW w:w="3814" w:type="dxa"/>
+            <w:tcW w:w="3815" w:type="dxa"/>
             <w:tcBorders>
               <w:top w:val="single" w:sz="6" w:space="0" w:color="000000"/>
               <w:left w:val="single" w:sz="6" w:space="0" w:color="000000"/>
@@ -2328,11 +2307,10 @@
           </w:tcPr>
           <w:p>
             <w:pPr>
-              <w:pStyle w:val="Normal1"/>
+              <w:pStyle w:val="LOnormal"/>
               <w:keepNext w:val="false"/>
               <w:keepLines w:val="false"/>
               <w:widowControl w:val="false"/>
-              <w:pBdr/>
               <w:shd w:val="clear" w:fill="auto"/>
               <w:spacing w:lineRule="auto" w:line="240" w:before="40" w:after="40"/>
               <w:ind w:left="0" w:right="0" w:hanging="0"/>
@@ -2391,11 +2369,10 @@
           </w:tcPr>
           <w:p>
             <w:pPr>
-              <w:pStyle w:val="Normal1"/>
+              <w:pStyle w:val="LOnormal"/>
               <w:keepNext w:val="false"/>
               <w:keepLines w:val="false"/>
               <w:widowControl w:val="false"/>
-              <w:pBdr/>
               <w:shd w:val="clear" w:fill="auto"/>
               <w:spacing w:lineRule="auto" w:line="240" w:before="40" w:after="40"/>
               <w:ind w:left="0" w:right="0" w:hanging="0"/>
@@ -2446,7 +2423,7 @@
         <w:trPr/>
         <w:tc>
           <w:tcPr>
-            <w:tcW w:w="1274" w:type="dxa"/>
+            <w:tcW w:w="1273" w:type="dxa"/>
             <w:tcBorders>
               <w:top w:val="single" w:sz="6" w:space="0" w:color="000000"/>
               <w:left w:val="single" w:sz="6" w:space="0" w:color="000000"/>
@@ -2456,11 +2433,10 @@
           </w:tcPr>
           <w:p>
             <w:pPr>
-              <w:pStyle w:val="Normal1"/>
+              <w:pStyle w:val="LOnormal"/>
               <w:keepNext w:val="false"/>
               <w:keepLines w:val="false"/>
               <w:widowControl w:val="false"/>
-              <w:pBdr/>
               <w:shd w:val="clear" w:fill="auto"/>
               <w:spacing w:lineRule="auto" w:line="240" w:before="40" w:after="40"/>
               <w:ind w:left="0" w:right="0" w:hanging="0"/>
@@ -2518,11 +2494,10 @@
           </w:tcPr>
           <w:p>
             <w:pPr>
-              <w:pStyle w:val="Normal1"/>
+              <w:pStyle w:val="LOnormal"/>
               <w:keepNext w:val="false"/>
               <w:keepLines w:val="false"/>
               <w:widowControl w:val="false"/>
-              <w:pBdr/>
               <w:shd w:val="clear" w:fill="auto"/>
               <w:spacing w:lineRule="auto" w:line="240" w:before="40" w:after="40"/>
               <w:ind w:left="0" w:right="0" w:hanging="0"/>
@@ -2570,7 +2545,7 @@
         </w:tc>
         <w:tc>
           <w:tcPr>
-            <w:tcW w:w="3814" w:type="dxa"/>
+            <w:tcW w:w="3815" w:type="dxa"/>
             <w:tcBorders>
               <w:top w:val="single" w:sz="6" w:space="0" w:color="000000"/>
               <w:left w:val="single" w:sz="6" w:space="0" w:color="000000"/>
@@ -2580,11 +2555,10 @@
           </w:tcPr>
           <w:p>
             <w:pPr>
-              <w:pStyle w:val="Normal1"/>
+              <w:pStyle w:val="LOnormal"/>
               <w:keepNext w:val="false"/>
               <w:keepLines w:val="false"/>
               <w:widowControl w:val="false"/>
-              <w:pBdr/>
               <w:shd w:val="clear" w:fill="auto"/>
               <w:spacing w:lineRule="auto" w:line="240" w:before="40" w:after="40"/>
               <w:ind w:left="0" w:right="0" w:hanging="0"/>
@@ -2643,11 +2617,10 @@
           </w:tcPr>
           <w:p>
             <w:pPr>
-              <w:pStyle w:val="Normal1"/>
+              <w:pStyle w:val="LOnormal"/>
               <w:keepNext w:val="false"/>
               <w:keepLines w:val="false"/>
               <w:widowControl w:val="false"/>
-              <w:pBdr/>
               <w:shd w:val="clear" w:fill="auto"/>
               <w:spacing w:lineRule="auto" w:line="240" w:before="40" w:after="40"/>
               <w:ind w:left="0" w:right="0" w:hanging="0"/>
@@ -2698,7 +2671,7 @@
         <w:trPr/>
         <w:tc>
           <w:tcPr>
-            <w:tcW w:w="1274" w:type="dxa"/>
+            <w:tcW w:w="1273" w:type="dxa"/>
             <w:tcBorders>
               <w:top w:val="single" w:sz="6" w:space="0" w:color="000000"/>
               <w:left w:val="single" w:sz="6" w:space="0" w:color="000000"/>
@@ -2708,11 +2681,10 @@
           </w:tcPr>
           <w:p>
             <w:pPr>
-              <w:pStyle w:val="Normal1"/>
+              <w:pStyle w:val="LOnormal"/>
               <w:keepNext w:val="false"/>
               <w:keepLines w:val="false"/>
               <w:widowControl w:val="false"/>
-              <w:pBdr/>
               <w:shd w:val="clear" w:fill="auto"/>
               <w:spacing w:lineRule="auto" w:line="240" w:before="40" w:after="40"/>
               <w:ind w:left="0" w:right="0" w:hanging="0"/>
@@ -2770,11 +2742,10 @@
           </w:tcPr>
           <w:p>
             <w:pPr>
-              <w:pStyle w:val="Normal1"/>
+              <w:pStyle w:val="LOnormal"/>
               <w:keepNext w:val="false"/>
               <w:keepLines w:val="false"/>
               <w:widowControl w:val="false"/>
-              <w:pBdr/>
               <w:shd w:val="clear" w:fill="auto"/>
               <w:spacing w:lineRule="auto" w:line="240" w:before="40" w:after="40"/>
               <w:ind w:left="0" w:right="0" w:hanging="0"/>
@@ -2822,7 +2793,7 @@
         </w:tc>
         <w:tc>
           <w:tcPr>
-            <w:tcW w:w="3814" w:type="dxa"/>
+            <w:tcW w:w="3815" w:type="dxa"/>
             <w:tcBorders>
               <w:top w:val="single" w:sz="6" w:space="0" w:color="000000"/>
               <w:left w:val="single" w:sz="6" w:space="0" w:color="000000"/>
@@ -2832,11 +2803,10 @@
           </w:tcPr>
           <w:p>
             <w:pPr>
-              <w:pStyle w:val="Normal1"/>
+              <w:pStyle w:val="LOnormal"/>
               <w:keepNext w:val="false"/>
               <w:keepLines w:val="false"/>
               <w:widowControl w:val="false"/>
-              <w:pBdr/>
               <w:shd w:val="clear" w:fill="auto"/>
               <w:spacing w:lineRule="auto" w:line="240" w:before="40" w:after="40"/>
               <w:ind w:left="0" w:right="0" w:hanging="0"/>
@@ -2895,11 +2865,10 @@
           </w:tcPr>
           <w:p>
             <w:pPr>
-              <w:pStyle w:val="Normal1"/>
+              <w:pStyle w:val="LOnormal"/>
               <w:keepNext w:val="false"/>
               <w:keepLines w:val="false"/>
               <w:widowControl w:val="false"/>
-              <w:pBdr/>
               <w:shd w:val="clear" w:fill="auto"/>
               <w:spacing w:lineRule="auto" w:line="240" w:before="40" w:after="40"/>
               <w:ind w:left="0" w:right="0" w:hanging="0"/>
@@ -2950,7 +2919,7 @@
         <w:trPr/>
         <w:tc>
           <w:tcPr>
-            <w:tcW w:w="1274" w:type="dxa"/>
+            <w:tcW w:w="1273" w:type="dxa"/>
             <w:tcBorders>
               <w:top w:val="single" w:sz="6" w:space="0" w:color="000000"/>
               <w:left w:val="single" w:sz="6" w:space="0" w:color="000000"/>
@@ -2960,11 +2929,10 @@
           </w:tcPr>
           <w:p>
             <w:pPr>
-              <w:pStyle w:val="Normal1"/>
+              <w:pStyle w:val="LOnormal"/>
               <w:keepNext w:val="false"/>
               <w:keepLines w:val="false"/>
               <w:widowControl w:val="false"/>
-              <w:pBdr/>
               <w:shd w:val="clear" w:fill="auto"/>
               <w:spacing w:lineRule="auto" w:line="240" w:before="40" w:after="40"/>
               <w:ind w:left="0" w:right="0" w:hanging="0"/>
@@ -3022,11 +2990,10 @@
           </w:tcPr>
           <w:p>
             <w:pPr>
-              <w:pStyle w:val="Normal1"/>
+              <w:pStyle w:val="LOnormal"/>
               <w:keepNext w:val="false"/>
               <w:keepLines w:val="false"/>
               <w:widowControl w:val="false"/>
-              <w:pBdr/>
               <w:shd w:val="clear" w:fill="auto"/>
               <w:spacing w:lineRule="auto" w:line="240" w:before="40" w:after="40"/>
               <w:ind w:left="0" w:right="0" w:hanging="0"/>
@@ -3074,7 +3041,7 @@
         </w:tc>
         <w:tc>
           <w:tcPr>
-            <w:tcW w:w="3814" w:type="dxa"/>
+            <w:tcW w:w="3815" w:type="dxa"/>
             <w:tcBorders>
               <w:top w:val="single" w:sz="6" w:space="0" w:color="000000"/>
               <w:left w:val="single" w:sz="6" w:space="0" w:color="000000"/>
@@ -3084,11 +3051,10 @@
           </w:tcPr>
           <w:p>
             <w:pPr>
-              <w:pStyle w:val="Normal1"/>
+              <w:pStyle w:val="LOnormal"/>
               <w:keepNext w:val="false"/>
               <w:keepLines w:val="false"/>
               <w:widowControl w:val="false"/>
-              <w:pBdr/>
               <w:shd w:val="clear" w:fill="auto"/>
               <w:spacing w:lineRule="auto" w:line="240" w:before="40" w:after="40"/>
               <w:ind w:left="0" w:right="0" w:hanging="0"/>
@@ -3147,11 +3113,10 @@
           </w:tcPr>
           <w:p>
             <w:pPr>
-              <w:pStyle w:val="Normal1"/>
+              <w:pStyle w:val="LOnormal"/>
               <w:keepNext w:val="false"/>
               <w:keepLines w:val="false"/>
               <w:widowControl w:val="false"/>
-              <w:pBdr/>
               <w:shd w:val="clear" w:fill="auto"/>
               <w:spacing w:lineRule="auto" w:line="240" w:before="40" w:after="40"/>
               <w:ind w:left="0" w:right="0" w:hanging="0"/>
@@ -3202,7 +3167,7 @@
         <w:trPr/>
         <w:tc>
           <w:tcPr>
-            <w:tcW w:w="1274" w:type="dxa"/>
+            <w:tcW w:w="1273" w:type="dxa"/>
             <w:tcBorders>
               <w:top w:val="single" w:sz="6" w:space="0" w:color="000000"/>
               <w:left w:val="single" w:sz="6" w:space="0" w:color="000000"/>
@@ -3212,11 +3177,10 @@
           </w:tcPr>
           <w:p>
             <w:pPr>
-              <w:pStyle w:val="Normal1"/>
+              <w:pStyle w:val="LOnormal"/>
               <w:keepNext w:val="false"/>
               <w:keepLines w:val="false"/>
               <w:widowControl w:val="false"/>
-              <w:pBdr/>
               <w:shd w:val="clear" w:fill="auto"/>
               <w:spacing w:lineRule="auto" w:line="240" w:before="40" w:after="40"/>
               <w:ind w:left="0" w:right="0" w:hanging="0"/>
@@ -3274,11 +3238,10 @@
           </w:tcPr>
           <w:p>
             <w:pPr>
-              <w:pStyle w:val="Normal1"/>
+              <w:pStyle w:val="LOnormal"/>
               <w:keepNext w:val="false"/>
               <w:keepLines w:val="false"/>
               <w:widowControl w:val="false"/>
-              <w:pBdr/>
               <w:shd w:val="clear" w:fill="auto"/>
               <w:spacing w:lineRule="auto" w:line="240" w:before="40" w:after="40"/>
               <w:ind w:left="0" w:right="0" w:hanging="0"/>
@@ -3326,7 +3289,7 @@
         </w:tc>
         <w:tc>
           <w:tcPr>
-            <w:tcW w:w="3814" w:type="dxa"/>
+            <w:tcW w:w="3815" w:type="dxa"/>
             <w:tcBorders>
               <w:top w:val="single" w:sz="6" w:space="0" w:color="000000"/>
               <w:left w:val="single" w:sz="6" w:space="0" w:color="000000"/>
@@ -3336,11 +3299,10 @@
           </w:tcPr>
           <w:p>
             <w:pPr>
-              <w:pStyle w:val="Normal1"/>
+              <w:pStyle w:val="LOnormal"/>
               <w:keepNext w:val="false"/>
               <w:keepLines w:val="false"/>
               <w:widowControl w:val="false"/>
-              <w:pBdr/>
               <w:shd w:val="clear" w:fill="auto"/>
               <w:spacing w:lineRule="auto" w:line="240" w:before="40" w:after="40"/>
               <w:ind w:left="0" w:right="0" w:hanging="0"/>
@@ -3399,11 +3361,10 @@
           </w:tcPr>
           <w:p>
             <w:pPr>
-              <w:pStyle w:val="Normal1"/>
+              <w:pStyle w:val="LOnormal"/>
               <w:keepNext w:val="false"/>
               <w:keepLines w:val="false"/>
               <w:widowControl w:val="false"/>
-              <w:pBdr/>
               <w:shd w:val="clear" w:fill="auto"/>
               <w:spacing w:lineRule="auto" w:line="240" w:before="40" w:after="40"/>
               <w:ind w:left="0" w:right="0" w:hanging="0"/>
@@ -3454,7 +3415,7 @@
         <w:trPr/>
         <w:tc>
           <w:tcPr>
-            <w:tcW w:w="1274" w:type="dxa"/>
+            <w:tcW w:w="1273" w:type="dxa"/>
             <w:tcBorders>
               <w:top w:val="single" w:sz="6" w:space="0" w:color="000000"/>
               <w:left w:val="single" w:sz="6" w:space="0" w:color="000000"/>
@@ -3464,11 +3425,10 @@
           </w:tcPr>
           <w:p>
             <w:pPr>
-              <w:pStyle w:val="Normal1"/>
+              <w:pStyle w:val="LOnormal"/>
               <w:keepNext w:val="false"/>
               <w:keepLines w:val="false"/>
               <w:widowControl w:val="false"/>
-              <w:pBdr/>
               <w:shd w:val="clear" w:fill="auto"/>
               <w:spacing w:lineRule="auto" w:line="240" w:before="40" w:after="40"/>
               <w:ind w:left="0" w:right="0" w:hanging="0"/>
@@ -3526,11 +3486,10 @@
           </w:tcPr>
           <w:p>
             <w:pPr>
-              <w:pStyle w:val="Normal1"/>
+              <w:pStyle w:val="LOnormal"/>
               <w:keepNext w:val="false"/>
               <w:keepLines w:val="false"/>
               <w:widowControl w:val="false"/>
-              <w:pBdr/>
               <w:shd w:val="clear" w:fill="auto"/>
               <w:spacing w:lineRule="auto" w:line="240" w:before="40" w:after="40"/>
               <w:ind w:left="0" w:right="0" w:hanging="0"/>
@@ -3578,7 +3537,7 @@
         </w:tc>
         <w:tc>
           <w:tcPr>
-            <w:tcW w:w="3814" w:type="dxa"/>
+            <w:tcW w:w="3815" w:type="dxa"/>
             <w:tcBorders>
               <w:top w:val="single" w:sz="6" w:space="0" w:color="000000"/>
               <w:left w:val="single" w:sz="6" w:space="0" w:color="000000"/>
@@ -3588,11 +3547,10 @@
           </w:tcPr>
           <w:p>
             <w:pPr>
-              <w:pStyle w:val="Normal1"/>
+              <w:pStyle w:val="LOnormal"/>
               <w:keepNext w:val="false"/>
               <w:keepLines w:val="false"/>
               <w:widowControl w:val="false"/>
-              <w:pBdr/>
               <w:shd w:val="clear" w:fill="auto"/>
               <w:spacing w:lineRule="auto" w:line="240" w:before="40" w:after="40"/>
               <w:ind w:left="0" w:right="0" w:hanging="0"/>
@@ -3651,11 +3609,10 @@
           </w:tcPr>
           <w:p>
             <w:pPr>
-              <w:pStyle w:val="Normal1"/>
+              <w:pStyle w:val="LOnormal"/>
               <w:keepNext w:val="false"/>
               <w:keepLines w:val="false"/>
               <w:widowControl w:val="false"/>
-              <w:pBdr/>
               <w:shd w:val="clear" w:fill="auto"/>
               <w:spacing w:lineRule="auto" w:line="240" w:before="40" w:after="40"/>
               <w:ind w:left="0" w:right="0" w:hanging="0"/>
@@ -3706,7 +3663,7 @@
         <w:trPr/>
         <w:tc>
           <w:tcPr>
-            <w:tcW w:w="1274" w:type="dxa"/>
+            <w:tcW w:w="1273" w:type="dxa"/>
             <w:tcBorders>
               <w:top w:val="single" w:sz="6" w:space="0" w:color="000000"/>
               <w:left w:val="single" w:sz="6" w:space="0" w:color="000000"/>
@@ -3716,11 +3673,10 @@
           </w:tcPr>
           <w:p>
             <w:pPr>
-              <w:pStyle w:val="Normal1"/>
+              <w:pStyle w:val="LOnormal"/>
               <w:keepNext w:val="false"/>
               <w:keepLines w:val="false"/>
               <w:widowControl w:val="false"/>
-              <w:pBdr/>
               <w:shd w:val="clear" w:fill="auto"/>
               <w:spacing w:lineRule="auto" w:line="240" w:before="40" w:after="40"/>
               <w:ind w:left="0" w:right="0" w:hanging="0"/>
@@ -3778,11 +3734,10 @@
           </w:tcPr>
           <w:p>
             <w:pPr>
-              <w:pStyle w:val="Normal1"/>
+              <w:pStyle w:val="LOnormal"/>
               <w:keepNext w:val="false"/>
               <w:keepLines w:val="false"/>
               <w:widowControl w:val="false"/>
-              <w:pBdr/>
               <w:shd w:val="clear" w:fill="auto"/>
               <w:spacing w:lineRule="auto" w:line="240" w:before="40" w:after="40"/>
               <w:ind w:left="0" w:right="0" w:hanging="0"/>
@@ -3830,7 +3785,7 @@
         </w:tc>
         <w:tc>
           <w:tcPr>
-            <w:tcW w:w="3814" w:type="dxa"/>
+            <w:tcW w:w="3815" w:type="dxa"/>
             <w:tcBorders>
               <w:top w:val="single" w:sz="6" w:space="0" w:color="000000"/>
               <w:left w:val="single" w:sz="6" w:space="0" w:color="000000"/>
@@ -3840,11 +3795,10 @@
           </w:tcPr>
           <w:p>
             <w:pPr>
-              <w:pStyle w:val="Normal1"/>
+              <w:pStyle w:val="LOnormal"/>
               <w:keepNext w:val="false"/>
               <w:keepLines w:val="false"/>
               <w:widowControl w:val="false"/>
-              <w:pBdr/>
               <w:shd w:val="clear" w:fill="auto"/>
               <w:spacing w:lineRule="auto" w:line="240" w:before="40" w:after="40"/>
               <w:ind w:left="0" w:right="0" w:hanging="0"/>
@@ -3903,11 +3857,10 @@
           </w:tcPr>
           <w:p>
             <w:pPr>
-              <w:pStyle w:val="Normal1"/>
+              <w:pStyle w:val="LOnormal"/>
               <w:keepNext w:val="false"/>
               <w:keepLines w:val="false"/>
               <w:widowControl w:val="false"/>
-              <w:pBdr/>
               <w:shd w:val="clear" w:fill="auto"/>
               <w:spacing w:lineRule="auto" w:line="240" w:before="40" w:after="40"/>
               <w:ind w:left="0" w:right="0" w:hanging="0"/>
@@ -3958,7 +3911,7 @@
         <w:trPr/>
         <w:tc>
           <w:tcPr>
-            <w:tcW w:w="1274" w:type="dxa"/>
+            <w:tcW w:w="1273" w:type="dxa"/>
             <w:tcBorders>
               <w:top w:val="single" w:sz="6" w:space="0" w:color="000000"/>
               <w:left w:val="single" w:sz="6" w:space="0" w:color="000000"/>
@@ -3968,11 +3921,10 @@
           </w:tcPr>
           <w:p>
             <w:pPr>
-              <w:pStyle w:val="Normal1"/>
+              <w:pStyle w:val="LOnormal"/>
               <w:keepNext w:val="false"/>
               <w:keepLines w:val="false"/>
               <w:widowControl w:val="false"/>
-              <w:pBdr/>
               <w:shd w:val="clear" w:fill="auto"/>
               <w:spacing w:lineRule="auto" w:line="240" w:before="40" w:after="40"/>
               <w:ind w:left="0" w:right="0" w:hanging="0"/>
@@ -4030,11 +3982,10 @@
           </w:tcPr>
           <w:p>
             <w:pPr>
-              <w:pStyle w:val="Normal1"/>
+              <w:pStyle w:val="LOnormal"/>
               <w:keepNext w:val="false"/>
               <w:keepLines w:val="false"/>
               <w:widowControl w:val="false"/>
-              <w:pBdr/>
               <w:shd w:val="clear" w:fill="auto"/>
               <w:spacing w:lineRule="auto" w:line="240" w:before="40" w:after="40"/>
               <w:ind w:left="0" w:right="0" w:hanging="0"/>
@@ -4082,7 +4033,7 @@
         </w:tc>
         <w:tc>
           <w:tcPr>
-            <w:tcW w:w="3814" w:type="dxa"/>
+            <w:tcW w:w="3815" w:type="dxa"/>
             <w:tcBorders>
               <w:top w:val="single" w:sz="6" w:space="0" w:color="000000"/>
               <w:left w:val="single" w:sz="6" w:space="0" w:color="000000"/>
@@ -4092,11 +4043,10 @@
           </w:tcPr>
           <w:p>
             <w:pPr>
-              <w:pStyle w:val="Normal1"/>
+              <w:pStyle w:val="LOnormal"/>
               <w:keepNext w:val="false"/>
               <w:keepLines w:val="false"/>
               <w:widowControl w:val="false"/>
-              <w:pBdr/>
               <w:shd w:val="clear" w:fill="auto"/>
               <w:spacing w:lineRule="auto" w:line="240" w:before="40" w:after="40"/>
               <w:ind w:left="0" w:right="0" w:hanging="0"/>
@@ -4155,11 +4105,10 @@
           </w:tcPr>
           <w:p>
             <w:pPr>
-              <w:pStyle w:val="Normal1"/>
+              <w:pStyle w:val="LOnormal"/>
               <w:keepNext w:val="false"/>
               <w:keepLines w:val="false"/>
               <w:widowControl w:val="false"/>
-              <w:pBdr/>
               <w:shd w:val="clear" w:fill="auto"/>
               <w:spacing w:lineRule="auto" w:line="240" w:before="40" w:after="40"/>
               <w:ind w:left="0" w:right="0" w:hanging="0"/>
@@ -4210,7 +4159,7 @@
         <w:trPr/>
         <w:tc>
           <w:tcPr>
-            <w:tcW w:w="1274" w:type="dxa"/>
+            <w:tcW w:w="1273" w:type="dxa"/>
             <w:tcBorders>
               <w:top w:val="single" w:sz="6" w:space="0" w:color="000000"/>
               <w:left w:val="single" w:sz="6" w:space="0" w:color="000000"/>
@@ -4220,11 +4169,10 @@
           </w:tcPr>
           <w:p>
             <w:pPr>
-              <w:pStyle w:val="Normal1"/>
+              <w:pStyle w:val="LOnormal"/>
               <w:keepNext w:val="false"/>
               <w:keepLines w:val="false"/>
               <w:widowControl w:val="false"/>
-              <w:pBdr/>
               <w:shd w:val="clear" w:fill="auto"/>
               <w:spacing w:lineRule="auto" w:line="240" w:before="40" w:after="40"/>
               <w:ind w:left="0" w:right="0" w:hanging="0"/>
@@ -4282,11 +4230,10 @@
           </w:tcPr>
           <w:p>
             <w:pPr>
-              <w:pStyle w:val="Normal1"/>
+              <w:pStyle w:val="LOnormal"/>
               <w:keepNext w:val="false"/>
               <w:keepLines w:val="false"/>
               <w:widowControl w:val="false"/>
-              <w:pBdr/>
               <w:shd w:val="clear" w:fill="auto"/>
               <w:spacing w:lineRule="auto" w:line="240" w:before="40" w:after="40"/>
               <w:ind w:left="0" w:right="0" w:hanging="0"/>
@@ -4334,7 +4281,7 @@
         </w:tc>
         <w:tc>
           <w:tcPr>
-            <w:tcW w:w="3814" w:type="dxa"/>
+            <w:tcW w:w="3815" w:type="dxa"/>
             <w:tcBorders>
               <w:top w:val="single" w:sz="6" w:space="0" w:color="000000"/>
               <w:left w:val="single" w:sz="6" w:space="0" w:color="000000"/>
@@ -4344,11 +4291,10 @@
           </w:tcPr>
           <w:p>
             <w:pPr>
-              <w:pStyle w:val="Normal1"/>
+              <w:pStyle w:val="LOnormal"/>
               <w:keepNext w:val="false"/>
               <w:keepLines w:val="false"/>
               <w:widowControl w:val="false"/>
-              <w:pBdr/>
               <w:shd w:val="clear" w:fill="auto"/>
               <w:spacing w:lineRule="auto" w:line="240" w:before="40" w:after="40"/>
               <w:ind w:left="0" w:right="0" w:hanging="0"/>
@@ -4407,11 +4353,10 @@
           </w:tcPr>
           <w:p>
             <w:pPr>
-              <w:pStyle w:val="Normal1"/>
+              <w:pStyle w:val="LOnormal"/>
               <w:keepNext w:val="false"/>
               <w:keepLines w:val="false"/>
               <w:widowControl w:val="false"/>
-              <w:pBdr/>
               <w:shd w:val="clear" w:fill="auto"/>
               <w:spacing w:lineRule="auto" w:line="240" w:before="40" w:after="40"/>
               <w:ind w:left="0" w:right="0" w:hanging="0"/>
@@ -4462,7 +4407,7 @@
         <w:trPr/>
         <w:tc>
           <w:tcPr>
-            <w:tcW w:w="1274" w:type="dxa"/>
+            <w:tcW w:w="1273" w:type="dxa"/>
             <w:tcBorders>
               <w:top w:val="single" w:sz="6" w:space="0" w:color="000000"/>
               <w:left w:val="single" w:sz="6" w:space="0" w:color="000000"/>
@@ -4472,11 +4417,10 @@
           </w:tcPr>
           <w:p>
             <w:pPr>
-              <w:pStyle w:val="Normal1"/>
+              <w:pStyle w:val="LOnormal"/>
               <w:keepNext w:val="false"/>
               <w:keepLines w:val="false"/>
               <w:widowControl w:val="false"/>
-              <w:pBdr/>
               <w:shd w:val="clear" w:fill="auto"/>
               <w:spacing w:lineRule="auto" w:line="240" w:before="40" w:after="40"/>
               <w:ind w:left="0" w:right="0" w:hanging="0"/>
@@ -4534,11 +4478,10 @@
           </w:tcPr>
           <w:p>
             <w:pPr>
-              <w:pStyle w:val="Normal1"/>
+              <w:pStyle w:val="LOnormal"/>
               <w:keepNext w:val="false"/>
               <w:keepLines w:val="false"/>
               <w:widowControl w:val="false"/>
-              <w:pBdr/>
               <w:shd w:val="clear" w:fill="auto"/>
               <w:spacing w:lineRule="auto" w:line="240" w:before="40" w:after="40"/>
               <w:ind w:left="0" w:right="0" w:hanging="0"/>
@@ -4586,7 +4529,7 @@
         </w:tc>
         <w:tc>
           <w:tcPr>
-            <w:tcW w:w="3814" w:type="dxa"/>
+            <w:tcW w:w="3815" w:type="dxa"/>
             <w:tcBorders>
               <w:top w:val="single" w:sz="6" w:space="0" w:color="000000"/>
               <w:left w:val="single" w:sz="6" w:space="0" w:color="000000"/>
@@ -4596,11 +4539,10 @@
           </w:tcPr>
           <w:p>
             <w:pPr>
-              <w:pStyle w:val="Normal1"/>
+              <w:pStyle w:val="LOnormal"/>
               <w:keepNext w:val="false"/>
               <w:keepLines w:val="false"/>
               <w:widowControl w:val="false"/>
-              <w:pBdr/>
               <w:shd w:val="clear" w:fill="auto"/>
               <w:spacing w:lineRule="auto" w:line="240" w:before="40" w:after="40"/>
               <w:ind w:left="0" w:right="0" w:hanging="0"/>
@@ -4659,11 +4601,10 @@
           </w:tcPr>
           <w:p>
             <w:pPr>
-              <w:pStyle w:val="Normal1"/>
+              <w:pStyle w:val="LOnormal"/>
               <w:keepNext w:val="false"/>
               <w:keepLines w:val="false"/>
               <w:widowControl w:val="false"/>
-              <w:pBdr/>
               <w:shd w:val="clear" w:fill="auto"/>
               <w:spacing w:lineRule="auto" w:line="240" w:before="40" w:after="40"/>
               <w:ind w:left="0" w:right="0" w:hanging="0"/>
@@ -4724,7 +4665,7 @@
           <w:textDirection w:val="lrTb"/>
           <w:docGrid w:type="default" w:linePitch="100" w:charSpace="8192"/>
         </w:sectPr>
-        <w:pStyle w:val="Normal1"/>
+        <w:pStyle w:val="LOnormal"/>
         <w:rPr>
           <w:color w:val="000000"/>
           <w:u w:val="single"/>
@@ -4743,11 +4684,10 @@
     </w:p>
     <w:p>
       <w:pPr>
-        <w:pStyle w:val="Normal1"/>
+        <w:pStyle w:val="LOnormal"/>
         <w:keepNext w:val="false"/>
         <w:keepLines w:val="false"/>
         <w:widowControl/>
-        <w:pBdr/>
         <w:shd w:val="clear" w:fill="auto"/>
         <w:spacing w:lineRule="auto" w:line="240" w:before="0" w:after="360"/>
         <w:ind w:left="0" w:right="0" w:hanging="0"/>
@@ -4804,12 +4744,11 @@
       <w:sdtContent>
         <w:p>
           <w:pPr>
-            <w:pStyle w:val="Normal1"/>
+            <w:pStyle w:val="LOnormal"/>
             <w:keepNext w:val="false"/>
             <w:keepLines w:val="false"/>
             <w:pageBreakBefore w:val="false"/>
             <w:widowControl/>
-            <w:pBdr/>
             <w:tabs>
               <w:tab w:val="clear" w:pos="720"/>
               <w:tab w:val="left" w:pos="400" w:leader="none"/>
@@ -4942,12 +4881,11 @@
         </w:p>
         <w:p>
           <w:pPr>
-            <w:pStyle w:val="Normal1"/>
+            <w:pStyle w:val="LOnormal"/>
             <w:keepNext w:val="false"/>
             <w:keepLines w:val="false"/>
             <w:pageBreakBefore w:val="false"/>
             <w:widowControl/>
-            <w:pBdr/>
             <w:shd w:val="clear" w:fill="auto"/>
             <w:tabs>
               <w:tab w:val="clear" w:pos="720"/>
@@ -5040,12 +4978,11 @@
         </w:p>
         <w:p>
           <w:pPr>
-            <w:pStyle w:val="Normal1"/>
+            <w:pStyle w:val="LOnormal"/>
             <w:keepNext w:val="false"/>
             <w:keepLines w:val="false"/>
             <w:pageBreakBefore w:val="false"/>
             <w:widowControl/>
-            <w:pBdr/>
             <w:shd w:val="clear" w:fill="auto"/>
             <w:tabs>
               <w:tab w:val="clear" w:pos="720"/>
@@ -5138,12 +5075,11 @@
         </w:p>
         <w:p>
           <w:pPr>
-            <w:pStyle w:val="Normal1"/>
+            <w:pStyle w:val="LOnormal"/>
             <w:keepNext w:val="false"/>
             <w:keepLines w:val="false"/>
             <w:pageBreakBefore w:val="false"/>
             <w:widowControl/>
-            <w:pBdr/>
             <w:shd w:val="clear" w:fill="auto"/>
             <w:tabs>
               <w:tab w:val="clear" w:pos="720"/>
@@ -5236,12 +5172,11 @@
         </w:p>
         <w:p>
           <w:pPr>
-            <w:pStyle w:val="Normal1"/>
+            <w:pStyle w:val="LOnormal"/>
             <w:keepNext w:val="false"/>
             <w:keepLines w:val="false"/>
             <w:pageBreakBefore w:val="false"/>
             <w:widowControl/>
-            <w:pBdr/>
             <w:shd w:val="clear" w:fill="auto"/>
             <w:tabs>
               <w:tab w:val="clear" w:pos="720"/>
@@ -5334,12 +5269,11 @@
         </w:p>
         <w:p>
           <w:pPr>
-            <w:pStyle w:val="Normal1"/>
+            <w:pStyle w:val="LOnormal"/>
             <w:keepNext w:val="false"/>
             <w:keepLines w:val="false"/>
             <w:pageBreakBefore w:val="false"/>
             <w:widowControl/>
-            <w:pBdr/>
             <w:shd w:val="clear" w:fill="auto"/>
             <w:tabs>
               <w:tab w:val="clear" w:pos="720"/>
@@ -5432,12 +5366,11 @@
         </w:p>
         <w:p>
           <w:pPr>
-            <w:pStyle w:val="Normal1"/>
+            <w:pStyle w:val="LOnormal"/>
             <w:keepNext w:val="false"/>
             <w:keepLines w:val="false"/>
             <w:pageBreakBefore w:val="false"/>
             <w:widowControl/>
-            <w:pBdr/>
             <w:shd w:val="clear" w:fill="auto"/>
             <w:tabs>
               <w:tab w:val="clear" w:pos="720"/>
@@ -5530,12 +5463,11 @@
         </w:p>
         <w:p>
           <w:pPr>
-            <w:pStyle w:val="Normal1"/>
+            <w:pStyle w:val="LOnormal"/>
             <w:keepNext w:val="false"/>
             <w:keepLines w:val="false"/>
             <w:pageBreakBefore w:val="false"/>
             <w:widowControl/>
-            <w:pBdr/>
             <w:shd w:val="clear" w:fill="auto"/>
             <w:tabs>
               <w:tab w:val="clear" w:pos="720"/>
@@ -5628,12 +5560,11 @@
         </w:p>
         <w:p>
           <w:pPr>
-            <w:pStyle w:val="Normal1"/>
+            <w:pStyle w:val="LOnormal"/>
             <w:keepNext w:val="false"/>
             <w:keepLines w:val="false"/>
             <w:pageBreakBefore w:val="false"/>
             <w:widowControl/>
-            <w:pBdr/>
             <w:shd w:val="clear" w:fill="auto"/>
             <w:tabs>
               <w:tab w:val="clear" w:pos="720"/>
@@ -5726,12 +5657,11 @@
         </w:p>
         <w:p>
           <w:pPr>
-            <w:pStyle w:val="Normal1"/>
+            <w:pStyle w:val="LOnormal"/>
             <w:keepNext w:val="false"/>
             <w:keepLines w:val="false"/>
             <w:pageBreakBefore w:val="false"/>
             <w:widowControl/>
-            <w:pBdr/>
             <w:shd w:val="clear" w:fill="auto"/>
             <w:tabs>
               <w:tab w:val="clear" w:pos="720"/>
@@ -5824,12 +5754,11 @@
         </w:p>
         <w:p>
           <w:pPr>
-            <w:pStyle w:val="Normal1"/>
+            <w:pStyle w:val="LOnormal"/>
             <w:keepNext w:val="false"/>
             <w:keepLines w:val="false"/>
             <w:pageBreakBefore w:val="false"/>
             <w:widowControl/>
-            <w:pBdr/>
             <w:shd w:val="clear" w:fill="auto"/>
             <w:tabs>
               <w:tab w:val="clear" w:pos="720"/>
@@ -5922,12 +5851,11 @@
         </w:p>
         <w:p>
           <w:pPr>
-            <w:pStyle w:val="Normal1"/>
+            <w:pStyle w:val="LOnormal"/>
             <w:keepNext w:val="false"/>
             <w:keepLines w:val="false"/>
             <w:pageBreakBefore w:val="false"/>
             <w:widowControl/>
-            <w:pBdr/>
             <w:shd w:val="clear" w:fill="auto"/>
             <w:tabs>
               <w:tab w:val="clear" w:pos="720"/>
@@ -6020,12 +5948,11 @@
         </w:p>
         <w:p>
           <w:pPr>
-            <w:pStyle w:val="Normal1"/>
+            <w:pStyle w:val="LOnormal"/>
             <w:keepNext w:val="false"/>
             <w:keepLines w:val="false"/>
             <w:pageBreakBefore w:val="false"/>
             <w:widowControl/>
-            <w:pBdr/>
             <w:shd w:val="clear" w:fill="auto"/>
             <w:tabs>
               <w:tab w:val="clear" w:pos="720"/>
@@ -6118,12 +6045,11 @@
         </w:p>
         <w:p>
           <w:pPr>
-            <w:pStyle w:val="Normal1"/>
+            <w:pStyle w:val="LOnormal"/>
             <w:keepNext w:val="false"/>
             <w:keepLines w:val="false"/>
             <w:pageBreakBefore w:val="false"/>
             <w:widowControl/>
-            <w:pBdr/>
             <w:shd w:val="clear" w:fill="auto"/>
             <w:tabs>
               <w:tab w:val="clear" w:pos="720"/>
@@ -6216,12 +6142,11 @@
         </w:p>
         <w:p>
           <w:pPr>
-            <w:pStyle w:val="Normal1"/>
+            <w:pStyle w:val="LOnormal"/>
             <w:keepNext w:val="false"/>
             <w:keepLines w:val="false"/>
             <w:pageBreakBefore w:val="false"/>
             <w:widowControl/>
-            <w:pBdr/>
             <w:shd w:val="clear" w:fill="auto"/>
             <w:tabs>
               <w:tab w:val="clear" w:pos="720"/>
@@ -6314,12 +6239,11 @@
         </w:p>
         <w:p>
           <w:pPr>
-            <w:pStyle w:val="Normal1"/>
+            <w:pStyle w:val="LOnormal"/>
             <w:keepNext w:val="false"/>
             <w:keepLines w:val="false"/>
             <w:pageBreakBefore w:val="false"/>
             <w:widowControl/>
-            <w:pBdr/>
             <w:shd w:val="clear" w:fill="auto"/>
             <w:tabs>
               <w:tab w:val="clear" w:pos="720"/>
@@ -6412,12 +6336,11 @@
         </w:p>
         <w:p>
           <w:pPr>
-            <w:pStyle w:val="Normal1"/>
+            <w:pStyle w:val="LOnormal"/>
             <w:keepNext w:val="false"/>
             <w:keepLines w:val="false"/>
             <w:pageBreakBefore w:val="false"/>
             <w:widowControl/>
-            <w:pBdr/>
             <w:shd w:val="clear" w:fill="auto"/>
             <w:tabs>
               <w:tab w:val="clear" w:pos="720"/>
@@ -6510,12 +6433,11 @@
         </w:p>
         <w:p>
           <w:pPr>
-            <w:pStyle w:val="Normal1"/>
+            <w:pStyle w:val="LOnormal"/>
             <w:keepNext w:val="false"/>
             <w:keepLines w:val="false"/>
             <w:pageBreakBefore w:val="false"/>
             <w:widowControl/>
-            <w:pBdr/>
             <w:shd w:val="clear" w:fill="auto"/>
             <w:tabs>
               <w:tab w:val="clear" w:pos="720"/>
@@ -6608,12 +6530,11 @@
         </w:p>
         <w:p>
           <w:pPr>
-            <w:pStyle w:val="Normal1"/>
+            <w:pStyle w:val="LOnormal"/>
             <w:keepNext w:val="false"/>
             <w:keepLines w:val="false"/>
             <w:pageBreakBefore w:val="false"/>
             <w:widowControl/>
-            <w:pBdr/>
             <w:shd w:val="clear" w:fill="auto"/>
             <w:tabs>
               <w:tab w:val="clear" w:pos="720"/>
@@ -6729,7 +6650,7 @@
     </w:sdt>
     <w:p>
       <w:pPr>
-        <w:pStyle w:val="Normal1"/>
+        <w:pStyle w:val="LOnormal"/>
         <w:ind w:left="0" w:hanging="0"/>
         <w:rPr>
           <w:rFonts w:ascii="Calibri" w:hAnsi="Calibri" w:eastAsia="Calibri" w:cs="Calibri"/>
@@ -6769,12 +6690,11 @@
     </w:p>
     <w:p>
       <w:pPr>
-        <w:pStyle w:val="Normal1"/>
+        <w:pStyle w:val="LOnormal"/>
         <w:keepNext w:val="false"/>
         <w:keepLines w:val="false"/>
         <w:pageBreakBefore w:val="false"/>
         <w:widowControl/>
-        <w:pBdr/>
         <w:shd w:val="clear" w:fill="auto"/>
         <w:spacing w:lineRule="auto" w:line="240" w:before="80" w:after="0"/>
         <w:ind w:left="1440" w:right="0" w:hanging="0"/>
@@ -6843,12 +6763,11 @@
     </w:p>
     <w:p>
       <w:pPr>
-        <w:pStyle w:val="Normal1"/>
+        <w:pStyle w:val="LOnormal"/>
         <w:keepNext w:val="false"/>
         <w:keepLines w:val="false"/>
         <w:pageBreakBefore w:val="false"/>
         <w:widowControl/>
-        <w:pBdr/>
         <w:shd w:val="clear" w:fill="auto"/>
         <w:spacing w:lineRule="auto" w:line="240" w:before="80" w:after="0"/>
         <w:ind w:left="1440" w:right="0" w:hanging="0"/>
@@ -6937,7 +6856,7 @@
     </w:p>
     <w:p>
       <w:pPr>
-        <w:pStyle w:val="Normal1"/>
+        <w:pStyle w:val="LOnormal"/>
         <w:rPr/>
       </w:pPr>
       <w:r>
@@ -6949,7 +6868,7 @@
     </w:p>
     <w:p>
       <w:pPr>
-        <w:pStyle w:val="Normal1"/>
+        <w:pStyle w:val="LOnormal"/>
         <w:rPr/>
       </w:pPr>
       <w:r>
@@ -6961,7 +6880,7 @@
     </w:p>
     <w:p>
       <w:pPr>
-        <w:pStyle w:val="Normal1"/>
+        <w:pStyle w:val="LOnormal"/>
         <w:rPr/>
       </w:pPr>
       <w:r>
@@ -6989,12 +6908,11 @@
     </w:p>
     <w:p>
       <w:pPr>
-        <w:pStyle w:val="Normal1"/>
+        <w:pStyle w:val="LOnormal"/>
         <w:keepNext w:val="false"/>
         <w:keepLines w:val="false"/>
         <w:pageBreakBefore w:val="false"/>
         <w:widowControl/>
-        <w:pBdr/>
         <w:shd w:val="clear" w:fill="auto"/>
         <w:spacing w:lineRule="auto" w:line="240" w:before="80" w:after="0"/>
         <w:ind w:left="1440" w:right="0" w:hanging="0"/>
@@ -7076,12 +6994,11 @@
     </w:p>
     <w:p>
       <w:pPr>
-        <w:pStyle w:val="Normal1"/>
+        <w:pStyle w:val="LOnormal"/>
         <w:keepNext w:val="false"/>
         <w:keepLines w:val="false"/>
         <w:pageBreakBefore w:val="false"/>
         <w:widowControl/>
-        <w:pBdr/>
         <w:shd w:val="clear" w:fill="auto"/>
         <w:spacing w:lineRule="auto" w:line="240" w:before="80" w:after="0"/>
         <w:ind w:left="1440" w:right="0" w:hanging="0"/>
@@ -7125,9 +7042,8 @@
     </w:p>
     <w:p>
       <w:pPr>
-        <w:pStyle w:val="Normal1"/>
+        <w:pStyle w:val="LOnormal"/>
         <w:widowControl/>
-        <w:pBdr/>
         <w:shd w:val="clear" w:fill="auto"/>
         <w:spacing w:lineRule="auto" w:line="240" w:before="80" w:after="0"/>
         <w:ind w:left="1440" w:right="0" w:hanging="0"/>
@@ -7157,9 +7073,8 @@
     </w:p>
     <w:p>
       <w:pPr>
-        <w:pStyle w:val="Normal1"/>
+        <w:pStyle w:val="LOnormal"/>
         <w:widowControl/>
-        <w:pBdr/>
         <w:shd w:val="clear" w:fill="auto"/>
         <w:spacing w:lineRule="auto" w:line="240" w:before="80" w:after="0"/>
         <w:ind w:left="1440" w:right="0" w:hanging="0"/>
@@ -7183,17 +7098,30 @@
         </w:rPr>
       </w:pPr>
       <w:r>
-        <w:rPr/>
-      </w:r>
-    </w:p>
-    <w:p>
-      <w:pPr>
-        <w:pStyle w:val="Normal1"/>
+        <w:rPr>
+          <w:rFonts w:eastAsia="Calibri" w:cs="Calibri" w:ascii="Calibri" w:hAnsi="Calibri"/>
+          <w:b w:val="false"/>
+          <w:i w:val="false"/>
+          <w:caps w:val="false"/>
+          <w:smallCaps w:val="false"/>
+          <w:strike w:val="false"/>
+          <w:dstrike w:val="false"/>
+          <w:position w:val="0"/>
+          <w:sz w:val="20"/>
+          <w:sz w:val="20"/>
+          <w:szCs w:val="20"/>
+          <w:u w:val="none"/>
+          <w:vertAlign w:val="baseline"/>
+        </w:rPr>
+      </w:r>
+    </w:p>
+    <w:p>
+      <w:pPr>
+        <w:pStyle w:val="LOnormal"/>
         <w:keepNext w:val="false"/>
         <w:keepLines w:val="false"/>
         <w:pageBreakBefore w:val="false"/>
         <w:widowControl/>
-        <w:pBdr/>
         <w:shd w:val="clear" w:fill="auto"/>
         <w:spacing w:lineRule="auto" w:line="240" w:before="80" w:after="0"/>
         <w:ind w:left="1440" w:right="0" w:hanging="0"/>
@@ -7237,9 +7165,8 @@
     </w:p>
     <w:p>
       <w:pPr>
-        <w:pStyle w:val="Normal1"/>
+        <w:pStyle w:val="LOnormal"/>
         <w:widowControl/>
-        <w:pBdr/>
         <w:shd w:val="clear" w:fill="auto"/>
         <w:spacing w:lineRule="auto" w:line="240" w:before="80" w:after="0"/>
         <w:ind w:left="1440" w:right="0" w:hanging="0"/>
@@ -7270,9 +7197,8 @@
     </w:p>
     <w:p>
       <w:pPr>
-        <w:pStyle w:val="Normal1"/>
+        <w:pStyle w:val="LOnormal"/>
         <w:widowControl/>
-        <w:pBdr/>
         <w:shd w:val="clear" w:fill="auto"/>
         <w:spacing w:lineRule="auto" w:line="240" w:before="80" w:after="0"/>
         <w:ind w:left="1440" w:right="0" w:hanging="0"/>
@@ -7297,18 +7223,29 @@
       </w:pPr>
       <w:r>
         <w:rPr>
-          <w:u w:val="single"/>
-        </w:rPr>
-      </w:r>
-    </w:p>
-    <w:p>
-      <w:pPr>
-        <w:pStyle w:val="Normal1"/>
+          <w:rFonts w:eastAsia="Calibri" w:cs="Calibri" w:ascii="Calibri" w:hAnsi="Calibri"/>
+          <w:b w:val="false"/>
+          <w:i w:val="false"/>
+          <w:caps w:val="false"/>
+          <w:smallCaps w:val="false"/>
+          <w:strike w:val="false"/>
+          <w:dstrike w:val="false"/>
+          <w:position w:val="0"/>
+          <w:sz w:val="20"/>
+          <w:sz w:val="20"/>
+          <w:szCs w:val="20"/>
+          <w:u w:val="none"/>
+          <w:vertAlign w:val="baseline"/>
+        </w:rPr>
+      </w:r>
+    </w:p>
+    <w:p>
+      <w:pPr>
+        <w:pStyle w:val="LOnormal"/>
         <w:keepNext w:val="false"/>
         <w:keepLines w:val="false"/>
         <w:pageBreakBefore w:val="false"/>
         <w:widowControl/>
-        <w:pBdr/>
         <w:shd w:val="clear" w:fill="auto"/>
         <w:spacing w:lineRule="auto" w:line="240" w:before="80" w:after="0"/>
         <w:ind w:left="1440" w:right="0" w:hanging="0"/>
@@ -7352,6 +7289,328 @@
     </w:p>
     <w:p>
       <w:pPr>
+        <w:pStyle w:val="LOnormal"/>
+        <w:widowControl/>
+        <w:shd w:val="clear" w:fill="auto"/>
+        <w:spacing w:lineRule="auto" w:line="240" w:before="80" w:after="0"/>
+        <w:ind w:left="1440" w:right="0" w:hanging="0"/>
+        <w:jc w:val="left"/>
+        <w:rPr/>
+      </w:pPr>
+      <w:r>
+        <w:rPr>
+          <w:rFonts w:eastAsia="Calibri" w:cs="Calibri" w:ascii="Calibri" w:hAnsi="Calibri"/>
+          <w:b w:val="false"/>
+          <w:i w:val="false"/>
+          <w:caps w:val="false"/>
+          <w:smallCaps w:val="false"/>
+          <w:strike w:val="false"/>
+          <w:dstrike w:val="false"/>
+          <w:position w:val="0"/>
+          <w:sz w:val="20"/>
+          <w:sz w:val="20"/>
+          <w:szCs w:val="20"/>
+          <w:u w:val="none"/>
+          <w:vertAlign w:val="baseline"/>
+        </w:rPr>
+        <w:t>UC-02: Login</w:t>
+        <w:br/>
+      </w:r>
+      <w:hyperlink r:id="rId6">
+        <w:r>
+          <w:rPr>
+            <w:rStyle w:val="InternetLink"/>
+            <w:rFonts w:eastAsia="Calibri" w:cs="Calibri" w:ascii="Calibri" w:hAnsi="Calibri"/>
+            <w:b w:val="false"/>
+            <w:i w:val="false"/>
+            <w:caps w:val="false"/>
+            <w:smallCaps w:val="false"/>
+            <w:strike w:val="false"/>
+            <w:dstrike w:val="false"/>
+            <w:position w:val="0"/>
+            <w:sz w:val="20"/>
+            <w:sz w:val="20"/>
+            <w:szCs w:val="20"/>
+            <w:u w:val="single"/>
+            <w:vertAlign w:val="baseline"/>
+          </w:rPr>
+          <w:t>https://github.com/stephkno/CourseTrack/blob/main/documentation/sequence_diagrams/sequence_diagram_UC_02_Login_preview.png</w:t>
+        </w:r>
+      </w:hyperlink>
+    </w:p>
+    <w:p>
+      <w:pPr>
+        <w:pStyle w:val="LOnormal"/>
+        <w:widowControl/>
+        <w:shd w:val="clear" w:fill="auto"/>
+        <w:spacing w:lineRule="auto" w:line="240" w:before="80" w:after="0"/>
+        <w:ind w:left="1440" w:right="0" w:hanging="0"/>
+        <w:jc w:val="left"/>
+        <w:rPr>
+          <w:u w:val="none"/>
+        </w:rPr>
+      </w:pPr>
+      <w:r>
+        <w:rPr>
+          <w:rFonts w:eastAsia="Calibri" w:cs="Calibri" w:ascii="Calibri" w:hAnsi="Calibri"/>
+          <w:b w:val="false"/>
+          <w:i w:val="false"/>
+          <w:caps w:val="false"/>
+          <w:smallCaps w:val="false"/>
+          <w:strike w:val="false"/>
+          <w:dstrike w:val="false"/>
+          <w:position w:val="0"/>
+          <w:sz w:val="20"/>
+          <w:sz w:val="20"/>
+          <w:szCs w:val="20"/>
+          <w:u w:val="none"/>
+          <w:vertAlign w:val="baseline"/>
+        </w:rPr>
+        <w:t>UC-03: Enroll In Course</w:t>
+      </w:r>
+    </w:p>
+    <w:p>
+      <w:pPr>
+        <w:pStyle w:val="LOnormal"/>
+        <w:widowControl/>
+        <w:shd w:val="clear" w:fill="auto"/>
+        <w:spacing w:lineRule="auto" w:line="240" w:before="80" w:after="0"/>
+        <w:ind w:left="1440" w:right="0" w:hanging="0"/>
+        <w:jc w:val="left"/>
+        <w:rPr>
+          <w:u w:val="single"/>
+        </w:rPr>
+      </w:pPr>
+      <w:hyperlink r:id="rId7">
+        <w:r>
+          <w:rPr>
+            <w:rStyle w:val="InternetLink"/>
+            <w:rFonts w:eastAsia="Calibri" w:cs="Calibri" w:ascii="Calibri" w:hAnsi="Calibri"/>
+            <w:b w:val="false"/>
+            <w:i w:val="false"/>
+            <w:caps w:val="false"/>
+            <w:smallCaps w:val="false"/>
+            <w:strike w:val="false"/>
+            <w:dstrike w:val="false"/>
+            <w:position w:val="0"/>
+            <w:sz w:val="20"/>
+            <w:sz w:val="20"/>
+            <w:szCs w:val="20"/>
+            <w:u w:val="single"/>
+            <w:vertAlign w:val="baseline"/>
+          </w:rPr>
+          <w:t>https://github.com/stephkno/CourseTrack/blob/main/documentation/sequence_diagrams/sequence_diagram_UC_03_Enroll_In_Course_preview.png</w:t>
+        </w:r>
+      </w:hyperlink>
+      <w:r>
+        <w:rPr>
+          <w:rFonts w:eastAsia="Calibri" w:cs="Calibri" w:ascii="Calibri" w:hAnsi="Calibri"/>
+          <w:b w:val="false"/>
+          <w:i w:val="false"/>
+          <w:caps w:val="false"/>
+          <w:smallCaps w:val="false"/>
+          <w:strike w:val="false"/>
+          <w:dstrike w:val="false"/>
+          <w:position w:val="0"/>
+          <w:sz w:val="20"/>
+          <w:sz w:val="20"/>
+          <w:szCs w:val="20"/>
+          <w:u w:val="single"/>
+          <w:vertAlign w:val="baseline"/>
+        </w:rPr>
+        <w:br/>
+      </w:r>
+      <w:r>
+        <w:br w:type="page"/>
+      </w:r>
+    </w:p>
+    <w:p>
+      <w:pPr>
+        <w:pStyle w:val="LOnormal"/>
+        <w:widowControl/>
+        <w:shd w:val="clear" w:fill="auto"/>
+        <w:spacing w:lineRule="auto" w:line="240" w:before="80" w:after="0"/>
+        <w:ind w:left="1440" w:right="0" w:hanging="0"/>
+        <w:jc w:val="left"/>
+        <w:rPr>
+          <w:u w:val="single"/>
+        </w:rPr>
+      </w:pPr>
+      <w:r>
+        <w:rPr>
+          <w:rFonts w:eastAsia="Calibri" w:cs="Calibri" w:ascii="Calibri" w:hAnsi="Calibri"/>
+          <w:b w:val="false"/>
+          <w:i w:val="false"/>
+          <w:caps w:val="false"/>
+          <w:smallCaps w:val="false"/>
+          <w:strike w:val="false"/>
+          <w:dstrike w:val="false"/>
+          <w:position w:val="0"/>
+          <w:sz w:val="20"/>
+          <w:sz w:val="20"/>
+          <w:szCs w:val="20"/>
+          <w:u w:val="none"/>
+          <w:vertAlign w:val="baseline"/>
+        </w:rPr>
+        <w:t>UC-04: Drop Course + UC-01: Waitlist Auto-Enrollment</w:t>
+        <w:br/>
+      </w:r>
+      <w:hyperlink r:id="rId8">
+        <w:r>
+          <w:rPr>
+            <w:rStyle w:val="InternetLink"/>
+            <w:rFonts w:eastAsia="Calibri" w:cs="Calibri" w:ascii="Calibri" w:hAnsi="Calibri"/>
+            <w:b w:val="false"/>
+            <w:i w:val="false"/>
+            <w:caps w:val="false"/>
+            <w:smallCaps w:val="false"/>
+            <w:strike w:val="false"/>
+            <w:dstrike w:val="false"/>
+            <w:position w:val="0"/>
+            <w:sz w:val="20"/>
+            <w:sz w:val="20"/>
+            <w:szCs w:val="20"/>
+            <w:u w:val="single"/>
+            <w:vertAlign w:val="baseline"/>
+          </w:rPr>
+          <w:t>https://github.com/stephkno/CourseTrack/blob/main/documentation/sequence_diagrams/sequence_diagram_UC_04_Drop_Course_UC_01_Waitlist_Auto_Enroll_preview.png</w:t>
+        </w:r>
+      </w:hyperlink>
+      <w:r>
+        <w:rPr>
+          <w:rFonts w:eastAsia="Calibri" w:cs="Calibri" w:ascii="Calibri" w:hAnsi="Calibri"/>
+          <w:b w:val="false"/>
+          <w:i w:val="false"/>
+          <w:caps w:val="false"/>
+          <w:smallCaps w:val="false"/>
+          <w:strike w:val="false"/>
+          <w:dstrike w:val="false"/>
+          <w:position w:val="0"/>
+          <w:sz w:val="20"/>
+          <w:sz w:val="20"/>
+          <w:szCs w:val="20"/>
+          <w:u w:val="single"/>
+          <w:vertAlign w:val="baseline"/>
+        </w:rPr>
+        <w:br/>
+      </w:r>
+      <w:r>
+        <w:rPr>
+          <w:rFonts w:eastAsia="Calibri" w:cs="Calibri" w:ascii="Calibri" w:hAnsi="Calibri"/>
+          <w:b w:val="false"/>
+          <w:i w:val="false"/>
+          <w:caps w:val="false"/>
+          <w:smallCaps w:val="false"/>
+          <w:strike w:val="false"/>
+          <w:dstrike w:val="false"/>
+          <w:position w:val="0"/>
+          <w:sz w:val="20"/>
+          <w:sz w:val="20"/>
+          <w:szCs w:val="20"/>
+          <w:u w:val="none"/>
+          <w:vertAlign w:val="baseline"/>
+        </w:rPr>
+        <w:t>UC-06/UC-09: Browse and Search Courses</w:t>
+      </w:r>
+    </w:p>
+    <w:p>
+      <w:pPr>
+        <w:pStyle w:val="LOnormal"/>
+        <w:widowControl/>
+        <w:shd w:val="clear" w:fill="auto"/>
+        <w:spacing w:lineRule="auto" w:line="240" w:before="80" w:after="0"/>
+        <w:ind w:left="1440" w:right="0" w:hanging="0"/>
+        <w:jc w:val="left"/>
+        <w:rPr>
+          <w:b w:val="false"/>
+          <w:b w:val="false"/>
+          <w:bCs w:val="false"/>
+          <w:u w:val="single"/>
+        </w:rPr>
+      </w:pPr>
+      <w:hyperlink r:id="rId9">
+        <w:r>
+          <w:rPr>
+            <w:rStyle w:val="InternetLink"/>
+            <w:rFonts w:eastAsia="Calibri" w:cs="Calibri" w:ascii="Calibri" w:hAnsi="Calibri"/>
+            <w:b w:val="false"/>
+            <w:bCs w:val="false"/>
+            <w:i w:val="false"/>
+            <w:caps w:val="false"/>
+            <w:smallCaps w:val="false"/>
+            <w:strike w:val="false"/>
+            <w:dstrike w:val="false"/>
+            <w:position w:val="0"/>
+            <w:sz w:val="20"/>
+            <w:sz w:val="20"/>
+            <w:szCs w:val="20"/>
+            <w:u w:val="single"/>
+            <w:vertAlign w:val="baseline"/>
+          </w:rPr>
+          <w:t>https://github.com/stephkno/CourseTrack/blob/main/documentation/sequence_diagrams/sequence_diagram_UC_06_09_Browse_Search_Courses_preview.png</w:t>
+        </w:r>
+      </w:hyperlink>
+      <w:r>
+        <w:rPr>
+          <w:rFonts w:eastAsia="Calibri" w:cs="Calibri" w:ascii="Calibri" w:hAnsi="Calibri"/>
+          <w:b w:val="false"/>
+          <w:bCs w:val="false"/>
+          <w:i w:val="false"/>
+          <w:caps w:val="false"/>
+          <w:smallCaps w:val="false"/>
+          <w:strike w:val="false"/>
+          <w:dstrike w:val="false"/>
+          <w:position w:val="0"/>
+          <w:sz w:val="20"/>
+          <w:sz w:val="20"/>
+          <w:szCs w:val="20"/>
+          <w:u w:val="single"/>
+          <w:vertAlign w:val="baseline"/>
+        </w:rPr>
+        <w:br/>
+      </w:r>
+      <w:r>
+        <w:rPr>
+          <w:rFonts w:eastAsia="Calibri" w:cs="Calibri" w:ascii="Calibri" w:hAnsi="Calibri"/>
+          <w:b w:val="false"/>
+          <w:bCs w:val="false"/>
+          <w:i w:val="false"/>
+          <w:caps w:val="false"/>
+          <w:smallCaps w:val="false"/>
+          <w:strike w:val="false"/>
+          <w:dstrike w:val="false"/>
+          <w:position w:val="0"/>
+          <w:sz w:val="20"/>
+          <w:sz w:val="20"/>
+          <w:szCs w:val="20"/>
+          <w:u w:val="none"/>
+          <w:vertAlign w:val="baseline"/>
+        </w:rPr>
+        <w:t>UC-07: Generate Reports</w:t>
+        <w:br/>
+      </w:r>
+      <w:r>
+        <w:rPr>
+          <w:rFonts w:eastAsia="Calibri" w:cs="Calibri" w:ascii="Calibri" w:hAnsi="Calibri"/>
+          <w:b w:val="false"/>
+          <w:bCs w:val="false"/>
+          <w:i w:val="false"/>
+          <w:caps w:val="false"/>
+          <w:smallCaps w:val="false"/>
+          <w:strike w:val="false"/>
+          <w:dstrike w:val="false"/>
+          <w:position w:val="0"/>
+          <w:sz w:val="20"/>
+          <w:sz w:val="20"/>
+          <w:szCs w:val="20"/>
+          <w:u w:val="single"/>
+          <w:vertAlign w:val="baseline"/>
+        </w:rPr>
+        <w:t>https://github.com/stephkno/CourseTrack/blob/main/documentation/sequence_diagrams/sequence_diagram_UC_07_Generate_Reports_preview.png</w:t>
+      </w:r>
+    </w:p>
+    <w:p>
+      <w:pPr>
         <w:pStyle w:val="Heading2"/>
         <w:numPr>
           <w:ilvl w:val="1"/>
@@ -7369,7 +7628,7 @@
     </w:p>
     <w:p>
       <w:pPr>
-        <w:pStyle w:val="Normal1"/>
+        <w:pStyle w:val="LOnormal"/>
         <w:ind w:left="1440" w:hanging="0"/>
         <w:rPr/>
       </w:pPr>
@@ -7414,7 +7673,7 @@
     </w:p>
     <w:p>
       <w:pPr>
-        <w:pStyle w:val="Normal1"/>
+        <w:pStyle w:val="LOnormal"/>
         <w:ind w:left="1440" w:hanging="0"/>
         <w:rPr/>
       </w:pPr>
@@ -7442,12 +7701,11 @@
     </w:p>
     <w:p>
       <w:pPr>
-        <w:pStyle w:val="Normal1"/>
+        <w:pStyle w:val="LOnormal"/>
         <w:keepNext w:val="false"/>
         <w:keepLines w:val="false"/>
         <w:pageBreakBefore w:val="false"/>
         <w:widowControl/>
-        <w:pBdr/>
         <w:shd w:val="clear" w:fill="auto"/>
         <w:spacing w:lineRule="auto" w:line="240" w:before="80" w:after="0"/>
         <w:ind w:left="1440" w:right="0" w:hanging="0"/>
@@ -7585,12 +7843,11 @@
     </w:p>
     <w:p>
       <w:pPr>
-        <w:pStyle w:val="Normal1"/>
+        <w:pStyle w:val="LOnormal"/>
         <w:keepNext w:val="false"/>
         <w:keepLines w:val="false"/>
         <w:pageBreakBefore w:val="false"/>
         <w:widowControl/>
-        <w:pBdr/>
         <w:shd w:val="clear" w:fill="auto"/>
         <w:spacing w:lineRule="auto" w:line="240" w:before="80" w:after="0"/>
         <w:ind w:left="1440" w:right="0" w:hanging="0"/>
@@ -7653,7 +7910,7 @@
     </w:p>
     <w:p>
       <w:pPr>
-        <w:pStyle w:val="Normal1"/>
+        <w:pStyle w:val="LOnormal"/>
         <w:ind w:left="1440" w:hanging="0"/>
         <w:rPr/>
       </w:pPr>
@@ -7682,12 +7939,11 @@
     </w:p>
     <w:p>
       <w:pPr>
-        <w:pStyle w:val="Normal1"/>
+        <w:pStyle w:val="LOnormal"/>
         <w:keepNext w:val="false"/>
         <w:keepLines w:val="false"/>
         <w:pageBreakBefore w:val="false"/>
         <w:widowControl/>
-        <w:pBdr/>
         <w:shd w:val="clear" w:fill="auto"/>
         <w:spacing w:lineRule="auto" w:line="240" w:before="80" w:after="0"/>
         <w:ind w:left="1440" w:right="0" w:hanging="0"/>
@@ -7734,7 +7990,7 @@
     </w:p>
     <w:p>
       <w:pPr>
-        <w:pStyle w:val="Normal1"/>
+        <w:pStyle w:val="LOnormal"/>
         <w:keepNext w:val="false"/>
         <w:keepLines w:val="false"/>
         <w:pageBreakBefore w:val="false"/>
@@ -7743,7 +7999,6 @@
           <w:ilvl w:val="0"/>
           <w:numId w:val="2"/>
         </w:numPr>
-        <w:pBdr/>
         <w:shd w:val="clear" w:fill="auto"/>
         <w:spacing w:lineRule="auto" w:line="240" w:before="80" w:after="0"/>
         <w:ind w:left="2160" w:right="0" w:hanging="360"/>
@@ -7773,7 +8028,7 @@
     </w:p>
     <w:p>
       <w:pPr>
-        <w:pStyle w:val="Normal1"/>
+        <w:pStyle w:val="LOnormal"/>
         <w:keepNext w:val="false"/>
         <w:keepLines w:val="false"/>
         <w:pageBreakBefore w:val="false"/>
@@ -7782,7 +8037,6 @@
           <w:ilvl w:val="0"/>
           <w:numId w:val="2"/>
         </w:numPr>
-        <w:pBdr/>
         <w:shd w:val="clear" w:fill="auto"/>
         <w:spacing w:lineRule="auto" w:line="240" w:before="0" w:after="0"/>
         <w:ind w:left="2160" w:right="0" w:hanging="360"/>
@@ -7796,7 +8050,7 @@
     </w:p>
     <w:p>
       <w:pPr>
-        <w:pStyle w:val="Normal1"/>
+        <w:pStyle w:val="LOnormal"/>
         <w:keepNext w:val="false"/>
         <w:keepLines w:val="false"/>
         <w:pageBreakBefore w:val="false"/>
@@ -7805,7 +8059,6 @@
           <w:ilvl w:val="0"/>
           <w:numId w:val="2"/>
         </w:numPr>
-        <w:pBdr/>
         <w:shd w:val="clear" w:fill="auto"/>
         <w:spacing w:lineRule="auto" w:line="240" w:before="0" w:after="0"/>
         <w:ind w:left="2160" w:right="0" w:hanging="360"/>
@@ -7819,7 +8072,7 @@
     </w:p>
     <w:p>
       <w:pPr>
-        <w:pStyle w:val="Normal1"/>
+        <w:pStyle w:val="LOnormal"/>
         <w:keepNext w:val="false"/>
         <w:keepLines w:val="false"/>
         <w:pageBreakBefore w:val="false"/>
@@ -7828,7 +8081,6 @@
           <w:ilvl w:val="0"/>
           <w:numId w:val="2"/>
         </w:numPr>
-        <w:pBdr/>
         <w:shd w:val="clear" w:fill="auto"/>
         <w:spacing w:lineRule="auto" w:line="240" w:before="0" w:after="0"/>
         <w:ind w:left="2160" w:right="0" w:hanging="360"/>
@@ -7842,7 +8094,7 @@
     </w:p>
     <w:p>
       <w:pPr>
-        <w:pStyle w:val="Normal1"/>
+        <w:pStyle w:val="LOnormal"/>
         <w:keepNext w:val="false"/>
         <w:keepLines w:val="false"/>
         <w:pageBreakBefore w:val="false"/>
@@ -7851,7 +8103,6 @@
           <w:ilvl w:val="0"/>
           <w:numId w:val="2"/>
         </w:numPr>
-        <w:pBdr/>
         <w:shd w:val="clear" w:fill="auto"/>
         <w:spacing w:lineRule="auto" w:line="240" w:before="0" w:after="0"/>
         <w:ind w:left="2160" w:right="0" w:hanging="360"/>
@@ -7882,12 +8133,11 @@
     </w:p>
     <w:p>
       <w:pPr>
-        <w:pStyle w:val="Normal1"/>
+        <w:pStyle w:val="LOnormal"/>
         <w:keepNext w:val="false"/>
         <w:keepLines w:val="false"/>
         <w:pageBreakBefore w:val="false"/>
         <w:widowControl/>
-        <w:pBdr/>
         <w:shd w:val="clear" w:fill="auto"/>
         <w:spacing w:lineRule="auto" w:line="240" w:before="80" w:after="0"/>
         <w:ind w:left="1440" w:right="0" w:hanging="0"/>
@@ -7933,7 +8183,7 @@
     </w:p>
     <w:p>
       <w:pPr>
-        <w:pStyle w:val="Normal1"/>
+        <w:pStyle w:val="LOnormal"/>
         <w:keepNext w:val="false"/>
         <w:keepLines w:val="false"/>
         <w:pageBreakBefore w:val="false"/>
@@ -7942,7 +8192,6 @@
           <w:ilvl w:val="0"/>
           <w:numId w:val="1"/>
         </w:numPr>
-        <w:pBdr/>
         <w:shd w:val="clear" w:fill="auto"/>
         <w:spacing w:lineRule="auto" w:line="240" w:before="80" w:after="0"/>
         <w:ind w:left="2160" w:right="0" w:hanging="360"/>
@@ -7972,7 +8221,7 @@
     </w:p>
     <w:p>
       <w:pPr>
-        <w:pStyle w:val="Normal1"/>
+        <w:pStyle w:val="LOnormal"/>
         <w:keepNext w:val="false"/>
         <w:keepLines w:val="false"/>
         <w:pageBreakBefore w:val="false"/>
@@ -7981,7 +8230,6 @@
           <w:ilvl w:val="0"/>
           <w:numId w:val="1"/>
         </w:numPr>
-        <w:pBdr/>
         <w:shd w:val="clear" w:fill="auto"/>
         <w:spacing w:lineRule="auto" w:line="240" w:before="0" w:after="0"/>
         <w:ind w:left="2160" w:right="0" w:hanging="360"/>
@@ -7995,7 +8243,7 @@
     </w:p>
     <w:p>
       <w:pPr>
-        <w:pStyle w:val="Normal1"/>
+        <w:pStyle w:val="LOnormal"/>
         <w:keepNext w:val="false"/>
         <w:keepLines w:val="false"/>
         <w:pageBreakBefore w:val="false"/>
@@ -8004,7 +8252,6 @@
           <w:ilvl w:val="0"/>
           <w:numId w:val="1"/>
         </w:numPr>
-        <w:pBdr/>
         <w:shd w:val="clear" w:fill="auto"/>
         <w:spacing w:lineRule="auto" w:line="240" w:before="0" w:after="0"/>
         <w:ind w:left="2160" w:right="0" w:hanging="360"/>
@@ -8018,7 +8265,7 @@
     </w:p>
     <w:p>
       <w:pPr>
-        <w:pStyle w:val="Normal1"/>
+        <w:pStyle w:val="LOnormal"/>
         <w:keepNext w:val="false"/>
         <w:keepLines w:val="false"/>
         <w:pageBreakBefore w:val="false"/>
@@ -8027,7 +8274,6 @@
           <w:ilvl w:val="0"/>
           <w:numId w:val="1"/>
         </w:numPr>
-        <w:pBdr/>
         <w:shd w:val="clear" w:fill="auto"/>
         <w:spacing w:lineRule="auto" w:line="240" w:before="0" w:after="0"/>
         <w:ind w:left="2160" w:right="0" w:hanging="360"/>
@@ -8041,7 +8287,7 @@
     </w:p>
     <w:p>
       <w:pPr>
-        <w:pStyle w:val="Normal1"/>
+        <w:pStyle w:val="LOnormal"/>
         <w:keepNext w:val="false"/>
         <w:keepLines w:val="false"/>
         <w:pageBreakBefore w:val="false"/>
@@ -8050,7 +8296,6 @@
           <w:ilvl w:val="0"/>
           <w:numId w:val="1"/>
         </w:numPr>
-        <w:pBdr/>
         <w:shd w:val="clear" w:fill="auto"/>
         <w:spacing w:lineRule="auto" w:line="240" w:before="0" w:after="0"/>
         <w:ind w:left="2160" w:right="0" w:hanging="360"/>
@@ -8064,7 +8309,7 @@
     </w:p>
     <w:p>
       <w:pPr>
-        <w:pStyle w:val="Normal1"/>
+        <w:pStyle w:val="LOnormal"/>
         <w:keepNext w:val="false"/>
         <w:keepLines w:val="false"/>
         <w:pageBreakBefore w:val="false"/>
@@ -8073,7 +8318,6 @@
           <w:ilvl w:val="0"/>
           <w:numId w:val="1"/>
         </w:numPr>
-        <w:pBdr/>
         <w:shd w:val="clear" w:fill="auto"/>
         <w:spacing w:lineRule="auto" w:line="240" w:before="0" w:after="0"/>
         <w:ind w:left="2160" w:right="0" w:hanging="360"/>
@@ -8129,7 +8373,7 @@
     </w:p>
     <w:p>
       <w:pPr>
-        <w:pStyle w:val="Normal1"/>
+        <w:pStyle w:val="LOnormal"/>
         <w:spacing w:lineRule="auto" w:line="276"/>
         <w:ind w:left="1440" w:hanging="0"/>
         <w:rPr>
@@ -8149,7 +8393,7 @@
     </w:p>
     <w:p>
       <w:pPr>
-        <w:pStyle w:val="Normal1"/>
+        <w:pStyle w:val="LOnormal"/>
         <w:spacing w:lineRule="auto" w:line="276"/>
         <w:ind w:left="1440" w:hanging="0"/>
         <w:rPr>
@@ -8168,12 +8412,11 @@
     </w:p>
     <w:p>
       <w:pPr>
-        <w:pStyle w:val="Normal1"/>
+        <w:pStyle w:val="LOnormal"/>
         <w:keepNext w:val="false"/>
         <w:keepLines w:val="false"/>
         <w:pageBreakBefore w:val="false"/>
         <w:widowControl/>
-        <w:pBdr/>
         <w:shd w:val="clear" w:fill="auto"/>
         <w:spacing w:lineRule="auto" w:line="240" w:before="80" w:after="0"/>
         <w:ind w:left="2160" w:right="0" w:hanging="0"/>
@@ -8187,12 +8430,11 @@
     </w:p>
     <w:p>
       <w:pPr>
-        <w:pStyle w:val="Normal1"/>
+        <w:pStyle w:val="LOnormal"/>
         <w:keepNext w:val="false"/>
         <w:keepLines w:val="false"/>
         <w:pageBreakBefore w:val="false"/>
         <w:widowControl/>
-        <w:pBdr/>
         <w:shd w:val="clear" w:fill="auto"/>
         <w:spacing w:lineRule="auto" w:line="240" w:before="80" w:after="0"/>
         <w:ind w:left="2160" w:right="0" w:hanging="0"/>
@@ -8206,12 +8448,11 @@
     </w:p>
     <w:p>
       <w:pPr>
-        <w:pStyle w:val="Normal1"/>
+        <w:pStyle w:val="LOnormal"/>
         <w:keepNext w:val="false"/>
         <w:keepLines w:val="false"/>
         <w:pageBreakBefore w:val="false"/>
         <w:widowControl/>
-        <w:pBdr/>
         <w:shd w:val="clear" w:fill="auto"/>
         <w:spacing w:lineRule="auto" w:line="240" w:before="80" w:after="0"/>
         <w:ind w:left="2160" w:right="0" w:hanging="0"/>
@@ -8230,7 +8471,7 @@
     </w:p>
     <w:p>
       <w:pPr>
-        <w:pStyle w:val="Normal1"/>
+        <w:pStyle w:val="LOnormal"/>
         <w:spacing w:lineRule="auto" w:line="276"/>
         <w:ind w:left="1440" w:hanging="0"/>
         <w:rPr>
@@ -8250,7 +8491,7 @@
     </w:p>
     <w:p>
       <w:pPr>
-        <w:pStyle w:val="Normal1"/>
+        <w:pStyle w:val="LOnormal"/>
         <w:spacing w:lineRule="auto" w:line="276"/>
         <w:ind w:left="1440" w:hanging="0"/>
         <w:rPr>
@@ -8271,12 +8512,11 @@
     </w:p>
     <w:p>
       <w:pPr>
-        <w:pStyle w:val="Normal1"/>
+        <w:pStyle w:val="LOnormal"/>
         <w:keepNext w:val="false"/>
         <w:keepLines w:val="false"/>
         <w:pageBreakBefore w:val="false"/>
         <w:widowControl/>
-        <w:pBdr/>
         <w:shd w:val="clear" w:fill="auto"/>
         <w:spacing w:lineRule="auto" w:line="240" w:before="80" w:after="0"/>
         <w:ind w:left="2160" w:right="0" w:hanging="0"/>
@@ -8290,12 +8530,11 @@
     </w:p>
     <w:p>
       <w:pPr>
-        <w:pStyle w:val="Normal1"/>
+        <w:pStyle w:val="LOnormal"/>
         <w:keepNext w:val="false"/>
         <w:keepLines w:val="false"/>
         <w:pageBreakBefore w:val="false"/>
         <w:widowControl/>
-        <w:pBdr/>
         <w:shd w:val="clear" w:fill="auto"/>
         <w:spacing w:lineRule="auto" w:line="240" w:before="80" w:after="0"/>
         <w:ind w:left="2160" w:right="0" w:hanging="0"/>
@@ -8309,12 +8548,11 @@
     </w:p>
     <w:p>
       <w:pPr>
-        <w:pStyle w:val="Normal1"/>
+        <w:pStyle w:val="LOnormal"/>
         <w:keepNext w:val="false"/>
         <w:keepLines w:val="false"/>
         <w:pageBreakBefore w:val="false"/>
         <w:widowControl/>
-        <w:pBdr/>
         <w:shd w:val="clear" w:fill="auto"/>
         <w:spacing w:lineRule="auto" w:line="240" w:before="80" w:after="0"/>
         <w:ind w:left="2160" w:right="0" w:hanging="0"/>
@@ -8328,12 +8566,11 @@
     </w:p>
     <w:p>
       <w:pPr>
-        <w:pStyle w:val="Normal1"/>
+        <w:pStyle w:val="LOnormal"/>
         <w:keepNext w:val="false"/>
         <w:keepLines w:val="false"/>
         <w:pageBreakBefore w:val="false"/>
         <w:widowControl/>
-        <w:pBdr/>
         <w:shd w:val="clear" w:fill="auto"/>
         <w:spacing w:lineRule="auto" w:line="240" w:before="80" w:after="0"/>
         <w:ind w:left="2160" w:right="0" w:hanging="0"/>
@@ -8347,12 +8584,11 @@
     </w:p>
     <w:p>
       <w:pPr>
-        <w:pStyle w:val="Normal1"/>
+        <w:pStyle w:val="LOnormal"/>
         <w:keepNext w:val="false"/>
         <w:keepLines w:val="false"/>
         <w:pageBreakBefore w:val="false"/>
         <w:widowControl/>
-        <w:pBdr/>
         <w:shd w:val="clear" w:fill="auto"/>
         <w:spacing w:lineRule="auto" w:line="240" w:before="80" w:after="0"/>
         <w:ind w:left="2160" w:right="0" w:hanging="0"/>
@@ -8369,7 +8605,7 @@
     </w:p>
     <w:p>
       <w:pPr>
-        <w:pStyle w:val="Normal1"/>
+        <w:pStyle w:val="LOnormal"/>
         <w:spacing w:lineRule="auto" w:line="276"/>
         <w:ind w:left="1440" w:hanging="0"/>
         <w:rPr>
@@ -8386,7 +8622,7 @@
     </w:p>
     <w:p>
       <w:pPr>
-        <w:pStyle w:val="Normal1"/>
+        <w:pStyle w:val="LOnormal"/>
         <w:spacing w:lineRule="auto" w:line="276"/>
         <w:ind w:left="1440" w:hanging="0"/>
         <w:rPr>
@@ -8407,12 +8643,11 @@
     </w:p>
     <w:p>
       <w:pPr>
-        <w:pStyle w:val="Normal1"/>
+        <w:pStyle w:val="LOnormal"/>
         <w:keepNext w:val="false"/>
         <w:keepLines w:val="false"/>
         <w:pageBreakBefore w:val="false"/>
         <w:widowControl/>
-        <w:pBdr/>
         <w:shd w:val="clear" w:fill="auto"/>
         <w:spacing w:lineRule="auto" w:line="240" w:before="80" w:after="0"/>
         <w:ind w:left="2160" w:right="0" w:hanging="0"/>
@@ -8426,12 +8661,11 @@
     </w:p>
     <w:p>
       <w:pPr>
-        <w:pStyle w:val="Normal1"/>
+        <w:pStyle w:val="LOnormal"/>
         <w:keepNext w:val="false"/>
         <w:keepLines w:val="false"/>
         <w:pageBreakBefore w:val="false"/>
         <w:widowControl/>
-        <w:pBdr/>
         <w:shd w:val="clear" w:fill="auto"/>
         <w:spacing w:lineRule="auto" w:line="240" w:before="80" w:after="0"/>
         <w:ind w:left="2160" w:right="0" w:hanging="0"/>
@@ -8445,12 +8679,11 @@
     </w:p>
     <w:p>
       <w:pPr>
-        <w:pStyle w:val="Normal1"/>
+        <w:pStyle w:val="LOnormal"/>
         <w:keepNext w:val="false"/>
         <w:keepLines w:val="false"/>
         <w:pageBreakBefore w:val="false"/>
         <w:widowControl/>
-        <w:pBdr/>
         <w:shd w:val="clear" w:fill="auto"/>
         <w:spacing w:lineRule="auto" w:line="240" w:before="80" w:after="0"/>
         <w:ind w:left="2160" w:right="0" w:hanging="0"/>
@@ -8464,12 +8697,11 @@
     </w:p>
     <w:p>
       <w:pPr>
-        <w:pStyle w:val="Normal1"/>
+        <w:pStyle w:val="LOnormal"/>
         <w:keepNext w:val="false"/>
         <w:keepLines w:val="false"/>
         <w:pageBreakBefore w:val="false"/>
         <w:widowControl/>
-        <w:pBdr/>
         <w:shd w:val="clear" w:fill="auto"/>
         <w:spacing w:lineRule="auto" w:line="240" w:before="80" w:after="0"/>
         <w:ind w:left="2160" w:right="0" w:hanging="0"/>
@@ -8483,12 +8715,11 @@
     </w:p>
     <w:p>
       <w:pPr>
-        <w:pStyle w:val="Normal1"/>
+        <w:pStyle w:val="LOnormal"/>
         <w:keepNext w:val="false"/>
         <w:keepLines w:val="false"/>
         <w:pageBreakBefore w:val="false"/>
         <w:widowControl/>
-        <w:pBdr/>
         <w:shd w:val="clear" w:fill="auto"/>
         <w:spacing w:lineRule="auto" w:line="240" w:before="80" w:after="0"/>
         <w:ind w:left="2160" w:right="0" w:hanging="0"/>
@@ -8505,7 +8736,7 @@
     </w:p>
     <w:p>
       <w:pPr>
-        <w:pStyle w:val="Normal1"/>
+        <w:pStyle w:val="LOnormal"/>
         <w:spacing w:lineRule="auto" w:line="276"/>
         <w:ind w:left="1440" w:hanging="0"/>
         <w:rPr>
@@ -8522,7 +8753,7 @@
     </w:p>
     <w:p>
       <w:pPr>
-        <w:pStyle w:val="Normal1"/>
+        <w:pStyle w:val="LOnormal"/>
         <w:spacing w:lineRule="auto" w:line="276"/>
         <w:ind w:left="1440" w:hanging="0"/>
         <w:rPr>
@@ -8543,7 +8774,7 @@
     </w:p>
     <w:p>
       <w:pPr>
-        <w:pStyle w:val="Normal1"/>
+        <w:pStyle w:val="LOnormal"/>
         <w:spacing w:lineRule="auto" w:line="276"/>
         <w:ind w:left="2160" w:hanging="0"/>
         <w:rPr/>
@@ -8555,7 +8786,7 @@
     </w:p>
     <w:p>
       <w:pPr>
-        <w:pStyle w:val="Normal1"/>
+        <w:pStyle w:val="LOnormal"/>
         <w:spacing w:lineRule="auto" w:line="276"/>
         <w:ind w:left="2160" w:hanging="0"/>
         <w:rPr/>
@@ -8567,7 +8798,7 @@
     </w:p>
     <w:p>
       <w:pPr>
-        <w:pStyle w:val="Normal1"/>
+        <w:pStyle w:val="LOnormal"/>
         <w:spacing w:lineRule="auto" w:line="276"/>
         <w:ind w:left="2160" w:hanging="0"/>
         <w:rPr/>
@@ -8579,7 +8810,7 @@
     </w:p>
     <w:p>
       <w:pPr>
-        <w:pStyle w:val="Normal1"/>
+        <w:pStyle w:val="LOnormal"/>
         <w:spacing w:lineRule="auto" w:line="276"/>
         <w:ind w:left="2160" w:hanging="0"/>
         <w:rPr/>
@@ -8591,7 +8822,7 @@
     </w:p>
     <w:p>
       <w:pPr>
-        <w:pStyle w:val="Normal1"/>
+        <w:pStyle w:val="LOnormal"/>
         <w:spacing w:lineRule="auto" w:line="276"/>
         <w:ind w:left="2160" w:hanging="0"/>
         <w:rPr/>
@@ -8603,7 +8834,7 @@
     </w:p>
     <w:p>
       <w:pPr>
-        <w:pStyle w:val="Normal1"/>
+        <w:pStyle w:val="LOnormal"/>
         <w:spacing w:lineRule="auto" w:line="276"/>
         <w:ind w:left="2160" w:hanging="0"/>
         <w:rPr/>
@@ -8615,7 +8846,7 @@
     </w:p>
     <w:p>
       <w:pPr>
-        <w:pStyle w:val="Normal1"/>
+        <w:pStyle w:val="LOnormal"/>
         <w:spacing w:lineRule="auto" w:line="276"/>
         <w:ind w:left="2160" w:hanging="0"/>
         <w:rPr/>
@@ -8627,7 +8858,7 @@
     </w:p>
     <w:p>
       <w:pPr>
-        <w:pStyle w:val="Normal1"/>
+        <w:pStyle w:val="LOnormal"/>
         <w:spacing w:lineRule="auto" w:line="276"/>
         <w:ind w:left="2160" w:hanging="0"/>
         <w:rPr/>
@@ -8639,7 +8870,7 @@
     </w:p>
     <w:p>
       <w:pPr>
-        <w:pStyle w:val="Normal1"/>
+        <w:pStyle w:val="LOnormal"/>
         <w:spacing w:lineRule="auto" w:line="276"/>
         <w:ind w:left="2160" w:hanging="0"/>
         <w:rPr/>
@@ -8651,7 +8882,7 @@
     </w:p>
     <w:p>
       <w:pPr>
-        <w:pStyle w:val="Normal1"/>
+        <w:pStyle w:val="LOnormal"/>
         <w:spacing w:lineRule="auto" w:line="276"/>
         <w:ind w:left="2160" w:hanging="0"/>
         <w:rPr/>
@@ -8663,7 +8894,7 @@
     </w:p>
     <w:p>
       <w:pPr>
-        <w:pStyle w:val="Normal1"/>
+        <w:pStyle w:val="LOnormal"/>
         <w:spacing w:lineRule="auto" w:line="276"/>
         <w:ind w:left="2160" w:hanging="0"/>
         <w:rPr/>
@@ -8675,7 +8906,7 @@
     </w:p>
     <w:p>
       <w:pPr>
-        <w:pStyle w:val="Normal1"/>
+        <w:pStyle w:val="LOnormal"/>
         <w:spacing w:lineRule="auto" w:line="276"/>
         <w:ind w:left="1440" w:firstLine="720"/>
         <w:rPr/>
@@ -8687,7 +8918,7 @@
     </w:p>
     <w:p>
       <w:pPr>
-        <w:pStyle w:val="Normal1"/>
+        <w:pStyle w:val="LOnormal"/>
         <w:spacing w:lineRule="auto" w:line="276"/>
         <w:ind w:left="1440" w:firstLine="720"/>
         <w:rPr/>
@@ -8698,7 +8929,7 @@
     </w:p>
     <w:p>
       <w:pPr>
-        <w:pStyle w:val="Normal1"/>
+        <w:pStyle w:val="LOnormal"/>
         <w:spacing w:lineRule="auto" w:line="276"/>
         <w:ind w:left="1440" w:firstLine="720"/>
         <w:rPr/>
@@ -8709,7 +8940,7 @@
     </w:p>
     <w:p>
       <w:pPr>
-        <w:pStyle w:val="Normal1"/>
+        <w:pStyle w:val="LOnormal"/>
         <w:spacing w:lineRule="auto" w:line="276"/>
         <w:ind w:left="1440" w:hanging="0"/>
         <w:rPr>
@@ -8728,7 +8959,7 @@
     </w:p>
     <w:p>
       <w:pPr>
-        <w:pStyle w:val="Normal1"/>
+        <w:pStyle w:val="LOnormal"/>
         <w:spacing w:lineRule="auto" w:line="276"/>
         <w:ind w:left="1440" w:firstLine="720"/>
         <w:rPr>
@@ -8743,7 +8974,7 @@
     </w:p>
     <w:p>
       <w:pPr>
-        <w:pStyle w:val="Normal1"/>
+        <w:pStyle w:val="LOnormal"/>
         <w:spacing w:lineRule="auto" w:line="276"/>
         <w:ind w:left="1440" w:hanging="0"/>
         <w:rPr/>
@@ -8757,7 +8988,7 @@
     </w:p>
     <w:p>
       <w:pPr>
-        <w:pStyle w:val="Normal1"/>
+        <w:pStyle w:val="LOnormal"/>
         <w:spacing w:lineRule="auto" w:line="276"/>
         <w:ind w:left="1440" w:hanging="0"/>
         <w:rPr/>
@@ -8770,7 +9001,7 @@
     </w:p>
     <w:p>
       <w:pPr>
-        <w:pStyle w:val="Normal1"/>
+        <w:pStyle w:val="LOnormal"/>
         <w:spacing w:lineRule="auto" w:line="276"/>
         <w:ind w:left="1440" w:firstLine="720"/>
         <w:rPr/>
@@ -8782,7 +9013,7 @@
     </w:p>
     <w:p>
       <w:pPr>
-        <w:pStyle w:val="Normal1"/>
+        <w:pStyle w:val="LOnormal"/>
         <w:spacing w:lineRule="auto" w:line="276"/>
         <w:ind w:left="1440" w:firstLine="720"/>
         <w:rPr/>
@@ -8794,7 +9025,7 @@
     </w:p>
     <w:p>
       <w:pPr>
-        <w:pStyle w:val="Normal1"/>
+        <w:pStyle w:val="LOnormal"/>
         <w:spacing w:lineRule="auto" w:line="276"/>
         <w:ind w:left="1440" w:hanging="0"/>
         <w:rPr/>
@@ -8807,7 +9038,7 @@
     </w:p>
     <w:p>
       <w:pPr>
-        <w:pStyle w:val="Normal1"/>
+        <w:pStyle w:val="LOnormal"/>
         <w:spacing w:lineRule="auto" w:line="276"/>
         <w:ind w:left="1440" w:firstLine="720"/>
         <w:rPr/>
@@ -8819,7 +9050,7 @@
     </w:p>
     <w:p>
       <w:pPr>
-        <w:pStyle w:val="Normal1"/>
+        <w:pStyle w:val="LOnormal"/>
         <w:spacing w:lineRule="auto" w:line="276"/>
         <w:ind w:left="1440" w:hanging="0"/>
         <w:rPr>
@@ -8836,7 +9067,7 @@
     </w:p>
     <w:p>
       <w:pPr>
-        <w:pStyle w:val="Normal1"/>
+        <w:pStyle w:val="LOnormal"/>
         <w:spacing w:lineRule="auto" w:line="276"/>
         <w:ind w:left="1440" w:hanging="0"/>
         <w:rPr>
@@ -8857,12 +9088,11 @@
     </w:p>
     <w:p>
       <w:pPr>
-        <w:pStyle w:val="Normal1"/>
+        <w:pStyle w:val="LOnormal"/>
         <w:keepNext w:val="false"/>
         <w:keepLines w:val="false"/>
         <w:pageBreakBefore w:val="false"/>
         <w:widowControl/>
-        <w:pBdr/>
         <w:shd w:val="clear" w:fill="auto"/>
         <w:spacing w:lineRule="auto" w:line="240" w:before="80" w:after="0"/>
         <w:ind w:left="2160" w:right="0" w:hanging="0"/>
@@ -8876,12 +9106,11 @@
     </w:p>
     <w:p>
       <w:pPr>
-        <w:pStyle w:val="Normal1"/>
+        <w:pStyle w:val="LOnormal"/>
         <w:keepNext w:val="false"/>
         <w:keepLines w:val="false"/>
         <w:pageBreakBefore w:val="false"/>
         <w:widowControl/>
-        <w:pBdr/>
         <w:shd w:val="clear" w:fill="auto"/>
         <w:spacing w:lineRule="auto" w:line="240" w:before="80" w:after="0"/>
         <w:ind w:left="2160" w:right="0" w:hanging="0"/>
@@ -8895,12 +9124,11 @@
     </w:p>
     <w:p>
       <w:pPr>
-        <w:pStyle w:val="Normal1"/>
+        <w:pStyle w:val="LOnormal"/>
         <w:keepNext w:val="false"/>
         <w:keepLines w:val="false"/>
         <w:pageBreakBefore w:val="false"/>
         <w:widowControl/>
-        <w:pBdr/>
         <w:shd w:val="clear" w:fill="auto"/>
         <w:spacing w:lineRule="auto" w:line="240" w:before="80" w:after="0"/>
         <w:ind w:left="2160" w:right="0" w:hanging="0"/>
@@ -8914,12 +9142,11 @@
     </w:p>
     <w:p>
       <w:pPr>
-        <w:pStyle w:val="Normal1"/>
+        <w:pStyle w:val="LOnormal"/>
         <w:keepNext w:val="false"/>
         <w:keepLines w:val="false"/>
         <w:pageBreakBefore w:val="false"/>
         <w:widowControl/>
-        <w:pBdr/>
         <w:shd w:val="clear" w:fill="auto"/>
         <w:spacing w:lineRule="auto" w:line="240" w:before="80" w:after="0"/>
         <w:ind w:left="2160" w:right="0" w:hanging="0"/>
@@ -8936,7 +9163,7 @@
     </w:p>
     <w:p>
       <w:pPr>
-        <w:pStyle w:val="Normal1"/>
+        <w:pStyle w:val="LOnormal"/>
         <w:spacing w:lineRule="auto" w:line="276"/>
         <w:ind w:left="1440" w:hanging="0"/>
         <w:rPr>
@@ -8953,7 +9180,7 @@
     </w:p>
     <w:p>
       <w:pPr>
-        <w:pStyle w:val="Normal1"/>
+        <w:pStyle w:val="LOnormal"/>
         <w:spacing w:lineRule="auto" w:line="276"/>
         <w:ind w:left="1440" w:hanging="0"/>
         <w:rPr>
@@ -8974,12 +9201,11 @@
     </w:p>
     <w:p>
       <w:pPr>
-        <w:pStyle w:val="Normal1"/>
+        <w:pStyle w:val="LOnormal"/>
         <w:keepNext w:val="false"/>
         <w:keepLines w:val="false"/>
         <w:pageBreakBefore w:val="false"/>
         <w:widowControl/>
-        <w:pBdr/>
         <w:shd w:val="clear" w:fill="auto"/>
         <w:spacing w:lineRule="auto" w:line="240" w:before="80" w:after="0"/>
         <w:ind w:left="2160" w:right="0" w:hanging="0"/>
@@ -8993,12 +9219,11 @@
     </w:p>
     <w:p>
       <w:pPr>
-        <w:pStyle w:val="Normal1"/>
+        <w:pStyle w:val="LOnormal"/>
         <w:keepNext w:val="false"/>
         <w:keepLines w:val="false"/>
         <w:pageBreakBefore w:val="false"/>
         <w:widowControl/>
-        <w:pBdr/>
         <w:shd w:val="clear" w:fill="auto"/>
         <w:spacing w:lineRule="auto" w:line="240" w:before="80" w:after="0"/>
         <w:ind w:left="2160" w:right="0" w:hanging="0"/>
@@ -9012,12 +9237,11 @@
     </w:p>
     <w:p>
       <w:pPr>
-        <w:pStyle w:val="Normal1"/>
+        <w:pStyle w:val="LOnormal"/>
         <w:keepNext w:val="false"/>
         <w:keepLines w:val="false"/>
         <w:pageBreakBefore w:val="false"/>
         <w:widowControl/>
-        <w:pBdr/>
         <w:shd w:val="clear" w:fill="auto"/>
         <w:spacing w:lineRule="auto" w:line="240" w:before="80" w:after="0"/>
         <w:ind w:left="2160" w:right="0" w:hanging="0"/>
@@ -9034,7 +9258,7 @@
     </w:p>
     <w:p>
       <w:pPr>
-        <w:pStyle w:val="Normal1"/>
+        <w:pStyle w:val="LOnormal"/>
         <w:spacing w:lineRule="auto" w:line="276"/>
         <w:ind w:left="1440" w:hanging="0"/>
         <w:rPr>
@@ -9051,7 +9275,7 @@
     </w:p>
     <w:p>
       <w:pPr>
-        <w:pStyle w:val="Normal1"/>
+        <w:pStyle w:val="LOnormal"/>
         <w:spacing w:lineRule="auto" w:line="276"/>
         <w:ind w:left="1440" w:hanging="0"/>
         <w:rPr>
@@ -9072,12 +9296,11 @@
     </w:p>
     <w:p>
       <w:pPr>
-        <w:pStyle w:val="Normal1"/>
+        <w:pStyle w:val="LOnormal"/>
         <w:keepNext w:val="false"/>
         <w:keepLines w:val="false"/>
         <w:pageBreakBefore w:val="false"/>
         <w:widowControl/>
-        <w:pBdr/>
         <w:shd w:val="clear" w:fill="auto"/>
         <w:spacing w:lineRule="auto" w:line="240" w:before="80" w:after="0"/>
         <w:ind w:left="2160" w:right="0" w:hanging="0"/>
@@ -9091,12 +9314,11 @@
     </w:p>
     <w:p>
       <w:pPr>
-        <w:pStyle w:val="Normal1"/>
+        <w:pStyle w:val="LOnormal"/>
         <w:keepNext w:val="false"/>
         <w:keepLines w:val="false"/>
         <w:pageBreakBefore w:val="false"/>
         <w:widowControl/>
-        <w:pBdr/>
         <w:shd w:val="clear" w:fill="auto"/>
         <w:spacing w:lineRule="auto" w:line="240" w:before="80" w:after="0"/>
         <w:ind w:left="2160" w:right="0" w:hanging="0"/>
@@ -9110,12 +9332,11 @@
     </w:p>
     <w:p>
       <w:pPr>
-        <w:pStyle w:val="Normal1"/>
+        <w:pStyle w:val="LOnormal"/>
         <w:keepNext w:val="false"/>
         <w:keepLines w:val="false"/>
         <w:pageBreakBefore w:val="false"/>
         <w:widowControl/>
-        <w:pBdr/>
         <w:shd w:val="clear" w:fill="auto"/>
         <w:spacing w:lineRule="auto" w:line="240" w:before="80" w:after="0"/>
         <w:ind w:left="2160" w:right="0" w:hanging="0"/>
@@ -9132,7 +9353,7 @@
     </w:p>
     <w:p>
       <w:pPr>
-        <w:pStyle w:val="Normal1"/>
+        <w:pStyle w:val="LOnormal"/>
         <w:spacing w:lineRule="auto" w:line="276"/>
         <w:ind w:left="2160" w:hanging="0"/>
         <w:rPr>
@@ -9149,7 +9370,7 @@
     </w:p>
     <w:p>
       <w:pPr>
-        <w:pStyle w:val="Normal1"/>
+        <w:pStyle w:val="LOnormal"/>
         <w:spacing w:lineRule="auto" w:line="276"/>
         <w:ind w:left="1440" w:hanging="0"/>
         <w:rPr>
@@ -9170,12 +9391,11 @@
     </w:p>
     <w:p>
       <w:pPr>
-        <w:pStyle w:val="Normal1"/>
+        <w:pStyle w:val="LOnormal"/>
         <w:keepNext w:val="false"/>
         <w:keepLines w:val="false"/>
         <w:pageBreakBefore w:val="false"/>
         <w:widowControl/>
-        <w:pBdr/>
         <w:shd w:val="clear" w:fill="auto"/>
         <w:spacing w:lineRule="auto" w:line="240" w:before="80" w:after="0"/>
         <w:ind w:left="2160" w:right="0" w:hanging="0"/>
@@ -9189,12 +9409,11 @@
     </w:p>
     <w:p>
       <w:pPr>
-        <w:pStyle w:val="Normal1"/>
+        <w:pStyle w:val="LOnormal"/>
         <w:keepNext w:val="false"/>
         <w:keepLines w:val="false"/>
         <w:pageBreakBefore w:val="false"/>
         <w:widowControl/>
-        <w:pBdr/>
         <w:shd w:val="clear" w:fill="auto"/>
         <w:spacing w:lineRule="auto" w:line="240" w:before="80" w:after="0"/>
         <w:ind w:left="2160" w:right="0" w:hanging="0"/>
@@ -9208,12 +9427,11 @@
     </w:p>
     <w:p>
       <w:pPr>
-        <w:pStyle w:val="Normal1"/>
+        <w:pStyle w:val="LOnormal"/>
         <w:keepNext w:val="false"/>
         <w:keepLines w:val="false"/>
         <w:pageBreakBefore w:val="false"/>
         <w:widowControl/>
-        <w:pBdr/>
         <w:shd w:val="clear" w:fill="auto"/>
         <w:spacing w:lineRule="auto" w:line="240" w:before="80" w:after="0"/>
         <w:ind w:left="2160" w:right="0" w:hanging="0"/>
@@ -9232,7 +9450,7 @@
     </w:p>
     <w:p>
       <w:pPr>
-        <w:pStyle w:val="Normal1"/>
+        <w:pStyle w:val="LOnormal"/>
         <w:spacing w:lineRule="auto" w:line="276"/>
         <w:ind w:left="1440" w:hanging="0"/>
         <w:rPr>
@@ -9252,7 +9470,7 @@
     </w:p>
     <w:p>
       <w:pPr>
-        <w:pStyle w:val="Normal1"/>
+        <w:pStyle w:val="LOnormal"/>
         <w:spacing w:lineRule="auto" w:line="276"/>
         <w:ind w:left="1440" w:hanging="0"/>
         <w:rPr>
@@ -9273,7 +9491,7 @@
     </w:p>
     <w:p>
       <w:pPr>
-        <w:pStyle w:val="Normal1"/>
+        <w:pStyle w:val="LOnormal"/>
         <w:spacing w:lineRule="auto" w:line="276"/>
         <w:ind w:left="720" w:firstLine="720"/>
         <w:rPr>
@@ -9291,7 +9509,7 @@
     </w:p>
     <w:p>
       <w:pPr>
-        <w:pStyle w:val="Normal1"/>
+        <w:pStyle w:val="LOnormal"/>
         <w:spacing w:lineRule="auto" w:line="276"/>
         <w:ind w:left="720" w:firstLine="720"/>
         <w:rPr>
@@ -9309,7 +9527,7 @@
     </w:p>
     <w:p>
       <w:pPr>
-        <w:pStyle w:val="Normal1"/>
+        <w:pStyle w:val="LOnormal"/>
         <w:spacing w:lineRule="auto" w:line="276"/>
         <w:ind w:left="720" w:firstLine="720"/>
         <w:rPr>
@@ -9327,7 +9545,7 @@
     </w:p>
     <w:p>
       <w:pPr>
-        <w:pStyle w:val="Normal1"/>
+        <w:pStyle w:val="LOnormal"/>
         <w:spacing w:lineRule="auto" w:line="276"/>
         <w:ind w:left="1440" w:hanging="0"/>
         <w:rPr>
@@ -9344,7 +9562,7 @@
     </w:p>
     <w:p>
       <w:pPr>
-        <w:pStyle w:val="Normal1"/>
+        <w:pStyle w:val="LOnormal"/>
         <w:spacing w:lineRule="auto" w:line="276"/>
         <w:ind w:left="1440" w:hanging="0"/>
         <w:rPr>
@@ -9365,7 +9583,7 @@
     </w:p>
     <w:p>
       <w:pPr>
-        <w:pStyle w:val="Normal1"/>
+        <w:pStyle w:val="LOnormal"/>
         <w:spacing w:lineRule="auto" w:line="276"/>
         <w:ind w:left="1440" w:hanging="0"/>
         <w:rPr>
@@ -9383,7 +9601,7 @@
     </w:p>
     <w:p>
       <w:pPr>
-        <w:pStyle w:val="Normal1"/>
+        <w:pStyle w:val="LOnormal"/>
         <w:spacing w:lineRule="auto" w:line="276"/>
         <w:ind w:left="1440" w:hanging="0"/>
         <w:rPr>
@@ -9401,7 +9619,7 @@
     </w:p>
     <w:p>
       <w:pPr>
-        <w:pStyle w:val="Normal1"/>
+        <w:pStyle w:val="LOnormal"/>
         <w:spacing w:lineRule="auto" w:line="276"/>
         <w:ind w:left="1440" w:hanging="0"/>
         <w:rPr>
@@ -9419,12 +9637,11 @@
     </w:p>
     <w:p>
       <w:pPr>
-        <w:pStyle w:val="Normal1"/>
+        <w:pStyle w:val="LOnormal"/>
         <w:keepNext w:val="false"/>
         <w:keepLines w:val="false"/>
         <w:pageBreakBefore w:val="false"/>
         <w:widowControl/>
-        <w:pBdr/>
         <w:shd w:val="clear" w:fill="auto"/>
         <w:spacing w:lineRule="auto" w:line="240" w:before="80" w:after="0"/>
         <w:ind w:left="1440" w:right="0" w:hanging="0"/>
@@ -9464,12 +9681,11 @@
     </w:p>
     <w:p>
       <w:pPr>
-        <w:pStyle w:val="Normal1"/>
+        <w:pStyle w:val="LOnormal"/>
         <w:keepNext w:val="false"/>
         <w:keepLines w:val="false"/>
         <w:pageBreakBefore w:val="false"/>
         <w:widowControl/>
-        <w:pBdr/>
         <w:shd w:val="clear" w:fill="auto"/>
         <w:spacing w:lineRule="auto" w:line="240" w:before="80" w:after="0"/>
         <w:ind w:left="1440" w:right="0" w:hanging="0"/>
@@ -9502,12 +9718,11 @@
     </w:p>
     <w:p>
       <w:pPr>
-        <w:pStyle w:val="Normal1"/>
+        <w:pStyle w:val="LOnormal"/>
         <w:keepNext w:val="false"/>
         <w:keepLines w:val="false"/>
         <w:pageBreakBefore w:val="false"/>
         <w:widowControl/>
-        <w:pBdr/>
         <w:shd w:val="clear" w:fill="auto"/>
         <w:spacing w:lineRule="auto" w:line="240" w:before="80" w:after="0"/>
         <w:ind w:left="1440" w:right="0" w:hanging="0"/>
@@ -9521,12 +9736,11 @@
     </w:p>
     <w:p>
       <w:pPr>
-        <w:pStyle w:val="Normal1"/>
+        <w:pStyle w:val="LOnormal"/>
         <w:keepNext w:val="false"/>
         <w:keepLines w:val="false"/>
         <w:pageBreakBefore w:val="false"/>
         <w:widowControl/>
-        <w:pBdr/>
         <w:shd w:val="clear" w:fill="auto"/>
         <w:spacing w:lineRule="auto" w:line="240" w:before="80" w:after="0"/>
         <w:ind w:left="1440" w:right="0" w:hanging="0"/>
@@ -9540,12 +9754,11 @@
     </w:p>
     <w:p>
       <w:pPr>
-        <w:pStyle w:val="Normal1"/>
+        <w:pStyle w:val="LOnormal"/>
         <w:keepNext w:val="false"/>
         <w:keepLines w:val="false"/>
         <w:pageBreakBefore w:val="false"/>
         <w:widowControl/>
-        <w:pBdr/>
         <w:shd w:val="clear" w:fill="auto"/>
         <w:spacing w:lineRule="auto" w:line="240" w:before="80" w:after="0"/>
         <w:ind w:left="1440" w:right="0" w:hanging="0"/>
@@ -9559,12 +9772,11 @@
     </w:p>
     <w:p>
       <w:pPr>
-        <w:pStyle w:val="Normal1"/>
+        <w:pStyle w:val="LOnormal"/>
         <w:keepNext w:val="false"/>
         <w:keepLines w:val="false"/>
         <w:pageBreakBefore w:val="false"/>
         <w:widowControl/>
-        <w:pBdr/>
         <w:shd w:val="clear" w:fill="auto"/>
         <w:spacing w:lineRule="auto" w:line="240" w:before="80" w:after="0"/>
         <w:ind w:left="1440" w:right="0" w:hanging="0"/>
@@ -9619,7 +9831,7 @@
     </w:p>
     <w:p>
       <w:pPr>
-        <w:pStyle w:val="Normal1"/>
+        <w:pStyle w:val="LOnormal"/>
         <w:ind w:left="1440" w:hanging="0"/>
         <w:rPr/>
       </w:pPr>
@@ -9630,7 +9842,7 @@
     </w:p>
     <w:p>
       <w:pPr>
-        <w:pStyle w:val="Normal1"/>
+        <w:pStyle w:val="LOnormal"/>
         <w:ind w:left="1440" w:hanging="0"/>
         <w:rPr/>
       </w:pPr>
@@ -9641,7 +9853,7 @@
     </w:p>
     <w:p>
       <w:pPr>
-        <w:pStyle w:val="Normal1"/>
+        <w:pStyle w:val="LOnormal"/>
         <w:ind w:left="1440" w:hanging="0"/>
         <w:rPr/>
       </w:pPr>
@@ -9652,7 +9864,7 @@
     </w:p>
     <w:p>
       <w:pPr>
-        <w:pStyle w:val="Normal1"/>
+        <w:pStyle w:val="LOnormal"/>
         <w:ind w:left="1440" w:hanging="0"/>
         <w:rPr/>
       </w:pPr>
@@ -9663,7 +9875,7 @@
     </w:p>
     <w:p>
       <w:pPr>
-        <w:pStyle w:val="Normal1"/>
+        <w:pStyle w:val="LOnormal"/>
         <w:ind w:left="1440" w:hanging="0"/>
         <w:rPr/>
       </w:pPr>
@@ -9708,7 +9920,7 @@
     </w:p>
     <w:p>
       <w:pPr>
-        <w:pStyle w:val="Normal1"/>
+        <w:pStyle w:val="LOnormal"/>
         <w:ind w:left="720" w:firstLine="720"/>
         <w:rPr/>
       </w:pPr>
@@ -9722,7 +9934,7 @@
     </w:p>
     <w:p>
       <w:pPr>
-        <w:pStyle w:val="Normal1"/>
+        <w:pStyle w:val="LOnormal"/>
         <w:ind w:left="720" w:firstLine="720"/>
         <w:rPr/>
       </w:pPr>
@@ -9754,7 +9966,7 @@
     </w:p>
     <w:p>
       <w:pPr>
-        <w:pStyle w:val="Normal1"/>
+        <w:pStyle w:val="LOnormal"/>
         <w:ind w:left="1440" w:hanging="0"/>
         <w:rPr/>
       </w:pPr>
@@ -9766,7 +9978,7 @@
     </w:p>
     <w:p>
       <w:pPr>
-        <w:pStyle w:val="Normal1"/>
+        <w:pStyle w:val="LOnormal"/>
         <w:ind w:left="1440" w:hanging="0"/>
         <w:rPr/>
       </w:pPr>
@@ -9778,7 +9990,7 @@
     </w:p>
     <w:p>
       <w:pPr>
-        <w:pStyle w:val="Normal1"/>
+        <w:pStyle w:val="LOnormal"/>
         <w:ind w:left="1440" w:hanging="0"/>
         <w:rPr/>
       </w:pPr>
@@ -9791,7 +10003,7 @@
     </w:p>
     <w:p>
       <w:pPr>
-        <w:pStyle w:val="Normal1"/>
+        <w:pStyle w:val="LOnormal"/>
         <w:ind w:left="1440" w:hanging="0"/>
         <w:rPr/>
       </w:pPr>
@@ -9803,7 +10015,7 @@
     </w:p>
     <w:p>
       <w:pPr>
-        <w:pStyle w:val="Normal1"/>
+        <w:pStyle w:val="LOnormal"/>
         <w:ind w:left="1440" w:hanging="0"/>
         <w:rPr/>
       </w:pPr>
@@ -9832,7 +10044,7 @@
     </w:p>
     <w:p>
       <w:pPr>
-        <w:pStyle w:val="Normal1"/>
+        <w:pStyle w:val="LOnormal"/>
         <w:ind w:left="1440" w:hanging="0"/>
         <w:rPr/>
       </w:pPr>
@@ -9844,7 +10056,7 @@
     </w:p>
     <w:p>
       <w:pPr>
-        <w:pStyle w:val="Normal1"/>
+        <w:pStyle w:val="LOnormal"/>
         <w:ind w:left="1440" w:hanging="0"/>
         <w:rPr/>
       </w:pPr>
@@ -9855,7 +10067,7 @@
     </w:p>
     <w:p>
       <w:pPr>
-        <w:pStyle w:val="Normal1"/>
+        <w:pStyle w:val="LOnormal"/>
         <w:ind w:left="1440" w:hanging="0"/>
         <w:rPr/>
       </w:pPr>
@@ -9866,7 +10078,7 @@
     </w:p>
     <w:p>
       <w:pPr>
-        <w:pStyle w:val="Normal1"/>
+        <w:pStyle w:val="LOnormal"/>
         <w:ind w:left="1440" w:hanging="0"/>
         <w:rPr/>
       </w:pPr>
@@ -9891,7 +10103,7 @@
     </w:p>
     <w:p>
       <w:pPr>
-        <w:pStyle w:val="Normal1"/>
+        <w:pStyle w:val="LOnormal"/>
         <w:rPr/>
       </w:pPr>
       <w:r>
@@ -9901,10 +10113,10 @@
     <w:p>
       <w:pPr>
         <w:sectPr>
-          <w:headerReference w:type="default" r:id="rId6"/>
-          <w:headerReference w:type="first" r:id="rId7"/>
-          <w:footerReference w:type="default" r:id="rId8"/>
-          <w:footerReference w:type="first" r:id="rId9"/>
+          <w:headerReference w:type="default" r:id="rId10"/>
+          <w:headerReference w:type="first" r:id="rId11"/>
+          <w:footerReference w:type="default" r:id="rId12"/>
+          <w:footerReference w:type="first" r:id="rId13"/>
           <w:type w:val="nextPage"/>
           <w:pgSz w:w="12240" w:h="15840"/>
           <w:pgMar w:left="1800" w:right="1800" w:gutter="0" w:header="720" w:top="1440" w:footer="1080" w:bottom="1800"/>
@@ -9918,7 +10130,7 @@
     </w:p>
     <w:p>
       <w:pPr>
-        <w:pStyle w:val="Normal1"/>
+        <w:pStyle w:val="LOnormal"/>
         <w:rPr/>
       </w:pPr>
       <w:r>
@@ -9939,7 +10151,7 @@
     </w:p>
     <w:p>
       <w:pPr>
-        <w:pStyle w:val="Normal1"/>
+        <w:pStyle w:val="LOnormal"/>
         <w:rPr/>
       </w:pPr>
       <w:r>
@@ -9962,11 +10174,10 @@
 <w:ftr xmlns:o="urn:schemas-microsoft-com:office:office" xmlns:r="http://schemas.openxmlformats.org/officeDocument/2006/relationships" xmlns:v="urn:schemas-microsoft-com:vml" xmlns:w="http://schemas.openxmlformats.org/wordprocessingml/2006/main" xmlns:w10="urn:schemas-microsoft-com:office:word" xmlns:wp="http://schemas.openxmlformats.org/drawingml/2006/wordprocessingDrawing" xmlns:wps="http://schemas.microsoft.com/office/word/2010/wordprocessingShape" xmlns:wpg="http://schemas.microsoft.com/office/word/2010/wordprocessingGroup" xmlns:mc="http://schemas.openxmlformats.org/markup-compatibility/2006" xmlns:wp14="http://schemas.microsoft.com/office/word/2010/wordprocessingDrawing" xmlns:w14="http://schemas.microsoft.com/office/word/2010/wordml" xmlns:w15="http://schemas.microsoft.com/office/word/2012/wordml" mc:Ignorable="w14 wp14 w15">
   <w:p>
     <w:pPr>
-      <w:pStyle w:val="Normal1"/>
+      <w:pStyle w:val="LOnormal"/>
       <w:keepNext w:val="false"/>
       <w:keepLines w:val="false"/>
       <w:widowControl/>
-      <w:pBdr/>
       <w:shd w:val="clear" w:fill="auto"/>
       <w:tabs>
         <w:tab w:val="clear" w:pos="720"/>
@@ -10023,11 +10234,10 @@
 <w:ftr xmlns:o="urn:schemas-microsoft-com:office:office" xmlns:r="http://schemas.openxmlformats.org/officeDocument/2006/relationships" xmlns:v="urn:schemas-microsoft-com:vml" xmlns:w="http://schemas.openxmlformats.org/wordprocessingml/2006/main" xmlns:w10="urn:schemas-microsoft-com:office:word" xmlns:wp="http://schemas.openxmlformats.org/drawingml/2006/wordprocessingDrawing" xmlns:wps="http://schemas.microsoft.com/office/word/2010/wordprocessingShape" xmlns:wpg="http://schemas.microsoft.com/office/word/2010/wordprocessingGroup" xmlns:mc="http://schemas.openxmlformats.org/markup-compatibility/2006" xmlns:wp14="http://schemas.microsoft.com/office/word/2010/wordprocessingDrawing" xmlns:w14="http://schemas.microsoft.com/office/word/2010/wordml" xmlns:w15="http://schemas.microsoft.com/office/word/2012/wordml" mc:Ignorable="w14 wp14 w15">
   <w:p>
     <w:pPr>
-      <w:pStyle w:val="Normal1"/>
+      <w:pStyle w:val="LOnormal"/>
       <w:keepNext w:val="false"/>
       <w:keepLines w:val="false"/>
       <w:widowControl/>
-      <w:pBdr/>
       <w:shd w:val="clear" w:fill="auto"/>
       <w:tabs>
         <w:tab w:val="clear" w:pos="720"/>
@@ -10078,7 +10288,7 @@
       <mc:AlternateContent>
         <mc:Choice Requires="wps">
           <w:drawing>
-            <wp:anchor behindDoc="1" distT="0" distB="0" distL="0" distR="0" simplePos="0" locked="0" layoutInCell="0" allowOverlap="1" relativeHeight="14">
+            <wp:anchor behindDoc="0" distT="0" distB="0" distL="0" distR="0" simplePos="0" locked="0" layoutInCell="0" allowOverlap="1" relativeHeight="16">
               <wp:simplePos x="0" y="0"/>
               <wp:positionH relativeFrom="column">
                 <wp:posOffset>2704465</wp:posOffset>
@@ -10235,11 +10445,10 @@
 <w:ftr xmlns:o="urn:schemas-microsoft-com:office:office" xmlns:r="http://schemas.openxmlformats.org/officeDocument/2006/relationships" xmlns:v="urn:schemas-microsoft-com:vml" xmlns:w="http://schemas.openxmlformats.org/wordprocessingml/2006/main" xmlns:w10="urn:schemas-microsoft-com:office:word" xmlns:wp="http://schemas.openxmlformats.org/drawingml/2006/wordprocessingDrawing" xmlns:wps="http://schemas.microsoft.com/office/word/2010/wordprocessingShape" xmlns:wpg="http://schemas.microsoft.com/office/word/2010/wordprocessingGroup" xmlns:mc="http://schemas.openxmlformats.org/markup-compatibility/2006" xmlns:wp14="http://schemas.microsoft.com/office/word/2010/wordprocessingDrawing" xmlns:w14="http://schemas.microsoft.com/office/word/2010/wordml" xmlns:w15="http://schemas.microsoft.com/office/word/2012/wordml" mc:Ignorable="w14 wp14 w15">
   <w:p>
     <w:pPr>
-      <w:pStyle w:val="Normal1"/>
+      <w:pStyle w:val="LOnormal"/>
       <w:keepNext w:val="false"/>
       <w:keepLines w:val="false"/>
       <w:widowControl/>
-      <w:pBdr/>
       <w:shd w:val="clear" w:fill="auto"/>
       <w:tabs>
         <w:tab w:val="clear" w:pos="720"/>
@@ -10290,7 +10499,7 @@
       <mc:AlternateContent>
         <mc:Choice Requires="wps">
           <w:drawing>
-            <wp:anchor behindDoc="1" distT="0" distB="0" distL="0" distR="0" simplePos="0" locked="0" layoutInCell="0" allowOverlap="1" relativeHeight="12">
+            <wp:anchor behindDoc="0" distT="0" distB="0" distL="0" distR="0" simplePos="0" locked="0" layoutInCell="0" allowOverlap="1" relativeHeight="14">
               <wp:simplePos x="0" y="0"/>
               <wp:positionH relativeFrom="column">
                 <wp:posOffset>2698115</wp:posOffset>
@@ -10447,11 +10656,10 @@
 <w:ftr xmlns:o="urn:schemas-microsoft-com:office:office" xmlns:r="http://schemas.openxmlformats.org/officeDocument/2006/relationships" xmlns:v="urn:schemas-microsoft-com:vml" xmlns:w="http://schemas.openxmlformats.org/wordprocessingml/2006/main" xmlns:w10="urn:schemas-microsoft-com:office:word" xmlns:wp="http://schemas.openxmlformats.org/drawingml/2006/wordprocessingDrawing" xmlns:wps="http://schemas.microsoft.com/office/word/2010/wordprocessingShape" xmlns:wpg="http://schemas.microsoft.com/office/word/2010/wordprocessingGroup" xmlns:mc="http://schemas.openxmlformats.org/markup-compatibility/2006" xmlns:wp14="http://schemas.microsoft.com/office/word/2010/wordprocessingDrawing" xmlns:w14="http://schemas.microsoft.com/office/word/2010/wordml" xmlns:w15="http://schemas.microsoft.com/office/word/2012/wordml" mc:Ignorable="w14 wp14 w15">
   <w:p>
     <w:pPr>
-      <w:pStyle w:val="Normal1"/>
+      <w:pStyle w:val="LOnormal"/>
       <w:keepNext w:val="false"/>
       <w:keepLines w:val="false"/>
       <w:widowControl/>
-      <w:pBdr/>
       <w:shd w:val="clear" w:fill="auto"/>
       <w:tabs>
         <w:tab w:val="clear" w:pos="720"/>
@@ -10529,11 +10737,10 @@
 <w:hdr xmlns:o="urn:schemas-microsoft-com:office:office" xmlns:r="http://schemas.openxmlformats.org/officeDocument/2006/relationships" xmlns:v="urn:schemas-microsoft-com:vml" xmlns:w="http://schemas.openxmlformats.org/wordprocessingml/2006/main" xmlns:w10="urn:schemas-microsoft-com:office:word" xmlns:wp="http://schemas.openxmlformats.org/drawingml/2006/wordprocessingDrawing" xmlns:wps="http://schemas.microsoft.com/office/word/2010/wordprocessingShape" xmlns:wpg="http://schemas.microsoft.com/office/word/2010/wordprocessingGroup" xmlns:mc="http://schemas.openxmlformats.org/markup-compatibility/2006" xmlns:wp14="http://schemas.microsoft.com/office/word/2010/wordprocessingDrawing" xmlns:w14="http://schemas.microsoft.com/office/word/2010/wordml" xmlns:w15="http://schemas.microsoft.com/office/word/2012/wordml" mc:Ignorable="w14 wp14 w15">
   <w:p>
     <w:pPr>
-      <w:pStyle w:val="Normal1"/>
+      <w:pStyle w:val="LOnormal"/>
       <w:keepNext w:val="false"/>
       <w:keepLines w:val="false"/>
       <w:widowControl/>
-      <w:pBdr/>
       <w:shd w:val="clear" w:fill="auto"/>
       <w:tabs>
         <w:tab w:val="clear" w:pos="720"/>
@@ -10590,11 +10797,10 @@
 <w:hdr xmlns:o="urn:schemas-microsoft-com:office:office" xmlns:r="http://schemas.openxmlformats.org/officeDocument/2006/relationships" xmlns:v="urn:schemas-microsoft-com:vml" xmlns:w="http://schemas.openxmlformats.org/wordprocessingml/2006/main" xmlns:w10="urn:schemas-microsoft-com:office:word" xmlns:wp="http://schemas.openxmlformats.org/drawingml/2006/wordprocessingDrawing" xmlns:wps="http://schemas.microsoft.com/office/word/2010/wordprocessingShape" xmlns:wpg="http://schemas.microsoft.com/office/word/2010/wordprocessingGroup" xmlns:mc="http://schemas.openxmlformats.org/markup-compatibility/2006" xmlns:wp14="http://schemas.microsoft.com/office/word/2010/wordprocessingDrawing" xmlns:w14="http://schemas.microsoft.com/office/word/2010/wordml" xmlns:w15="http://schemas.microsoft.com/office/word/2012/wordml" mc:Ignorable="w14 wp14 w15">
   <w:p>
     <w:pPr>
-      <w:pStyle w:val="Normal1"/>
+      <w:pStyle w:val="LOnormal"/>
       <w:keepNext w:val="false"/>
       <w:keepLines w:val="false"/>
       <w:widowControl/>
-      <w:pBdr/>
       <w:shd w:val="clear" w:fill="auto"/>
       <w:tabs>
         <w:tab w:val="clear" w:pos="720"/>
@@ -10651,11 +10857,10 @@
 <w:hdr xmlns:o="urn:schemas-microsoft-com:office:office" xmlns:r="http://schemas.openxmlformats.org/officeDocument/2006/relationships" xmlns:v="urn:schemas-microsoft-com:vml" xmlns:w="http://schemas.openxmlformats.org/wordprocessingml/2006/main" xmlns:w10="urn:schemas-microsoft-com:office:word" xmlns:wp="http://schemas.openxmlformats.org/drawingml/2006/wordprocessingDrawing" xmlns:wps="http://schemas.microsoft.com/office/word/2010/wordprocessingShape" xmlns:wpg="http://schemas.microsoft.com/office/word/2010/wordprocessingGroup" xmlns:mc="http://schemas.openxmlformats.org/markup-compatibility/2006" xmlns:wp14="http://schemas.microsoft.com/office/word/2010/wordprocessingDrawing" xmlns:w14="http://schemas.microsoft.com/office/word/2010/wordml" xmlns:w15="http://schemas.microsoft.com/office/word/2012/wordml" mc:Ignorable="w14 wp14 w15">
   <w:p>
     <w:pPr>
-      <w:pStyle w:val="Normal1"/>
+      <w:pStyle w:val="LOnormal"/>
       <w:keepNext w:val="false"/>
       <w:keepLines w:val="false"/>
       <w:widowControl/>
-      <w:pBdr/>
       <w:shd w:val="clear" w:fill="auto"/>
       <w:tabs>
         <w:tab w:val="clear" w:pos="720"/>
@@ -10712,11 +10917,10 @@
 <w:hdr xmlns:o="urn:schemas-microsoft-com:office:office" xmlns:r="http://schemas.openxmlformats.org/officeDocument/2006/relationships" xmlns:v="urn:schemas-microsoft-com:vml" xmlns:w="http://schemas.openxmlformats.org/wordprocessingml/2006/main" xmlns:w10="urn:schemas-microsoft-com:office:word" xmlns:wp="http://schemas.openxmlformats.org/drawingml/2006/wordprocessingDrawing" xmlns:wps="http://schemas.microsoft.com/office/word/2010/wordprocessingShape" xmlns:wpg="http://schemas.microsoft.com/office/word/2010/wordprocessingGroup" xmlns:mc="http://schemas.openxmlformats.org/markup-compatibility/2006" xmlns:wp14="http://schemas.microsoft.com/office/word/2010/wordprocessingDrawing" xmlns:w14="http://schemas.microsoft.com/office/word/2010/wordml" xmlns:w15="http://schemas.microsoft.com/office/word/2012/wordml" mc:Ignorable="w14 wp14 w15">
   <w:p>
     <w:pPr>
-      <w:pStyle w:val="Normal1"/>
+      <w:pStyle w:val="LOnormal"/>
       <w:keepNext w:val="false"/>
       <w:keepLines w:val="false"/>
       <w:widowControl/>
-      <w:pBdr/>
       <w:shd w:val="clear" w:fill="auto"/>
       <w:tabs>
         <w:tab w:val="clear" w:pos="720"/>
@@ -11340,6 +11544,7 @@
     <w:qFormat/>
     <w:pPr>
       <w:widowControl/>
+      <w:suppressAutoHyphens w:val="true"/>
       <w:bidi w:val="0"/>
       <w:spacing w:before="0" w:after="0"/>
       <w:jc w:val="left"/>
@@ -11355,8 +11560,8 @@
   </w:style>
   <w:style w:type="paragraph" w:styleId="Heading1">
     <w:name w:val="Heading 1"/>
-    <w:basedOn w:val="Normal1"/>
-    <w:next w:val="Normal1"/>
+    <w:basedOn w:val="LOnormal"/>
+    <w:next w:val="LOnormal"/>
     <w:qFormat/>
     <w:pPr>
       <w:keepNext w:val="true"/>
@@ -11378,8 +11583,8 @@
   </w:style>
   <w:style w:type="paragraph" w:styleId="Heading2">
     <w:name w:val="Heading 2"/>
-    <w:basedOn w:val="Normal1"/>
-    <w:next w:val="Normal1"/>
+    <w:basedOn w:val="LOnormal"/>
+    <w:next w:val="LOnormal"/>
     <w:qFormat/>
     <w:pPr>
       <w:keepNext w:val="true"/>
@@ -11394,8 +11599,8 @@
   </w:style>
   <w:style w:type="paragraph" w:styleId="Heading3">
     <w:name w:val="Heading 3"/>
-    <w:basedOn w:val="Normal1"/>
-    <w:next w:val="Normal1"/>
+    <w:basedOn w:val="LOnormal"/>
+    <w:next w:val="LOnormal"/>
     <w:qFormat/>
     <w:pPr>
       <w:keepNext w:val="true"/>
@@ -11410,8 +11615,8 @@
   </w:style>
   <w:style w:type="paragraph" w:styleId="Heading4">
     <w:name w:val="Heading 4"/>
-    <w:basedOn w:val="Normal1"/>
-    <w:next w:val="Normal1"/>
+    <w:basedOn w:val="LOnormal"/>
+    <w:next w:val="LOnormal"/>
     <w:qFormat/>
     <w:pPr>
       <w:keepNext w:val="true"/>
@@ -11424,8 +11629,8 @@
   </w:style>
   <w:style w:type="paragraph" w:styleId="Heading5">
     <w:name w:val="Heading 5"/>
-    <w:basedOn w:val="Normal1"/>
-    <w:next w:val="Normal1"/>
+    <w:basedOn w:val="LOnormal"/>
+    <w:next w:val="LOnormal"/>
     <w:qFormat/>
     <w:pPr>
       <w:spacing w:lineRule="auto" w:line="240" w:before="240" w:after="60"/>
@@ -11437,8 +11642,8 @@
   </w:style>
   <w:style w:type="paragraph" w:styleId="Heading6">
     <w:name w:val="Heading 6"/>
-    <w:basedOn w:val="Normal1"/>
-    <w:next w:val="Normal1"/>
+    <w:basedOn w:val="LOnormal"/>
+    <w:next w:val="LOnormal"/>
     <w:qFormat/>
     <w:pPr>
       <w:spacing w:lineRule="auto" w:line="240" w:before="240" w:after="60"/>
@@ -11523,11 +11728,12 @@
       <w:rFonts w:cs="FreeSans"/>
     </w:rPr>
   </w:style>
-  <w:style w:type="paragraph" w:styleId="Normal1" w:default="1">
+  <w:style w:type="paragraph" w:styleId="LOnormal" w:default="1">
     <w:name w:val="LO-normal"/>
     <w:qFormat/>
     <w:pPr>
       <w:widowControl/>
+      <w:suppressAutoHyphens w:val="true"/>
       <w:bidi w:val="0"/>
       <w:spacing w:before="0" w:after="0"/>
       <w:jc w:val="left"/>
@@ -11543,8 +11749,8 @@
   </w:style>
   <w:style w:type="paragraph" w:styleId="Title">
     <w:name w:val="Title"/>
-    <w:basedOn w:val="Normal1"/>
-    <w:next w:val="Normal1"/>
+    <w:basedOn w:val="LOnormal"/>
+    <w:next w:val="LOnormal"/>
     <w:qFormat/>
     <w:pPr>
       <w:keepNext w:val="true"/>
@@ -11560,8 +11766,8 @@
   </w:style>
   <w:style w:type="paragraph" w:styleId="Subtitle">
     <w:name w:val="Subtitle"/>
-    <w:basedOn w:val="Normal1"/>
-    <w:next w:val="Normal1"/>
+    <w:basedOn w:val="LOnormal"/>
+    <w:next w:val="LOnormal"/>
     <w:qFormat/>
     <w:pPr>
       <w:widowControl w:val="false"/>

</xml_diff>

<commit_message>
Added links to SRS document.
</commit_message>
<xml_diff>
--- a/documentation/SRS Enrollment Group 3.docx
+++ b/documentation/SRS Enrollment Group 3.docx
@@ -2063,47 +2063,7 @@
                 <w:shd w:fill="auto" w:val="clear"/>
                 <w:vertAlign w:val="baseline"/>
               </w:rPr>
-              <w:t xml:space="preserve">Fixed Usecases link, Fixed UML link, Fixed UML Diagrams Link, </w:t>
-            </w:r>
-            <w:r>
-              <w:rPr>
-                <w:rFonts w:eastAsia="Times New Roman" w:cs="Times New Roman"/>
-                <w:b w:val="false"/>
-                <w:i w:val="false"/>
-                <w:caps w:val="false"/>
-                <w:smallCaps w:val="false"/>
-                <w:strike w:val="false"/>
-                <w:dstrike w:val="false"/>
-                <w:color w:val="000000"/>
-                <w:position w:val="0"/>
-                <w:sz w:val="20"/>
-                <w:sz w:val="20"/>
-                <w:szCs w:val="20"/>
-                <w:u w:val="none"/>
-                <w:shd w:fill="auto" w:val="clear"/>
-                <w:vertAlign w:val="baseline"/>
-              </w:rPr>
-              <w:t>added sequence diagram links</w:t>
-            </w:r>
-            <w:r>
-              <w:rPr>
-                <w:rFonts w:eastAsia="Times New Roman" w:cs="Times New Roman"/>
-                <w:b w:val="false"/>
-                <w:i w:val="false"/>
-                <w:caps w:val="false"/>
-                <w:smallCaps w:val="false"/>
-                <w:strike w:val="false"/>
-                <w:dstrike w:val="false"/>
-                <w:color w:val="000000"/>
-                <w:position w:val="0"/>
-                <w:sz w:val="20"/>
-                <w:sz w:val="20"/>
-                <w:szCs w:val="20"/>
-                <w:u w:val="none"/>
-                <w:shd w:fill="auto" w:val="clear"/>
-                <w:vertAlign w:val="baseline"/>
-              </w:rPr>
-              <w:t>.</w:t>
+              <w:t>Fixed Usecases link, Fixed UML link, Fixed UML Diagrams Link, added sequence diagram links.</w:t>
             </w:r>
           </w:p>
         </w:tc>
@@ -2231,6 +2191,7 @@
                 <w:shd w:fill="auto" w:val="clear"/>
                 <w:vertAlign w:val="baseline"/>
               </w:rPr>
+              <w:t>10/01/2025</w:t>
             </w:r>
           </w:p>
         </w:tc>
@@ -2292,6 +2253,7 @@
                 <w:shd w:fill="auto" w:val="clear"/>
                 <w:vertAlign w:val="baseline"/>
               </w:rPr>
+              <w:t>1.0</w:t>
             </w:r>
           </w:p>
         </w:tc>
@@ -2353,6 +2315,7 @@
                 <w:shd w:fill="auto" w:val="clear"/>
                 <w:vertAlign w:val="baseline"/>
               </w:rPr>
+              <w:t>Added Zangs links to SRS, added meeting log to SRS, added Github link to SRS</w:t>
             </w:r>
           </w:p>
         </w:tc>
@@ -2415,6 +2378,7 @@
                 <w:shd w:fill="auto" w:val="clear"/>
                 <w:vertAlign w:val="baseline"/>
               </w:rPr>
+              <w:t>Dylan</w:t>
             </w:r>
           </w:p>
         </w:tc>
@@ -6909,6 +6873,173 @@
     <w:p>
       <w:pPr>
         <w:pStyle w:val="LOnormal"/>
+        <w:numPr>
+          <w:ilvl w:val="0"/>
+          <w:numId w:val="0"/>
+        </w:numPr>
+        <w:ind w:left="1440" w:hanging="0"/>
+        <w:rPr>
+          <w:rFonts w:ascii="Calibri" w:hAnsi="Calibri" w:eastAsia="Calibri" w:cs="Calibri"/>
+          <w:b w:val="false"/>
+          <w:b w:val="false"/>
+          <w:i w:val="false"/>
+          <w:i w:val="false"/>
+          <w:caps w:val="false"/>
+          <w:smallCaps w:val="false"/>
+          <w:strike w:val="false"/>
+          <w:dstrike w:val="false"/>
+          <w:color w:val="auto"/>
+          <w:kern w:val="0"/>
+          <w:position w:val="0"/>
+          <w:sz w:val="20"/>
+          <w:sz w:val="20"/>
+          <w:szCs w:val="20"/>
+          <w:u w:val="none"/>
+          <w:vertAlign w:val="baseline"/>
+          <w:lang w:val="en-US" w:eastAsia="zh-CN" w:bidi="hi-IN"/>
+        </w:rPr>
+      </w:pPr>
+      <w:r>
+        <w:rPr>
+          <w:rFonts w:eastAsia="Calibri" w:cs="Calibri" w:ascii="Calibri" w:hAnsi="Calibri"/>
+          <w:b w:val="false"/>
+          <w:i w:val="false"/>
+          <w:caps w:val="false"/>
+          <w:smallCaps w:val="false"/>
+          <w:strike w:val="false"/>
+          <w:dstrike w:val="false"/>
+          <w:color w:val="auto"/>
+          <w:kern w:val="0"/>
+          <w:position w:val="0"/>
+          <w:sz w:val="20"/>
+          <w:sz w:val="20"/>
+          <w:szCs w:val="20"/>
+          <w:u w:val="none"/>
+          <w:vertAlign w:val="baseline"/>
+          <w:lang w:val="en-US" w:eastAsia="zh-CN" w:bidi="hi-IN"/>
+        </w:rPr>
+        <w:t xml:space="preserve">Github Link: </w:t>
+        <w:br/>
+      </w:r>
+      <w:hyperlink r:id="rId6">
+        <w:r>
+          <w:rPr>
+            <w:rStyle w:val="InternetLink"/>
+            <w:rFonts w:eastAsia="Calibri" w:cs="Calibri" w:ascii="Calibri" w:hAnsi="Calibri"/>
+            <w:b w:val="false"/>
+            <w:i w:val="false"/>
+            <w:caps w:val="false"/>
+            <w:smallCaps w:val="false"/>
+            <w:strike w:val="false"/>
+            <w:dstrike w:val="false"/>
+            <w:color w:val="auto"/>
+            <w:kern w:val="0"/>
+            <w:position w:val="0"/>
+            <w:sz w:val="20"/>
+            <w:sz w:val="20"/>
+            <w:szCs w:val="20"/>
+            <w:u w:val="single"/>
+            <w:vertAlign w:val="baseline"/>
+            <w:lang w:val="en-US" w:eastAsia="zh-CN" w:bidi="hi-IN"/>
+          </w:rPr>
+          <w:t>https://github.com/stephkno/CourseTrack</w:t>
+        </w:r>
+      </w:hyperlink>
+      <w:r>
+        <w:rPr>
+          <w:rFonts w:eastAsia="Calibri" w:cs="Calibri" w:ascii="Calibri" w:hAnsi="Calibri"/>
+          <w:b w:val="false"/>
+          <w:i w:val="false"/>
+          <w:caps w:val="false"/>
+          <w:smallCaps w:val="false"/>
+          <w:strike w:val="false"/>
+          <w:dstrike w:val="false"/>
+          <w:color w:val="auto"/>
+          <w:kern w:val="0"/>
+          <w:position w:val="0"/>
+          <w:sz w:val="20"/>
+          <w:sz w:val="20"/>
+          <w:szCs w:val="20"/>
+          <w:u w:val="single"/>
+          <w:vertAlign w:val="baseline"/>
+          <w:lang w:val="en-US" w:eastAsia="zh-CN" w:bidi="hi-IN"/>
+        </w:rPr>
+        <w:br/>
+        <w:br/>
+      </w:r>
+      <w:r>
+        <w:rPr>
+          <w:rFonts w:eastAsia="Calibri" w:cs="Calibri" w:ascii="Calibri" w:hAnsi="Calibri"/>
+          <w:b w:val="false"/>
+          <w:i w:val="false"/>
+          <w:caps w:val="false"/>
+          <w:smallCaps w:val="false"/>
+          <w:strike w:val="false"/>
+          <w:dstrike w:val="false"/>
+          <w:color w:val="auto"/>
+          <w:kern w:val="0"/>
+          <w:position w:val="0"/>
+          <w:sz w:val="20"/>
+          <w:sz w:val="20"/>
+          <w:szCs w:val="20"/>
+          <w:u w:val="none"/>
+          <w:vertAlign w:val="baseline"/>
+          <w:lang w:val="en-US" w:eastAsia="zh-CN" w:bidi="hi-IN"/>
+        </w:rPr>
+        <w:t>Meeting Log:</w:t>
+        <w:br/>
+      </w:r>
+      <w:hyperlink r:id="rId7">
+        <w:r>
+          <w:rPr>
+            <w:rStyle w:val="InternetLink"/>
+            <w:rFonts w:eastAsia="Calibri" w:cs="Calibri" w:ascii="Calibri" w:hAnsi="Calibri"/>
+            <w:b w:val="false"/>
+            <w:i w:val="false"/>
+            <w:caps w:val="false"/>
+            <w:smallCaps w:val="false"/>
+            <w:strike w:val="false"/>
+            <w:dstrike w:val="false"/>
+            <w:color w:val="auto"/>
+            <w:kern w:val="0"/>
+            <w:position w:val="0"/>
+            <w:sz w:val="20"/>
+            <w:sz w:val="20"/>
+            <w:szCs w:val="20"/>
+            <w:u w:val="none"/>
+            <w:vertAlign w:val="baseline"/>
+            <w:lang w:val="en-US" w:eastAsia="zh-CN" w:bidi="hi-IN"/>
+          </w:rPr>
+          <w:t>https://github.com/stephkno/CourseTrack/blob/main/documentation/MeetingLog.txt</w:t>
+        </w:r>
+      </w:hyperlink>
+      <w:hyperlink r:id="rId8">
+        <w:r>
+          <w:rPr>
+            <w:rFonts w:eastAsia="Calibri" w:cs="Calibri" w:ascii="Calibri" w:hAnsi="Calibri"/>
+            <w:b w:val="false"/>
+            <w:i w:val="false"/>
+            <w:caps w:val="false"/>
+            <w:smallCaps w:val="false"/>
+            <w:strike w:val="false"/>
+            <w:dstrike w:val="false"/>
+            <w:color w:val="auto"/>
+            <w:kern w:val="0"/>
+            <w:position w:val="0"/>
+            <w:sz w:val="20"/>
+            <w:sz w:val="20"/>
+            <w:szCs w:val="20"/>
+            <w:u w:val="none"/>
+            <w:vertAlign w:val="baseline"/>
+            <w:lang w:val="en-US" w:eastAsia="zh-CN" w:bidi="hi-IN"/>
+          </w:rPr>
+          <w:br/>
+        </w:r>
+      </w:hyperlink>
+    </w:p>
+    <w:p>
+      <w:pPr>
+        <w:pStyle w:val="LOnormal"/>
         <w:keepNext w:val="false"/>
         <w:keepLines w:val="false"/>
         <w:pageBreakBefore w:val="false"/>
@@ -6951,7 +7082,46 @@
           <w:u w:val="none"/>
           <w:vertAlign w:val="baseline"/>
         </w:rPr>
-        <w:t>Use Case Specification Document</w:t>
+        <w:t xml:space="preserve">Use Case </w:t>
+      </w:r>
+      <w:r>
+        <w:rPr>
+          <w:rFonts w:eastAsia="Calibri" w:cs="Calibri" w:ascii="Calibri" w:hAnsi="Calibri"/>
+          <w:b w:val="false"/>
+          <w:i w:val="false"/>
+          <w:caps w:val="false"/>
+          <w:smallCaps w:val="false"/>
+          <w:strike w:val="false"/>
+          <w:dstrike w:val="false"/>
+          <w:color w:val="auto"/>
+          <w:kern w:val="0"/>
+          <w:position w:val="0"/>
+          <w:sz w:val="20"/>
+          <w:sz w:val="20"/>
+          <w:szCs w:val="20"/>
+          <w:u w:val="none"/>
+          <w:vertAlign w:val="baseline"/>
+          <w:lang w:val="en-US" w:eastAsia="zh-CN" w:bidi="hi-IN"/>
+        </w:rPr>
+        <w:t>Specification</w:t>
+      </w:r>
+      <w:r>
+        <w:rPr>
+          <w:rFonts w:eastAsia="Calibri" w:cs="Calibri" w:ascii="Calibri" w:hAnsi="Calibri"/>
+          <w:b w:val="false"/>
+          <w:i w:val="false"/>
+          <w:caps w:val="false"/>
+          <w:smallCaps w:val="false"/>
+          <w:strike w:val="false"/>
+          <w:dstrike w:val="false"/>
+          <w:position w:val="0"/>
+          <w:sz w:val="20"/>
+          <w:sz w:val="20"/>
+          <w:szCs w:val="20"/>
+          <w:u w:val="none"/>
+          <w:vertAlign w:val="baseline"/>
+        </w:rPr>
+        <w:t xml:space="preserve"> Document</w:t>
         <w:br/>
       </w:r>
       <w:r>
@@ -7222,6 +7392,39 @@
         </w:rPr>
       </w:pPr>
       <w:r>
+        <w:rPr/>
+      </w:r>
+    </w:p>
+    <w:p>
+      <w:pPr>
+        <w:pStyle w:val="LOnormal"/>
+        <w:widowControl/>
+        <w:shd w:val="clear" w:fill="auto"/>
+        <w:spacing w:lineRule="auto" w:line="240" w:before="80" w:after="0"/>
+        <w:ind w:left="1440" w:right="0" w:hanging="0"/>
+        <w:jc w:val="left"/>
+        <w:rPr/>
+      </w:pPr>
+      <w:r>
+        <w:rPr>
+          <w:rFonts w:eastAsia="Calibri" w:cs="Calibri" w:ascii="Calibri" w:hAnsi="Calibri"/>
+          <w:b w:val="false"/>
+          <w:bCs w:val="false"/>
+          <w:i w:val="false"/>
+          <w:caps w:val="false"/>
+          <w:smallCaps w:val="false"/>
+          <w:strike w:val="false"/>
+          <w:dstrike w:val="false"/>
+          <w:position w:val="0"/>
+          <w:sz w:val="20"/>
+          <w:sz w:val="20"/>
+          <w:szCs w:val="20"/>
+          <w:u w:val="none"/>
+          <w:vertAlign w:val="baseline"/>
+        </w:rPr>
+        <w:t xml:space="preserve">Sequence Diagram </w:t>
+      </w:r>
+      <w:r>
         <w:rPr>
           <w:rFonts w:eastAsia="Calibri" w:cs="Calibri" w:ascii="Calibri" w:hAnsi="Calibri"/>
           <w:b w:val="false"/>
@@ -7237,86 +7440,10 @@
           <w:u w:val="none"/>
           <w:vertAlign w:val="baseline"/>
         </w:rPr>
-      </w:r>
-    </w:p>
-    <w:p>
-      <w:pPr>
-        <w:pStyle w:val="LOnormal"/>
-        <w:keepNext w:val="false"/>
-        <w:keepLines w:val="false"/>
-        <w:pageBreakBefore w:val="false"/>
-        <w:widowControl/>
-        <w:shd w:val="clear" w:fill="auto"/>
-        <w:spacing w:lineRule="auto" w:line="240" w:before="80" w:after="0"/>
-        <w:ind w:left="1440" w:right="0" w:hanging="0"/>
-        <w:jc w:val="both"/>
-        <w:rPr>
-          <w:rFonts w:ascii="Calibri" w:hAnsi="Calibri" w:eastAsia="Calibri" w:cs="Calibri"/>
-          <w:b w:val="false"/>
-          <w:b w:val="false"/>
-          <w:i w:val="false"/>
-          <w:i w:val="false"/>
-          <w:caps w:val="false"/>
-          <w:smallCaps w:val="false"/>
-          <w:strike w:val="false"/>
-          <w:dstrike w:val="false"/>
-          <w:position w:val="0"/>
-          <w:sz w:val="20"/>
-          <w:sz w:val="20"/>
-          <w:szCs w:val="20"/>
-          <w:u w:val="none"/>
-          <w:vertAlign w:val="baseline"/>
-        </w:rPr>
-      </w:pPr>
-      <w:r>
-        <w:rPr>
-          <w:rFonts w:eastAsia="Calibri" w:cs="Calibri" w:ascii="Calibri" w:hAnsi="Calibri"/>
-          <w:b w:val="false"/>
-          <w:i w:val="false"/>
-          <w:caps w:val="false"/>
-          <w:smallCaps w:val="false"/>
-          <w:strike w:val="false"/>
-          <w:dstrike w:val="false"/>
-          <w:position w:val="0"/>
-          <w:sz w:val="20"/>
-          <w:sz w:val="20"/>
-          <w:szCs w:val="20"/>
-          <w:u w:val="none"/>
-          <w:vertAlign w:val="baseline"/>
-        </w:rPr>
-        <w:t>Sequence Diagrams</w:t>
-      </w:r>
-    </w:p>
-    <w:p>
-      <w:pPr>
-        <w:pStyle w:val="LOnormal"/>
-        <w:widowControl/>
-        <w:shd w:val="clear" w:fill="auto"/>
-        <w:spacing w:lineRule="auto" w:line="240" w:before="80" w:after="0"/>
-        <w:ind w:left="1440" w:right="0" w:hanging="0"/>
-        <w:jc w:val="left"/>
-        <w:rPr/>
-      </w:pPr>
-      <w:r>
-        <w:rPr>
-          <w:rFonts w:eastAsia="Calibri" w:cs="Calibri" w:ascii="Calibri" w:hAnsi="Calibri"/>
-          <w:b w:val="false"/>
-          <w:i w:val="false"/>
-          <w:caps w:val="false"/>
-          <w:smallCaps w:val="false"/>
-          <w:strike w:val="false"/>
-          <w:dstrike w:val="false"/>
-          <w:position w:val="0"/>
-          <w:sz w:val="20"/>
-          <w:sz w:val="20"/>
-          <w:szCs w:val="20"/>
-          <w:u w:val="none"/>
-          <w:vertAlign w:val="baseline"/>
-        </w:rPr>
         <w:t>UC-02: Login</w:t>
         <w:br/>
       </w:r>
-      <w:hyperlink r:id="rId6">
+      <w:hyperlink r:id="rId9">
         <w:r>
           <w:rPr>
             <w:rStyle w:val="InternetLink"/>
@@ -7354,6 +7481,7 @@
         <w:rPr>
           <w:rFonts w:eastAsia="Calibri" w:cs="Calibri" w:ascii="Calibri" w:hAnsi="Calibri"/>
           <w:b w:val="false"/>
+          <w:bCs w:val="false"/>
           <w:i w:val="false"/>
           <w:caps w:val="false"/>
           <w:smallCaps w:val="false"/>
@@ -7366,6 +7494,24 @@
           <w:u w:val="none"/>
           <w:vertAlign w:val="baseline"/>
         </w:rPr>
+        <w:t xml:space="preserve">Sequence Diagram </w:t>
+      </w:r>
+      <w:r>
+        <w:rPr>
+          <w:rFonts w:eastAsia="Calibri" w:cs="Calibri" w:ascii="Calibri" w:hAnsi="Calibri"/>
+          <w:b w:val="false"/>
+          <w:i w:val="false"/>
+          <w:caps w:val="false"/>
+          <w:smallCaps w:val="false"/>
+          <w:strike w:val="false"/>
+          <w:dstrike w:val="false"/>
+          <w:position w:val="0"/>
+          <w:sz w:val="20"/>
+          <w:sz w:val="20"/>
+          <w:szCs w:val="20"/>
+          <w:u w:val="none"/>
+          <w:vertAlign w:val="baseline"/>
+        </w:rPr>
         <w:t>UC-03: Enroll In Course</w:t>
       </w:r>
     </w:p>
@@ -7381,7 +7527,7 @@
           <w:u w:val="single"/>
         </w:rPr>
       </w:pPr>
-      <w:hyperlink r:id="rId7">
+      <w:hyperlink r:id="rId10">
         <w:r>
           <w:rPr>
             <w:rStyle w:val="InternetLink"/>
@@ -7421,21 +7567,24 @@
         <w:br/>
       </w:r>
       <w:r>
-        <w:br w:type="page"/>
-      </w:r>
-    </w:p>
-    <w:p>
-      <w:pPr>
-        <w:pStyle w:val="LOnormal"/>
-        <w:widowControl/>
-        <w:shd w:val="clear" w:fill="auto"/>
-        <w:spacing w:lineRule="auto" w:line="240" w:before="80" w:after="0"/>
-        <w:ind w:left="1440" w:right="0" w:hanging="0"/>
-        <w:jc w:val="left"/>
-        <w:rPr>
-          <w:u w:val="single"/>
-        </w:rPr>
-      </w:pPr>
+        <w:rPr>
+          <w:rFonts w:eastAsia="Calibri" w:cs="Calibri" w:ascii="Calibri" w:hAnsi="Calibri"/>
+          <w:b w:val="false"/>
+          <w:bCs w:val="false"/>
+          <w:i w:val="false"/>
+          <w:caps w:val="false"/>
+          <w:smallCaps w:val="false"/>
+          <w:strike w:val="false"/>
+          <w:dstrike w:val="false"/>
+          <w:position w:val="0"/>
+          <w:sz w:val="20"/>
+          <w:sz w:val="20"/>
+          <w:szCs w:val="20"/>
+          <w:u w:val="none"/>
+          <w:vertAlign w:val="baseline"/>
+        </w:rPr>
+        <w:t xml:space="preserve">Sequence Diagram </w:t>
+      </w:r>
       <w:r>
         <w:rPr>
           <w:rFonts w:eastAsia="Calibri" w:cs="Calibri" w:ascii="Calibri" w:hAnsi="Calibri"/>
@@ -7455,7 +7604,7 @@
         <w:t>UC-04: Drop Course + UC-01: Waitlist Auto-Enrollment</w:t>
         <w:br/>
       </w:r>
-      <w:hyperlink r:id="rId8">
+      <w:hyperlink r:id="rId11">
         <w:r>
           <w:rPr>
             <w:rStyle w:val="InternetLink"/>
@@ -7498,6 +7647,7 @@
         <w:rPr>
           <w:rFonts w:eastAsia="Calibri" w:cs="Calibri" w:ascii="Calibri" w:hAnsi="Calibri"/>
           <w:b w:val="false"/>
+          <w:bCs w:val="false"/>
           <w:i w:val="false"/>
           <w:caps w:val="false"/>
           <w:smallCaps w:val="false"/>
@@ -7510,6 +7660,24 @@
           <w:u w:val="none"/>
           <w:vertAlign w:val="baseline"/>
         </w:rPr>
+        <w:t xml:space="preserve">Sequence Diagram </w:t>
+      </w:r>
+      <w:r>
+        <w:rPr>
+          <w:rFonts w:eastAsia="Calibri" w:cs="Calibri" w:ascii="Calibri" w:hAnsi="Calibri"/>
+          <w:b w:val="false"/>
+          <w:i w:val="false"/>
+          <w:caps w:val="false"/>
+          <w:smallCaps w:val="false"/>
+          <w:strike w:val="false"/>
+          <w:dstrike w:val="false"/>
+          <w:position w:val="0"/>
+          <w:sz w:val="20"/>
+          <w:sz w:val="20"/>
+          <w:szCs w:val="20"/>
+          <w:u w:val="none"/>
+          <w:vertAlign w:val="baseline"/>
+        </w:rPr>
         <w:t>UC-06/UC-09: Browse and Search Courses</w:t>
       </w:r>
     </w:p>
@@ -7528,7 +7696,7 @@
           <w:u w:val="single"/>
         </w:rPr>
       </w:pPr>
-      <w:hyperlink r:id="rId9">
+      <w:hyperlink r:id="rId12">
         <w:r>
           <w:rPr>
             <w:rStyle w:val="InternetLink"/>
@@ -7586,9 +7754,180 @@
           <w:u w:val="none"/>
           <w:vertAlign w:val="baseline"/>
         </w:rPr>
+        <w:t xml:space="preserve">Sequence Diagram </w:t>
+      </w:r>
+      <w:r>
+        <w:rPr>
+          <w:rFonts w:eastAsia="Calibri" w:cs="Calibri" w:ascii="Calibri" w:hAnsi="Calibri"/>
+          <w:b w:val="false"/>
+          <w:bCs w:val="false"/>
+          <w:i w:val="false"/>
+          <w:caps w:val="false"/>
+          <w:smallCaps w:val="false"/>
+          <w:strike w:val="false"/>
+          <w:dstrike w:val="false"/>
+          <w:position w:val="0"/>
+          <w:sz w:val="20"/>
+          <w:sz w:val="20"/>
+          <w:szCs w:val="20"/>
+          <w:u w:val="none"/>
+          <w:vertAlign w:val="baseline"/>
+        </w:rPr>
         <w:t>UC-07: Generate Reports</w:t>
         <w:br/>
       </w:r>
+      <w:hyperlink r:id="rId13">
+        <w:r>
+          <w:rPr>
+            <w:rStyle w:val="InternetLink"/>
+            <w:rFonts w:eastAsia="Calibri" w:cs="Calibri" w:ascii="Calibri" w:hAnsi="Calibri"/>
+            <w:b w:val="false"/>
+            <w:bCs w:val="false"/>
+            <w:i w:val="false"/>
+            <w:caps w:val="false"/>
+            <w:smallCaps w:val="false"/>
+            <w:strike w:val="false"/>
+            <w:dstrike w:val="false"/>
+            <w:position w:val="0"/>
+            <w:sz w:val="20"/>
+            <w:sz w:val="20"/>
+            <w:szCs w:val="20"/>
+            <w:u w:val="single"/>
+            <w:vertAlign w:val="baseline"/>
+          </w:rPr>
+          <w:t>https://github.com/stephkno/CourseTrack/blob/main/documentation/sequence_diagrams/sequence_diagram_UC_07_Generate_Reports_preview.png</w:t>
+        </w:r>
+      </w:hyperlink>
+      <w:hyperlink r:id="rId14">
+        <w:r>
+          <w:rPr>
+            <w:rFonts w:eastAsia="Calibri" w:cs="Calibri" w:ascii="Calibri" w:hAnsi="Calibri"/>
+            <w:b w:val="false"/>
+            <w:bCs w:val="false"/>
+            <w:i w:val="false"/>
+            <w:caps w:val="false"/>
+            <w:smallCaps w:val="false"/>
+            <w:strike w:val="false"/>
+            <w:dstrike w:val="false"/>
+            <w:position w:val="0"/>
+            <w:sz w:val="20"/>
+            <w:sz w:val="20"/>
+            <w:szCs w:val="20"/>
+            <w:u w:val="single"/>
+            <w:vertAlign w:val="baseline"/>
+          </w:rPr>
+          <w:br/>
+          <w:br/>
+        </w:r>
+      </w:hyperlink>
+      <w:r>
+        <w:rPr>
+          <w:rFonts w:eastAsia="Calibri" w:cs="Calibri" w:ascii="Calibri" w:hAnsi="Calibri"/>
+          <w:b w:val="false"/>
+          <w:bCs w:val="false"/>
+          <w:i w:val="false"/>
+          <w:caps w:val="false"/>
+          <w:smallCaps w:val="false"/>
+          <w:strike w:val="false"/>
+          <w:dstrike w:val="false"/>
+          <w:position w:val="0"/>
+          <w:sz w:val="20"/>
+          <w:sz w:val="20"/>
+          <w:szCs w:val="20"/>
+          <w:u w:val="none"/>
+          <w:vertAlign w:val="baseline"/>
+        </w:rPr>
+        <w:t>Admin Sequence Diagram</w:t>
+      </w:r>
+    </w:p>
+    <w:p>
+      <w:pPr>
+        <w:pStyle w:val="LOnormal"/>
+        <w:widowControl/>
+        <w:shd w:val="clear" w:fill="auto"/>
+        <w:spacing w:lineRule="auto" w:line="240" w:before="80" w:after="0"/>
+        <w:ind w:left="1440" w:right="0" w:hanging="0"/>
+        <w:jc w:val="left"/>
+        <w:rPr>
+          <w:u w:val="single"/>
+        </w:rPr>
+      </w:pPr>
+      <w:hyperlink r:id="rId15">
+        <w:r>
+          <w:rPr>
+            <w:rStyle w:val="InternetLink"/>
+            <w:rFonts w:eastAsia="Calibri" w:cs="Calibri" w:ascii="Calibri" w:hAnsi="Calibri"/>
+            <w:b w:val="false"/>
+            <w:bCs w:val="false"/>
+            <w:i w:val="false"/>
+            <w:caps w:val="false"/>
+            <w:smallCaps w:val="false"/>
+            <w:strike w:val="false"/>
+            <w:dstrike w:val="false"/>
+            <w:position w:val="0"/>
+            <w:sz w:val="20"/>
+            <w:sz w:val="20"/>
+            <w:szCs w:val="20"/>
+            <w:u w:val="single"/>
+            <w:vertAlign w:val="baseline"/>
+          </w:rPr>
+          <w:t>https://github.com/stephkno/CourseTrack/blob/main/documentation/sequence_diagrams/coursetrack_sequencediagram_admin_preview.png</w:t>
+        </w:r>
+      </w:hyperlink>
+      <w:hyperlink r:id="rId16">
+        <w:r>
+          <w:rPr>
+            <w:rFonts w:eastAsia="Calibri" w:cs="Calibri" w:ascii="Calibri" w:hAnsi="Calibri"/>
+            <w:b w:val="false"/>
+            <w:bCs w:val="false"/>
+            <w:i w:val="false"/>
+            <w:caps w:val="false"/>
+            <w:smallCaps w:val="false"/>
+            <w:strike w:val="false"/>
+            <w:dstrike w:val="false"/>
+            <w:position w:val="0"/>
+            <w:sz w:val="20"/>
+            <w:sz w:val="20"/>
+            <w:szCs w:val="20"/>
+            <w:u w:val="single"/>
+            <w:vertAlign w:val="baseline"/>
+          </w:rPr>
+          <w:br/>
+          <w:br/>
+        </w:r>
+      </w:hyperlink>
+      <w:r>
+        <w:rPr>
+          <w:rFonts w:eastAsia="Calibri" w:cs="Calibri" w:ascii="Calibri" w:hAnsi="Calibri"/>
+          <w:b w:val="false"/>
+          <w:bCs w:val="false"/>
+          <w:i w:val="false"/>
+          <w:caps w:val="false"/>
+          <w:smallCaps w:val="false"/>
+          <w:strike w:val="false"/>
+          <w:dstrike w:val="false"/>
+          <w:position w:val="0"/>
+          <w:sz w:val="20"/>
+          <w:sz w:val="20"/>
+          <w:szCs w:val="20"/>
+          <w:u w:val="none"/>
+          <w:vertAlign w:val="baseline"/>
+        </w:rPr>
+        <w:t>Student Sequence Diagram</w:t>
+      </w:r>
+    </w:p>
+    <w:p>
+      <w:pPr>
+        <w:pStyle w:val="LOnormal"/>
+        <w:widowControl/>
+        <w:shd w:val="clear" w:fill="auto"/>
+        <w:spacing w:lineRule="auto" w:line="240" w:before="80" w:after="0"/>
+        <w:ind w:left="1440" w:right="0" w:hanging="0"/>
+        <w:jc w:val="left"/>
+        <w:rPr>
+          <w:u w:val="single"/>
+        </w:rPr>
+      </w:pPr>
       <w:r>
         <w:rPr>
           <w:rFonts w:eastAsia="Calibri" w:cs="Calibri" w:ascii="Calibri" w:hAnsi="Calibri"/>
@@ -7606,7 +7945,7 @@
           <w:u w:val="single"/>
           <w:vertAlign w:val="baseline"/>
         </w:rPr>
-        <w:t>https://github.com/stephkno/CourseTrack/blob/main/documentation/sequence_diagrams/sequence_diagram_UC_07_Generate_Reports_preview.png</w:t>
+        <w:t>https://github.com/stephkno/CourseTrack/blob/main/documentation/sequence_diagrams/coursetrack_sequencediagram_student_preview.png</w:t>
       </w:r>
     </w:p>
     <w:p>
@@ -10113,10 +10452,10 @@
     <w:p>
       <w:pPr>
         <w:sectPr>
-          <w:headerReference w:type="default" r:id="rId10"/>
-          <w:headerReference w:type="first" r:id="rId11"/>
-          <w:footerReference w:type="default" r:id="rId12"/>
-          <w:footerReference w:type="first" r:id="rId13"/>
+          <w:headerReference w:type="default" r:id="rId17"/>
+          <w:headerReference w:type="first" r:id="rId18"/>
+          <w:footerReference w:type="default" r:id="rId19"/>
+          <w:footerReference w:type="first" r:id="rId20"/>
           <w:type w:val="nextPage"/>
           <w:pgSz w:w="12240" w:h="15840"/>
           <w:pgMar w:left="1800" w:right="1800" w:gutter="0" w:header="720" w:top="1440" w:footer="1080" w:bottom="1800"/>
@@ -10288,7 +10627,7 @@
       <mc:AlternateContent>
         <mc:Choice Requires="wps">
           <w:drawing>
-            <wp:anchor behindDoc="0" distT="0" distB="0" distL="0" distR="0" simplePos="0" locked="0" layoutInCell="0" allowOverlap="1" relativeHeight="16">
+            <wp:anchor behindDoc="1" distT="0" distB="0" distL="0" distR="0" simplePos="0" locked="0" layoutInCell="0" allowOverlap="1" relativeHeight="16">
               <wp:simplePos x="0" y="0"/>
               <wp:positionH relativeFrom="column">
                 <wp:posOffset>2704465</wp:posOffset>
@@ -10499,7 +10838,7 @@
       <mc:AlternateContent>
         <mc:Choice Requires="wps">
           <w:drawing>
-            <wp:anchor behindDoc="0" distT="0" distB="0" distL="0" distR="0" simplePos="0" locked="0" layoutInCell="0" allowOverlap="1" relativeHeight="14">
+            <wp:anchor behindDoc="1" distT="0" distB="0" distL="0" distR="0" simplePos="0" locked="0" layoutInCell="0" allowOverlap="1" relativeHeight="14">
               <wp:simplePos x="0" y="0"/>
               <wp:positionH relativeFrom="column">
                 <wp:posOffset>2698115</wp:posOffset>

</xml_diff>